<commit_message>
Update : cv information has been updated
</commit_message>
<xml_diff>
--- a/src/assets/cv/cv-2025_en.docx
+++ b/src/assets/cv/cv-2025_en.docx
@@ -299,7 +299,7 @@
                       <wp:docPr id="3" name="Forma libre: Forma 3">
                         <a:extLst xmlns:a="http://schemas.openxmlformats.org/drawingml/2006/main">
                           <a:ext uri="{C183D7F6-B498-43B3-948B-1728B52AA6E4}">
-                            <adec:decorative xmlns="" xmlns:cx2="http://schemas.microsoft.com/office/drawing/2015/10/21/chartex" xmlns:cx3="http://schemas.microsoft.com/office/drawing/2016/5/9/chartex" xmlns:cx4="http://schemas.microsoft.com/office/drawing/2016/5/10/chartex" xmlns:cx5="http://schemas.microsoft.com/office/drawing/2016/5/11/chartex" xmlns:cx6="http://schemas.microsoft.com/office/drawing/2016/5/12/chartex" xmlns:cx7="http://schemas.microsoft.com/office/drawing/2016/5/13/chartex" xmlns:cx8="http://schemas.microsoft.com/office/drawing/2016/5/14/chartex" xmlns:aink="http://schemas.microsoft.com/office/drawing/2016/ink" xmlns:am3d="http://schemas.microsoft.com/office/drawing/2017/model3d" xmlns:o="urn:schemas-microsoft-com:office:office" xmlns:v="urn:schemas-microsoft-com:vml" xmlns:w10="urn:schemas-microsoft-com:office:word" xmlns:w="http://schemas.openxmlformats.org/wordprocessingml/2006/main" xmlns:w16cex="http://schemas.microsoft.com/office/word/2018/wordml/cex" xmlns:w16cid="http://schemas.microsoft.com/office/word/2016/wordml/cid" xmlns:w16="http://schemas.microsoft.com/office/word/2018/wordml" xmlns:adec="http://schemas.microsoft.com/office/drawing/2017/decorative" val="1"/>
+                            <adec:decorative xmlns:adec="http://schemas.microsoft.com/office/drawing/2017/decorative" xmlns:w16="http://schemas.microsoft.com/office/word/2018/wordml" xmlns:w16cid="http://schemas.microsoft.com/office/word/2016/wordml/cid" xmlns:w16cex="http://schemas.microsoft.com/office/word/2018/wordml/cex" xmlns:w="http://schemas.openxmlformats.org/wordprocessingml/2006/main" xmlns:w10="urn:schemas-microsoft-com:office:word" xmlns:v="urn:schemas-microsoft-com:vml" xmlns:o="urn:schemas-microsoft-com:office:office" xmlns:am3d="http://schemas.microsoft.com/office/drawing/2017/model3d" xmlns:aink="http://schemas.microsoft.com/office/drawing/2016/ink" xmlns:cx8="http://schemas.microsoft.com/office/drawing/2016/5/14/chartex" xmlns:cx7="http://schemas.microsoft.com/office/drawing/2016/5/13/chartex" xmlns:cx6="http://schemas.microsoft.com/office/drawing/2016/5/12/chartex" xmlns:cx5="http://schemas.microsoft.com/office/drawing/2016/5/11/chartex" xmlns:cx4="http://schemas.microsoft.com/office/drawing/2016/5/10/chartex" xmlns:cx3="http://schemas.microsoft.com/office/drawing/2016/5/9/chartex" xmlns:cx2="http://schemas.microsoft.com/office/drawing/2015/10/21/chartex" xmlns="" val="1"/>
                           </a:ext>
                         </a:extLst>
                       </wp:docPr>
@@ -477,7 +477,7 @@
                     </wp:inline>
                   </w:drawing>
                 </mc:Choice>
-                <mc:Fallback xmlns:cx2="http://schemas.microsoft.com/office/drawing/2015/10/21/chartex" xmlns:cx3="http://schemas.microsoft.com/office/drawing/2016/5/9/chartex" xmlns:cx4="http://schemas.microsoft.com/office/drawing/2016/5/10/chartex" xmlns:cx5="http://schemas.microsoft.com/office/drawing/2016/5/11/chartex" xmlns:cx6="http://schemas.microsoft.com/office/drawing/2016/5/12/chartex" xmlns:cx7="http://schemas.microsoft.com/office/drawing/2016/5/13/chartex" xmlns:cx8="http://schemas.microsoft.com/office/drawing/2016/5/14/chartex" xmlns:aink="http://schemas.microsoft.com/office/drawing/2016/ink" xmlns:am3d="http://schemas.microsoft.com/office/drawing/2017/model3d" xmlns:w16cex="http://schemas.microsoft.com/office/word/2018/wordml/cex" xmlns:w16cid="http://schemas.microsoft.com/office/word/2016/wordml/cid" xmlns:w16="http://schemas.microsoft.com/office/word/2018/wordml">
+                <mc:Fallback xmlns:w16="http://schemas.microsoft.com/office/word/2018/wordml" xmlns:w16cid="http://schemas.microsoft.com/office/word/2016/wordml/cid" xmlns:w16cex="http://schemas.microsoft.com/office/word/2018/wordml/cex" xmlns:am3d="http://schemas.microsoft.com/office/drawing/2017/model3d" xmlns:aink="http://schemas.microsoft.com/office/drawing/2016/ink" xmlns:cx8="http://schemas.microsoft.com/office/drawing/2016/5/14/chartex" xmlns:cx7="http://schemas.microsoft.com/office/drawing/2016/5/13/chartex" xmlns:cx6="http://schemas.microsoft.com/office/drawing/2016/5/12/chartex" xmlns:cx5="http://schemas.microsoft.com/office/drawing/2016/5/11/chartex" xmlns:cx4="http://schemas.microsoft.com/office/drawing/2016/5/10/chartex" xmlns:cx3="http://schemas.microsoft.com/office/drawing/2016/5/9/chartex" xmlns:cx2="http://schemas.microsoft.com/office/drawing/2015/10/21/chartex">
                   <w:pict>
                     <v:shape w14:anchorId="57D7B899" id="Forma libre: Forma 3" o:spid="_x0000_s1026" style="width:46.1pt;height:7.2pt;visibility:visible;mso-wrap-style:square;mso-left-percent:-10001;mso-top-percent:-10001;mso-position-horizontal:absolute;mso-position-horizontal-relative:char;mso-position-vertical:absolute;mso-position-vertical-relative:line;mso-left-percent:-10001;mso-top-percent:-10001;v-text-anchor:middle" coordsize="581601,88582" o:gfxdata="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" path="m542407,c520913,,501948,15186,498155,36698l,36698,,54415r498155,c501948,75928,520913,91113,542407,91113v25287,,45517,-20247,45517,-45556c587924,21513,567694,,542407,xm542407,73397v-12644,,-22758,-7593,-26551,-18982l515856,37964v3793,-11389,13907,-18982,26551,-18982c557579,18982,570223,31637,570223,46822v,15186,-12644,26575,-27816,26575xe" fillcolor="#718eb5" stroked="f" strokeweight=".35089mm">
                       <v:stroke joinstyle="miter"/>
@@ -516,7 +516,7 @@
                       <wp:docPr id="4" name="Forma libre: Forma 4">
                         <a:extLst xmlns:a="http://schemas.openxmlformats.org/drawingml/2006/main">
                           <a:ext uri="{C183D7F6-B498-43B3-948B-1728B52AA6E4}">
-                            <adec:decorative xmlns="" xmlns:cx2="http://schemas.microsoft.com/office/drawing/2015/10/21/chartex" xmlns:cx3="http://schemas.microsoft.com/office/drawing/2016/5/9/chartex" xmlns:cx4="http://schemas.microsoft.com/office/drawing/2016/5/10/chartex" xmlns:cx5="http://schemas.microsoft.com/office/drawing/2016/5/11/chartex" xmlns:cx6="http://schemas.microsoft.com/office/drawing/2016/5/12/chartex" xmlns:cx7="http://schemas.microsoft.com/office/drawing/2016/5/13/chartex" xmlns:cx8="http://schemas.microsoft.com/office/drawing/2016/5/14/chartex" xmlns:aink="http://schemas.microsoft.com/office/drawing/2016/ink" xmlns:am3d="http://schemas.microsoft.com/office/drawing/2017/model3d" xmlns:o="urn:schemas-microsoft-com:office:office" xmlns:v="urn:schemas-microsoft-com:vml" xmlns:w10="urn:schemas-microsoft-com:office:word" xmlns:w="http://schemas.openxmlformats.org/wordprocessingml/2006/main" xmlns:w16cex="http://schemas.microsoft.com/office/word/2018/wordml/cex" xmlns:w16cid="http://schemas.microsoft.com/office/word/2016/wordml/cid" xmlns:w16="http://schemas.microsoft.com/office/word/2018/wordml" xmlns:adec="http://schemas.microsoft.com/office/drawing/2017/decorative" val="1"/>
+                            <adec:decorative xmlns:adec="http://schemas.microsoft.com/office/drawing/2017/decorative" xmlns:w16="http://schemas.microsoft.com/office/word/2018/wordml" xmlns:w16cid="http://schemas.microsoft.com/office/word/2016/wordml/cid" xmlns:w16cex="http://schemas.microsoft.com/office/word/2018/wordml/cex" xmlns:w="http://schemas.openxmlformats.org/wordprocessingml/2006/main" xmlns:w10="urn:schemas-microsoft-com:office:word" xmlns:v="urn:schemas-microsoft-com:vml" xmlns:o="urn:schemas-microsoft-com:office:office" xmlns:am3d="http://schemas.microsoft.com/office/drawing/2017/model3d" xmlns:aink="http://schemas.microsoft.com/office/drawing/2016/ink" xmlns:cx8="http://schemas.microsoft.com/office/drawing/2016/5/14/chartex" xmlns:cx7="http://schemas.microsoft.com/office/drawing/2016/5/13/chartex" xmlns:cx6="http://schemas.microsoft.com/office/drawing/2016/5/12/chartex" xmlns:cx5="http://schemas.microsoft.com/office/drawing/2016/5/11/chartex" xmlns:cx4="http://schemas.microsoft.com/office/drawing/2016/5/10/chartex" xmlns:cx3="http://schemas.microsoft.com/office/drawing/2016/5/9/chartex" xmlns:cx2="http://schemas.microsoft.com/office/drawing/2015/10/21/chartex" xmlns="" val="1"/>
                           </a:ext>
                         </a:extLst>
                       </wp:docPr>
@@ -686,7 +686,7 @@
                     </wp:inline>
                   </w:drawing>
                 </mc:Choice>
-                <mc:Fallback xmlns:cx2="http://schemas.microsoft.com/office/drawing/2015/10/21/chartex" xmlns:cx3="http://schemas.microsoft.com/office/drawing/2016/5/9/chartex" xmlns:cx4="http://schemas.microsoft.com/office/drawing/2016/5/10/chartex" xmlns:cx5="http://schemas.microsoft.com/office/drawing/2016/5/11/chartex" xmlns:cx6="http://schemas.microsoft.com/office/drawing/2016/5/12/chartex" xmlns:cx7="http://schemas.microsoft.com/office/drawing/2016/5/13/chartex" xmlns:cx8="http://schemas.microsoft.com/office/drawing/2016/5/14/chartex" xmlns:aink="http://schemas.microsoft.com/office/drawing/2016/ink" xmlns:am3d="http://schemas.microsoft.com/office/drawing/2017/model3d" xmlns:w16cex="http://schemas.microsoft.com/office/word/2018/wordml/cex" xmlns:w16cid="http://schemas.microsoft.com/office/word/2016/wordml/cid" xmlns:w16="http://schemas.microsoft.com/office/word/2018/wordml">
+                <mc:Fallback xmlns:w16="http://schemas.microsoft.com/office/word/2018/wordml" xmlns:w16cid="http://schemas.microsoft.com/office/word/2016/wordml/cid" xmlns:w16cex="http://schemas.microsoft.com/office/word/2018/wordml/cex" xmlns:am3d="http://schemas.microsoft.com/office/drawing/2017/model3d" xmlns:aink="http://schemas.microsoft.com/office/drawing/2016/ink" xmlns:cx8="http://schemas.microsoft.com/office/drawing/2016/5/14/chartex" xmlns:cx7="http://schemas.microsoft.com/office/drawing/2016/5/13/chartex" xmlns:cx6="http://schemas.microsoft.com/office/drawing/2016/5/12/chartex" xmlns:cx5="http://schemas.microsoft.com/office/drawing/2016/5/11/chartex" xmlns:cx4="http://schemas.microsoft.com/office/drawing/2016/5/10/chartex" xmlns:cx3="http://schemas.microsoft.com/office/drawing/2016/5/9/chartex" xmlns:cx2="http://schemas.microsoft.com/office/drawing/2015/10/21/chartex">
                   <w:pict>
                     <v:shape w14:anchorId="5BC170F9" id="Forma libre: Forma 4" o:spid="_x0000_s1026" style="width:46.8pt;height:7pt;visibility:visible;mso-wrap-style:square;mso-left-percent:-10001;mso-top-percent:-10001;mso-position-horizontal:absolute;mso-position-horizontal-relative:char;mso-position-vertical:absolute;mso-position-vertical-relative:line;mso-left-percent:-10001;mso-top-percent:-10001;v-text-anchor:middle" coordsize="594245,88582" o:gfxdata="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" path="m598039,36698r-508270,c85976,15186,67011,,45517,,20230,,,20247,,45557,,70866,20230,91113,45517,91113v21494,,40459,-15185,44252,-36698l598039,54415r,-17717xm45517,73397c30344,73397,17701,60742,17701,45557v,-15186,12643,-27841,27816,-27841c60689,17716,73333,30371,73333,45557v,16451,-12644,27840,-27816,27840xe" fillcolor="#718eb5 [3206]" stroked="f" strokeweight=".35089mm">
                       <v:stroke joinstyle="miter"/>
@@ -1031,7 +1031,7 @@
                     </wp:inline>
                   </w:drawing>
                 </mc:Choice>
-                <mc:Fallback xmlns:cx2="http://schemas.microsoft.com/office/drawing/2015/10/21/chartex" xmlns:cx3="http://schemas.microsoft.com/office/drawing/2016/5/9/chartex" xmlns:cx4="http://schemas.microsoft.com/office/drawing/2016/5/10/chartex" xmlns:cx5="http://schemas.microsoft.com/office/drawing/2016/5/11/chartex" xmlns:cx6="http://schemas.microsoft.com/office/drawing/2016/5/12/chartex" xmlns:cx7="http://schemas.microsoft.com/office/drawing/2016/5/13/chartex" xmlns:cx8="http://schemas.microsoft.com/office/drawing/2016/5/14/chartex" xmlns:aink="http://schemas.microsoft.com/office/drawing/2016/ink" xmlns:am3d="http://schemas.microsoft.com/office/drawing/2017/model3d" xmlns:w16cex="http://schemas.microsoft.com/office/word/2018/wordml/cex" xmlns:w16cid="http://schemas.microsoft.com/office/word/2016/wordml/cid" xmlns:w16="http://schemas.microsoft.com/office/word/2018/wordml">
+                <mc:Fallback xmlns:w16="http://schemas.microsoft.com/office/word/2018/wordml" xmlns:w16cid="http://schemas.microsoft.com/office/word/2016/wordml/cid" xmlns:w16cex="http://schemas.microsoft.com/office/word/2018/wordml/cex" xmlns:am3d="http://schemas.microsoft.com/office/drawing/2017/model3d" xmlns:aink="http://schemas.microsoft.com/office/drawing/2016/ink" xmlns:cx8="http://schemas.microsoft.com/office/drawing/2016/5/14/chartex" xmlns:cx7="http://schemas.microsoft.com/office/drawing/2016/5/13/chartex" xmlns:cx6="http://schemas.microsoft.com/office/drawing/2016/5/12/chartex" xmlns:cx5="http://schemas.microsoft.com/office/drawing/2016/5/11/chartex" xmlns:cx4="http://schemas.microsoft.com/office/drawing/2016/5/10/chartex" xmlns:cx3="http://schemas.microsoft.com/office/drawing/2016/5/9/chartex" xmlns:cx2="http://schemas.microsoft.com/office/drawing/2015/10/21/chartex">
                   <w:pict>
                     <v:line w14:anchorId="2C21DCBE" id="Conector recto 13" o:spid="_x0000_s1026" alt="Línea azul" style="visibility:visible;mso-wrap-style:square;mso-left-percent:-10001;mso-top-percent:-10001;mso-position-horizontal:absolute;mso-position-horizontal-relative:char;mso-position-vertical:absolute;mso-position-vertical-relative:line;mso-left-percent:-10001;mso-top-percent:-10001" from="0,0" to="41.1pt,0" o:gfxdata="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" strokecolor="#718eb5 [3206]" strokeweight="1.5pt">
                       <v:stroke joinstyle="miter"/>
@@ -1079,7 +1079,7 @@
                                 <a14:useLocalDpi xmlns:a14="http://schemas.microsoft.com/office/drawing/2010/main" val="0"/>
                               </a:ext>
                               <a:ext uri="{96DAC541-7B7A-43D3-8B79-37D633B846F1}">
-                                <asvg:svgBlip xmlns="" xmlns:cx2="http://schemas.microsoft.com/office/drawing/2015/10/21/chartex" xmlns:cx3="http://schemas.microsoft.com/office/drawing/2016/5/9/chartex" xmlns:cx4="http://schemas.microsoft.com/office/drawing/2016/5/10/chartex" xmlns:cx5="http://schemas.microsoft.com/office/drawing/2016/5/11/chartex" xmlns:cx6="http://schemas.microsoft.com/office/drawing/2016/5/12/chartex" xmlns:cx7="http://schemas.microsoft.com/office/drawing/2016/5/13/chartex" xmlns:cx8="http://schemas.microsoft.com/office/drawing/2016/5/14/chartex" xmlns:aink="http://schemas.microsoft.com/office/drawing/2016/ink" xmlns:am3d="http://schemas.microsoft.com/office/drawing/2017/model3d" xmlns:o="urn:schemas-microsoft-com:office:office" xmlns:v="urn:schemas-microsoft-com:vml" xmlns:w10="urn:schemas-microsoft-com:office:word" xmlns:w="http://schemas.openxmlformats.org/wordprocessingml/2006/main" xmlns:w16cex="http://schemas.microsoft.com/office/word/2018/wordml/cex" xmlns:w16cid="http://schemas.microsoft.com/office/word/2016/wordml/cid" xmlns:w16="http://schemas.microsoft.com/office/word/2018/wordml" xmlns:asvg="http://schemas.microsoft.com/office/drawing/2016/SVG/main" r:embed="rId12"/>
+                                <asvg:svgBlip xmlns:asvg="http://schemas.microsoft.com/office/drawing/2016/SVG/main" xmlns:w16="http://schemas.microsoft.com/office/word/2018/wordml" xmlns:w16cid="http://schemas.microsoft.com/office/word/2016/wordml/cid" xmlns:w16cex="http://schemas.microsoft.com/office/word/2018/wordml/cex" xmlns:w="http://schemas.openxmlformats.org/wordprocessingml/2006/main" xmlns:w10="urn:schemas-microsoft-com:office:word" xmlns:v="urn:schemas-microsoft-com:vml" xmlns:o="urn:schemas-microsoft-com:office:office" xmlns:am3d="http://schemas.microsoft.com/office/drawing/2017/model3d" xmlns:aink="http://schemas.microsoft.com/office/drawing/2016/ink" xmlns:cx8="http://schemas.microsoft.com/office/drawing/2016/5/14/chartex" xmlns:cx7="http://schemas.microsoft.com/office/drawing/2016/5/13/chartex" xmlns:cx6="http://schemas.microsoft.com/office/drawing/2016/5/12/chartex" xmlns:cx5="http://schemas.microsoft.com/office/drawing/2016/5/11/chartex" xmlns:cx4="http://schemas.microsoft.com/office/drawing/2016/5/10/chartex" xmlns:cx3="http://schemas.microsoft.com/office/drawing/2016/5/9/chartex" xmlns:cx2="http://schemas.microsoft.com/office/drawing/2015/10/21/chartex" xmlns="" r:embed="rId12"/>
                               </a:ext>
                             </a:extLst>
                           </a:blip>
@@ -1161,7 +1161,7 @@
                                 <a14:useLocalDpi xmlns:a14="http://schemas.microsoft.com/office/drawing/2010/main" val="0"/>
                               </a:ext>
                               <a:ext uri="{96DAC541-7B7A-43D3-8B79-37D633B846F1}">
-                                <asvg:svgBlip xmlns="" xmlns:cx2="http://schemas.microsoft.com/office/drawing/2015/10/21/chartex" xmlns:cx3="http://schemas.microsoft.com/office/drawing/2016/5/9/chartex" xmlns:cx4="http://schemas.microsoft.com/office/drawing/2016/5/10/chartex" xmlns:cx5="http://schemas.microsoft.com/office/drawing/2016/5/11/chartex" xmlns:cx6="http://schemas.microsoft.com/office/drawing/2016/5/12/chartex" xmlns:cx7="http://schemas.microsoft.com/office/drawing/2016/5/13/chartex" xmlns:cx8="http://schemas.microsoft.com/office/drawing/2016/5/14/chartex" xmlns:aink="http://schemas.microsoft.com/office/drawing/2016/ink" xmlns:am3d="http://schemas.microsoft.com/office/drawing/2017/model3d" xmlns:o="urn:schemas-microsoft-com:office:office" xmlns:v="urn:schemas-microsoft-com:vml" xmlns:w10="urn:schemas-microsoft-com:office:word" xmlns:w="http://schemas.openxmlformats.org/wordprocessingml/2006/main" xmlns:w16cex="http://schemas.microsoft.com/office/word/2018/wordml/cex" xmlns:w16cid="http://schemas.microsoft.com/office/word/2016/wordml/cid" xmlns:w16="http://schemas.microsoft.com/office/word/2018/wordml" xmlns:asvg="http://schemas.microsoft.com/office/drawing/2016/SVG/main" r:embed="rId14"/>
+                                <asvg:svgBlip xmlns:asvg="http://schemas.microsoft.com/office/drawing/2016/SVG/main" xmlns:w16="http://schemas.microsoft.com/office/word/2018/wordml" xmlns:w16cid="http://schemas.microsoft.com/office/word/2016/wordml/cid" xmlns:w16cex="http://schemas.microsoft.com/office/word/2018/wordml/cex" xmlns:w="http://schemas.openxmlformats.org/wordprocessingml/2006/main" xmlns:w10="urn:schemas-microsoft-com:office:word" xmlns:v="urn:schemas-microsoft-com:vml" xmlns:o="urn:schemas-microsoft-com:office:office" xmlns:am3d="http://schemas.microsoft.com/office/drawing/2017/model3d" xmlns:aink="http://schemas.microsoft.com/office/drawing/2016/ink" xmlns:cx8="http://schemas.microsoft.com/office/drawing/2016/5/14/chartex" xmlns:cx7="http://schemas.microsoft.com/office/drawing/2016/5/13/chartex" xmlns:cx6="http://schemas.microsoft.com/office/drawing/2016/5/12/chartex" xmlns:cx5="http://schemas.microsoft.com/office/drawing/2016/5/11/chartex" xmlns:cx4="http://schemas.microsoft.com/office/drawing/2016/5/10/chartex" xmlns:cx3="http://schemas.microsoft.com/office/drawing/2016/5/9/chartex" xmlns:cx2="http://schemas.microsoft.com/office/drawing/2015/10/21/chartex" xmlns="" r:embed="rId14"/>
                               </a:ext>
                             </a:extLst>
                           </a:blip>
@@ -1211,7 +1211,7 @@
             </w:pPr>
             <w:r>
               <w:pict w14:anchorId="2E41298A">
-                <v:shape id="Gráfico 10" o:spid="_x0000_i1026" type="#_x0000_t75" alt="Icono de correo electrónico" style="width:15pt;height:12.45pt;visibility:visible;mso-wrap-style:square">
+                <v:shape id="Gráfico 10" o:spid="_x0000_i1052" type="#_x0000_t75" alt="Icono de correo electrónico" style="width:15pt;height:12.45pt;visibility:visible;mso-wrap-style:square" o:bullet="t">
                   <v:imagedata r:id="rId15" o:title="Icono de correo electrónico"/>
                 </v:shape>
               </w:pict>
@@ -1262,6 +1262,91 @@
           <w:p>
             <w:pPr>
               <w:rPr>
+                <w:b/>
+                <w:i/>
+                <w:smallCaps/>
+                <w:noProof/>
+                <w:sz w:val="16"/>
+                <w:szCs w:val="16"/>
+                <w:lang w:val="es-ES" w:bidi="es-ES"/>
+              </w:rPr>
+            </w:pPr>
+            <w:r>
+              <w:rPr>
+                <w:noProof/>
+                <w:lang w:val="es-ES" w:eastAsia="es-ES"/>
+              </w:rPr>
+              <w:drawing>
+                <wp:inline distT="0" distB="0" distL="0" distR="0" wp14:anchorId="3A94A249" wp14:editId="73229C90">
+                  <wp:extent cx="217283" cy="224776"/>
+                  <wp:effectExtent l="0" t="0" r="0" b="4445"/>
+                  <wp:docPr id="11" name="Picture 11"/>
+                  <wp:cNvGraphicFramePr>
+                    <a:graphicFrameLocks xmlns:a="http://schemas.openxmlformats.org/drawingml/2006/main" noChangeAspect="1"/>
+                  </wp:cNvGraphicFramePr>
+                  <a:graphic xmlns:a="http://schemas.openxmlformats.org/drawingml/2006/main">
+                    <a:graphicData uri="http://schemas.openxmlformats.org/drawingml/2006/picture">
+                      <pic:pic xmlns:pic="http://schemas.openxmlformats.org/drawingml/2006/picture">
+                        <pic:nvPicPr>
+                          <pic:cNvPr id="0" name="Picture 4"/>
+                          <pic:cNvPicPr>
+                            <a:picLocks noChangeAspect="1" noChangeArrowheads="1"/>
+                          </pic:cNvPicPr>
+                        </pic:nvPicPr>
+                        <pic:blipFill>
+                          <a:blip r:embed="rId16">
+                            <a:extLst>
+                              <a:ext uri="{28A0092B-C50C-407E-A947-70E740481C1C}">
+                                <a14:useLocalDpi xmlns:a14="http://schemas.microsoft.com/office/drawing/2010/main" val="0"/>
+                              </a:ext>
+                            </a:extLst>
+                          </a:blip>
+                          <a:srcRect/>
+                          <a:stretch>
+                            <a:fillRect/>
+                          </a:stretch>
+                        </pic:blipFill>
+                        <pic:spPr bwMode="auto">
+                          <a:xfrm>
+                            <a:off x="0" y="0"/>
+                            <a:ext cx="223913" cy="231635"/>
+                          </a:xfrm>
+                          <a:prstGeom prst="rect">
+                            <a:avLst/>
+                          </a:prstGeom>
+                          <a:noFill/>
+                        </pic:spPr>
+                      </pic:pic>
+                    </a:graphicData>
+                  </a:graphic>
+                </wp:inline>
+              </w:drawing>
+            </w:r>
+            <w:r>
+              <w:rPr>
+                <w:noProof/>
+                <w:sz w:val="26"/>
+                <w:szCs w:val="26"/>
+                <w:lang w:val="es-ES" w:bidi="es-ES"/>
+              </w:rPr>
+              <w:t xml:space="preserve"> </w:t>
+            </w:r>
+            <w:hyperlink r:id="rId17" w:history="1">
+              <w:r>
+                <w:rPr>
+                  <w:rStyle w:val="Hyperlink"/>
+                  <w:noProof/>
+                  <w:sz w:val="16"/>
+                  <w:szCs w:val="16"/>
+                  <w:lang w:val="es-ES" w:bidi="es-ES"/>
+                </w:rPr>
+                <w:t>http://www.rafael-moreno-dev.com/</w:t>
+              </w:r>
+            </w:hyperlink>
+          </w:p>
+          <w:p>
+            <w:pPr>
+              <w:rPr>
                 <w:noProof/>
                 <w:sz w:val="26"/>
                 <w:szCs w:val="26"/>
@@ -1276,7 +1361,7 @@
                 <w:lang w:val="es-ES" w:eastAsia="es-ES"/>
               </w:rPr>
               <w:drawing>
-                <wp:inline distT="0" distB="0" distL="0" distR="0" wp14:anchorId="0C5D43DC" wp14:editId="5E4CE437">
+                <wp:inline distT="0" distB="0" distL="0" distR="0" wp14:anchorId="11DD3C8C" wp14:editId="6F6880A0">
                   <wp:extent cx="169557" cy="209853"/>
                   <wp:effectExtent l="0" t="0" r="1905" b="0"/>
                   <wp:docPr id="12" name="Picture 12" descr="C:\Users\rafav\AppData\Local\Microsoft\Windows\INetCache\Content.Word\logotipo-de-github.png"/>
@@ -1293,7 +1378,7 @@
                           </pic:cNvPicPr>
                         </pic:nvPicPr>
                         <pic:blipFill>
-                          <a:blip r:embed="rId16" cstate="print">
+                          <a:blip r:embed="rId18" cstate="print">
                             <a:extLst>
                               <a:ext uri="{28A0092B-C50C-407E-A947-70E740481C1C}">
                                 <a14:useLocalDpi xmlns:a14="http://schemas.microsoft.com/office/drawing/2010/main" val="0"/>
@@ -1327,41 +1412,24 @@
             <w:r>
               <w:rPr>
                 <w:noProof/>
-                <w:sz w:val="26"/>
-                <w:szCs w:val="26"/>
-                <w:lang w:val="es-ES" w:bidi="es-ES"/>
-              </w:rPr>
-              <w:t xml:space="preserve"> </w:t>
-            </w:r>
-            <w:r>
-              <w:rPr>
-                <w:noProof/>
-                <w:sz w:val="26"/>
-                <w:szCs w:val="26"/>
-                <w:lang w:val="es-ES" w:bidi="es-ES"/>
-              </w:rPr>
-              <w:t xml:space="preserve"> </w:t>
-            </w:r>
-            <w:r>
-              <w:rPr>
-                <w:b/>
-                <w:noProof/>
-                <w:sz w:val="20"/>
-                <w:szCs w:val="20"/>
-                <w:lang w:val="es-ES" w:bidi="es-ES"/>
-              </w:rPr>
-              <w:t>htt</w:t>
-            </w:r>
-            <w:r>
-              <w:rPr>
-                <w:b/>
-                <w:noProof/>
-                <w:sz w:val="22"/>
-                <w:szCs w:val="22"/>
-                <w:lang w:val="es-ES" w:bidi="es-ES"/>
-              </w:rPr>
-              <w:t>ps://github.com/rafa2892</w:t>
-            </w:r>
+                <w:sz w:val="16"/>
+                <w:szCs w:val="16"/>
+                <w:lang w:val="es-ES"/>
+              </w:rPr>
+              <w:t xml:space="preserve">    </w:t>
+            </w:r>
+            <w:hyperlink r:id="rId19" w:history="1">
+              <w:r>
+                <w:rPr>
+                  <w:rStyle w:val="Hyperlink"/>
+                  <w:noProof/>
+                  <w:sz w:val="22"/>
+                  <w:szCs w:val="16"/>
+                  <w:lang w:val="es-ES"/>
+                </w:rPr>
+                <w:t>https://github.com/rafa2892</w:t>
+              </w:r>
+            </w:hyperlink>
           </w:p>
         </w:tc>
         <w:tc>
@@ -1452,7 +1520,7 @@
                     </wp:inline>
                   </w:drawing>
                 </mc:Choice>
-                <mc:Fallback xmlns:cx2="http://schemas.microsoft.com/office/drawing/2015/10/21/chartex" xmlns:cx3="http://schemas.microsoft.com/office/drawing/2016/5/9/chartex" xmlns:cx4="http://schemas.microsoft.com/office/drawing/2016/5/10/chartex" xmlns:cx5="http://schemas.microsoft.com/office/drawing/2016/5/11/chartex" xmlns:cx6="http://schemas.microsoft.com/office/drawing/2016/5/12/chartex" xmlns:cx7="http://schemas.microsoft.com/office/drawing/2016/5/13/chartex" xmlns:cx8="http://schemas.microsoft.com/office/drawing/2016/5/14/chartex" xmlns:aink="http://schemas.microsoft.com/office/drawing/2016/ink" xmlns:am3d="http://schemas.microsoft.com/office/drawing/2017/model3d" xmlns:w16cex="http://schemas.microsoft.com/office/word/2018/wordml/cex" xmlns:w16cid="http://schemas.microsoft.com/office/word/2016/wordml/cid" xmlns:w16="http://schemas.microsoft.com/office/word/2018/wordml">
+                <mc:Fallback xmlns:w16="http://schemas.microsoft.com/office/word/2018/wordml" xmlns:w16cid="http://schemas.microsoft.com/office/word/2016/wordml/cid" xmlns:w16cex="http://schemas.microsoft.com/office/word/2018/wordml/cex" xmlns:am3d="http://schemas.microsoft.com/office/drawing/2017/model3d" xmlns:aink="http://schemas.microsoft.com/office/drawing/2016/ink" xmlns:cx8="http://schemas.microsoft.com/office/drawing/2016/5/14/chartex" xmlns:cx7="http://schemas.microsoft.com/office/drawing/2016/5/13/chartex" xmlns:cx6="http://schemas.microsoft.com/office/drawing/2016/5/12/chartex" xmlns:cx5="http://schemas.microsoft.com/office/drawing/2016/5/11/chartex" xmlns:cx4="http://schemas.microsoft.com/office/drawing/2016/5/10/chartex" xmlns:cx3="http://schemas.microsoft.com/office/drawing/2016/5/9/chartex" xmlns:cx2="http://schemas.microsoft.com/office/drawing/2015/10/21/chartex">
                   <w:pict>
                     <v:line w14:anchorId="132E0DEC" id="Conector recto 14" o:spid="_x0000_s1026" alt="Línea azul" style="visibility:visible;mso-wrap-style:square;mso-left-percent:-10001;mso-top-percent:-10001;mso-position-horizontal:absolute;mso-position-horizontal-relative:char;mso-position-vertical:absolute;mso-position-vertical-relative:line;mso-left-percent:-10001;mso-top-percent:-10001" from="0,0" to="41.1pt,0" o:gfxdata="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" strokecolor="#718eb5 [3206]" strokeweight="1.5pt">
                       <v:stroke joinstyle="miter"/>
@@ -1595,7 +1663,7 @@
                     </wp:inline>
                   </w:drawing>
                 </mc:Choice>
-                <mc:Fallback xmlns:cx2="http://schemas.microsoft.com/office/drawing/2015/10/21/chartex" xmlns:cx3="http://schemas.microsoft.com/office/drawing/2016/5/9/chartex" xmlns:cx4="http://schemas.microsoft.com/office/drawing/2016/5/10/chartex" xmlns:cx5="http://schemas.microsoft.com/office/drawing/2016/5/11/chartex" xmlns:cx6="http://schemas.microsoft.com/office/drawing/2016/5/12/chartex" xmlns:cx7="http://schemas.microsoft.com/office/drawing/2016/5/13/chartex" xmlns:cx8="http://schemas.microsoft.com/office/drawing/2016/5/14/chartex" xmlns:aink="http://schemas.microsoft.com/office/drawing/2016/ink" xmlns:am3d="http://schemas.microsoft.com/office/drawing/2017/model3d" xmlns:w16cex="http://schemas.microsoft.com/office/word/2018/wordml/cex" xmlns:w16cid="http://schemas.microsoft.com/office/word/2016/wordml/cid" xmlns:w16="http://schemas.microsoft.com/office/word/2018/wordml">
+                <mc:Fallback xmlns:w16="http://schemas.microsoft.com/office/word/2018/wordml" xmlns:w16cid="http://schemas.microsoft.com/office/word/2016/wordml/cid" xmlns:w16cex="http://schemas.microsoft.com/office/word/2018/wordml/cex" xmlns:am3d="http://schemas.microsoft.com/office/drawing/2017/model3d" xmlns:aink="http://schemas.microsoft.com/office/drawing/2016/ink" xmlns:cx8="http://schemas.microsoft.com/office/drawing/2016/5/14/chartex" xmlns:cx7="http://schemas.microsoft.com/office/drawing/2016/5/13/chartex" xmlns:cx6="http://schemas.microsoft.com/office/drawing/2016/5/12/chartex" xmlns:cx5="http://schemas.microsoft.com/office/drawing/2016/5/11/chartex" xmlns:cx4="http://schemas.microsoft.com/office/drawing/2016/5/10/chartex" xmlns:cx3="http://schemas.microsoft.com/office/drawing/2016/5/9/chartex" xmlns:cx2="http://schemas.microsoft.com/office/drawing/2015/10/21/chartex">
                   <w:pict>
                     <v:line w14:anchorId="08C6CFB9" id="Conector recto 17" o:spid="_x0000_s1026" alt="Línea azul" style="visibility:visible;mso-wrap-style:square;mso-left-percent:-10001;mso-top-percent:-10001;mso-position-horizontal:absolute;mso-position-horizontal-relative:char;mso-position-vertical:absolute;mso-position-vertical-relative:line;mso-left-percent:-10001;mso-top-percent:-10001" from="0,0" to="41.1pt,0" o:gfxdata="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" strokecolor="#718eb5 [3206]" strokeweight="1.5pt">
                       <v:stroke joinstyle="miter"/>
@@ -1831,6 +1899,22 @@
                 <w:lang w:val="es-ES"/>
               </w:rPr>
               <w:t>Angular</w:t>
+            </w:r>
+          </w:p>
+          <w:p>
+            <w:pPr>
+              <w:pStyle w:val="ListParagraph"/>
+              <w:rPr>
+                <w:noProof/>
+                <w:lang w:val="es-ES"/>
+              </w:rPr>
+            </w:pPr>
+            <w:r>
+              <w:rPr>
+                <w:noProof/>
+                <w:lang w:val="es-ES"/>
+              </w:rPr>
+              <w:t>DOCKER</w:t>
             </w:r>
           </w:p>
           <w:p>
@@ -1886,7 +1970,7 @@
                           </pic:cNvPicPr>
                         </pic:nvPicPr>
                         <pic:blipFill>
-                          <a:blip r:embed="rId17">
+                          <a:blip r:embed="rId20">
                             <a:extLst>
                               <a:ext uri="{28A0092B-C50C-407E-A947-70E740481C1C}">
                                 <a14:useLocalDpi xmlns:a14="http://schemas.microsoft.com/office/drawing/2010/main" val="0"/>
@@ -2258,17 +2342,7 @@
                 <w:color w:val="666666" w:themeColor="background2"/>
                 <w:lang w:val="en-TT"/>
               </w:rPr>
-              <w:t>, and role</w:t>
-            </w:r>
-            <w:bookmarkStart w:id="0" w:name="_GoBack"/>
-            <w:bookmarkEnd w:id="0"/>
-            <w:r>
-              <w:rPr>
-                <w:noProof/>
-                <w:color w:val="666666" w:themeColor="background2"/>
-                <w:lang w:val="en-TT"/>
-              </w:rPr>
-              <w:t>-based access control</w:t>
+              <w:t>, and role-based access control</w:t>
             </w:r>
             <w:r>
               <w:rPr>
@@ -2381,7 +2455,35 @@
                 <w:noProof/>
                 <w:lang w:val="en-TT"/>
               </w:rPr>
-              <w:t xml:space="preserve"> 5, Heroku</w:t>
+              <w:t xml:space="preserve"> 5, </w:t>
+            </w:r>
+            <w:r>
+              <w:rPr>
+                <w:noProof/>
+                <w:lang w:val="en-TT"/>
+              </w:rPr>
+              <w:t xml:space="preserve"> </w:t>
+            </w:r>
+            <w:r>
+              <w:rPr>
+                <w:noProof/>
+                <w:lang w:val="en-TT"/>
+              </w:rPr>
+              <w:t>Google Api Place</w:t>
+            </w:r>
+            <w:r>
+              <w:rPr>
+                <w:noProof/>
+                <w:lang w:val="en-TT"/>
+              </w:rPr>
+              <w:t xml:space="preserve">, </w:t>
+            </w:r>
+            <w:r>
+              <w:rPr>
+                <w:noProof/>
+                <w:lang w:val="en-TT"/>
+              </w:rPr>
+              <w:t>Heroku</w:t>
             </w:r>
             <w:r>
               <w:rPr>
@@ -2509,13 +2611,13 @@
             <w:pPr>
               <w:rPr>
                 <w:b/>
-                <w:lang w:val="es-ES"/>
+                <w:lang w:val="en-TT"/>
               </w:rPr>
             </w:pPr>
             <w:r>
               <w:rPr>
                 <w:b/>
-                <w:lang w:val="es-ES"/>
+                <w:lang w:val="en-TT"/>
               </w:rPr>
               <w:t>Software Engineer</w:t>
             </w:r>
@@ -2652,7 +2754,7 @@
                 <w:color w:val="666666" w:themeColor="background2"/>
                 <w:lang w:val="en-TT"/>
               </w:rPr>
-              <w:t>Structural optimization in property management.</w:t>
+              <w:t>Maintained and enhanced application modules built on a microservices architecture, ensuring seamless service interaction.</w:t>
             </w:r>
           </w:p>
           <w:p>
@@ -2663,16 +2765,78 @@
                 <w:numId w:val="2"/>
               </w:numPr>
               <w:rPr>
-                <w:lang w:val="en-TT"/>
-              </w:rPr>
-            </w:pPr>
-            <w:r>
-              <w:rPr>
-                <w:noProof/>
-                <w:color w:val="666666" w:themeColor="background2"/>
-                <w:lang w:val="en-TT"/>
-              </w:rPr>
-              <w:t>CI/CD with Jenkins &amp; Tortoise</w:t>
+                <w:noProof/>
+                <w:color w:val="666666" w:themeColor="background2"/>
+                <w:lang w:val="en-TT"/>
+              </w:rPr>
+            </w:pPr>
+            <w:r>
+              <w:rPr>
+                <w:noProof/>
+                <w:color w:val="666666" w:themeColor="background2"/>
+                <w:lang w:val="en-TT"/>
+              </w:rPr>
+              <w:t>Implemented and supported RESTful services using Feign Client and Eureka for service discovery.</w:t>
+            </w:r>
+            <w:r>
+              <w:rPr>
+                <w:noProof/>
+                <w:color w:val="666666" w:themeColor="background2"/>
+                <w:lang w:val="en-TT"/>
+              </w:rPr>
+              <w:t>Structural optimization in property management.</w:t>
+            </w:r>
+          </w:p>
+          <w:p>
+            <w:pPr>
+              <w:pStyle w:val="Date"/>
+              <w:numPr>
+                <w:ilvl w:val="0"/>
+                <w:numId w:val="2"/>
+              </w:numPr>
+              <w:rPr>
+                <w:noProof/>
+                <w:color w:val="666666" w:themeColor="background2"/>
+                <w:lang w:val="en-TT"/>
+              </w:rPr>
+            </w:pPr>
+            <w:r>
+              <w:rPr>
+                <w:noProof/>
+                <w:color w:val="666666" w:themeColor="background2"/>
+                <w:lang w:val="en-TT"/>
+              </w:rPr>
+              <w:t>Integrated load balancers and dynamic routing using Spring Cloud Gateway, enabling a modular, scalable, and resilient architecture.</w:t>
+            </w:r>
+          </w:p>
+          <w:p>
+            <w:pPr>
+              <w:pStyle w:val="Date"/>
+              <w:numPr>
+                <w:ilvl w:val="0"/>
+                <w:numId w:val="2"/>
+              </w:numPr>
+              <w:rPr>
+                <w:noProof/>
+                <w:color w:val="666666" w:themeColor="background2"/>
+                <w:lang w:val="en-TT"/>
+              </w:rPr>
+            </w:pPr>
+            <w:r>
+              <w:rPr>
+                <w:noProof/>
+                <w:color w:val="666666" w:themeColor="background2"/>
+                <w:lang w:val="en-TT"/>
+              </w:rPr>
+              <w:t>Automated continuous integration and deployment processes with Jenkins and managed ve</w:t>
+            </w:r>
+            <w:r>
+              <w:rPr>
+                <w:noProof/>
+                <w:color w:val="666666" w:themeColor="background2"/>
+                <w:lang w:val="en-TT"/>
+              </w:rPr>
+              <w:t>rsion control using TortoiseSVN</w:t>
             </w:r>
             <w:r>
               <w:rPr>
@@ -2712,21 +2876,17 @@
                 <w:noProof/>
                 <w:lang w:val="en-TT"/>
               </w:rPr>
-              <w:t xml:space="preserve">: Java 8, Spring, JSF,Primefaces,Tomcat 8 ,oracle Database, Spring, SonarQube, CDI, CD, </w:t>
-            </w:r>
-            <w:r>
-              <w:rPr>
-                <w:noProof/>
-                <w:lang w:val="en-TT"/>
-              </w:rPr>
-              <w:t>CSS, JPA, Hibernate</w:t>
-            </w:r>
-            <w:r>
-              <w:rPr>
-                <w:noProof/>
-                <w:lang w:val="en-TT"/>
-              </w:rPr>
-              <w:t>, Jenkins, Artifactory, Maven, SVN, Tortoise…</w:t>
+              <w:t xml:space="preserve">: </w:t>
+            </w:r>
+            <w:r>
+              <w:t xml:space="preserve"> </w:t>
+            </w:r>
+            <w:r>
+              <w:rPr>
+                <w:noProof/>
+                <w:lang w:val="en-TT"/>
+              </w:rPr>
+              <w:t>Java 8, Spring Framework, Spring Boot, Spring Batch, Spring Cloud Gateway, Spring Cloud Netflix (Feign, Eureka), JSF, PrimeFaces, CDI, JPA, Hibernate, Tomcat 8, Oracle Database, Maven, Jenkins, Artifactory, SVN, TortoiseSVN, SonarQube, CSS.</w:t>
             </w:r>
           </w:p>
           <w:p>
@@ -2843,21 +3003,7 @@
                 <w:noProof/>
                 <w:lang w:val="en-TT"/>
               </w:rPr>
-              <w:t>A</w:t>
-            </w:r>
-            <w:r>
-              <w:rPr>
-                <w:noProof/>
-                <w:lang w:val="en-TT"/>
-              </w:rPr>
-              <w:t>ugust</w:t>
-            </w:r>
-            <w:r>
-              <w:rPr>
-                <w:noProof/>
-                <w:lang w:val="en-TT"/>
-              </w:rPr>
-              <w:t xml:space="preserve"> 2022 – July 2023</w:t>
+              <w:t>August 2022 – July 2023</w:t>
             </w:r>
           </w:p>
           <w:p>
@@ -2980,7 +3126,7 @@
               <w:rPr>
                 <w:noProof/>
                 <w:color w:val="666666" w:themeColor="background2"/>
-                <w:lang w:val="en-TT"/>
+                <w:lang w:val="es-ES"/>
               </w:rPr>
             </w:pPr>
             <w:r>
@@ -2989,7 +3135,7 @@
                 <w:i/>
                 <w:noProof/>
                 <w:color w:val="D29665" w:themeColor="accent2" w:themeShade="BF"/>
-                <w:lang w:val="en-TT"/>
+                <w:lang w:val="es-ES"/>
               </w:rPr>
               <w:t>Stack</w:t>
             </w:r>
@@ -2997,7 +3143,7 @@
               <w:rPr>
                 <w:noProof/>
                 <w:color w:val="666666" w:themeColor="background2"/>
-                <w:lang w:val="en-TT"/>
+                <w:lang w:val="es-ES"/>
               </w:rPr>
               <w:t xml:space="preserve"> </w:t>
             </w:r>
@@ -3005,15 +3151,41 @@
               <w:rPr>
                 <w:noProof/>
                 <w:color w:val="666666" w:themeColor="background2"/>
-                <w:lang w:val="en-TT"/>
-              </w:rPr>
-              <w:t>: Java 7, Spring Web Flow, jQuery, JSF 2.2, JPA 2.0,o</w:t>
-            </w:r>
-            <w:r>
-              <w:rPr>
-                <w:noProof/>
-                <w:color w:val="666666" w:themeColor="background2"/>
-                <w:lang w:val="en-TT"/>
+                <w:lang w:val="es-ES"/>
+              </w:rPr>
+              <w:t>: Java 7,</w:t>
+            </w:r>
+            <w:r>
+              <w:rPr>
+                <w:noProof/>
+                <w:color w:val="666666" w:themeColor="background2"/>
+                <w:lang w:val="es-ES"/>
+              </w:rPr>
+              <w:t xml:space="preserve"> </w:t>
+            </w:r>
+            <w:r>
+              <w:rPr>
+                <w:noProof/>
+                <w:color w:val="666666" w:themeColor="background2"/>
+                <w:lang w:val="es-ES"/>
+              </w:rPr>
+              <w:t>1</w:t>
+            </w:r>
+            <w:bookmarkStart w:id="0" w:name="_GoBack"/>
+            <w:bookmarkEnd w:id="0"/>
+            <w:r>
+              <w:rPr>
+                <w:noProof/>
+                <w:color w:val="666666" w:themeColor="background2"/>
+                <w:lang w:val="es-ES"/>
+              </w:rPr>
+              <w:t xml:space="preserve"> Spring Web Flow, jQuery, JSF 2.2, JPA 2.0,o</w:t>
+            </w:r>
+            <w:r>
+              <w:rPr>
+                <w:noProof/>
+                <w:color w:val="666666" w:themeColor="background2"/>
+                <w:lang w:val="es-ES"/>
               </w:rPr>
               <w:t>racle database, CSS, boostrap 3, JPA</w:t>
             </w:r>
@@ -3021,7 +3193,7 @@
               <w:rPr>
                 <w:noProof/>
                 <w:color w:val="666666" w:themeColor="background2"/>
-                <w:lang w:val="en-TT"/>
+                <w:lang w:val="es-ES"/>
               </w:rPr>
               <w:t>, Hibernate</w:t>
             </w:r>
@@ -3029,7 +3201,7 @@
               <w:rPr>
                 <w:noProof/>
                 <w:color w:val="666666" w:themeColor="background2"/>
-                <w:lang w:val="en-TT"/>
+                <w:lang w:val="es-ES"/>
               </w:rPr>
               <w:t>, IBM webSphere, IBM RTC Jazz</w:t>
             </w:r>
@@ -3039,7 +3211,7 @@
               <w:pStyle w:val="NoSpacing"/>
               <w:rPr>
                 <w:noProof/>
-                <w:lang w:val="en-TT"/>
+                <w:lang w:val="es-ES"/>
               </w:rPr>
             </w:pPr>
           </w:p>
@@ -3308,10 +3480,7 @@
             </w:pPr>
             <w:r>
               <w:lastRenderedPageBreak/>
-              <w:t xml:space="preserve"> </w:t>
-            </w:r>
-            <w:r>
-              <w:t>Education</w:t>
+              <w:t xml:space="preserve"> Education</w:t>
             </w:r>
           </w:p>
           <w:p>
@@ -3374,7 +3543,7 @@
                     </wp:inline>
                   </w:drawing>
                 </mc:Choice>
-                <mc:Fallback xmlns:cx2="http://schemas.microsoft.com/office/drawing/2015/10/21/chartex" xmlns:cx3="http://schemas.microsoft.com/office/drawing/2016/5/9/chartex" xmlns:cx4="http://schemas.microsoft.com/office/drawing/2016/5/10/chartex" xmlns:cx5="http://schemas.microsoft.com/office/drawing/2016/5/11/chartex" xmlns:cx6="http://schemas.microsoft.com/office/drawing/2016/5/12/chartex" xmlns:cx7="http://schemas.microsoft.com/office/drawing/2016/5/13/chartex" xmlns:cx8="http://schemas.microsoft.com/office/drawing/2016/5/14/chartex" xmlns:aink="http://schemas.microsoft.com/office/drawing/2016/ink" xmlns:am3d="http://schemas.microsoft.com/office/drawing/2017/model3d" xmlns:w16cex="http://schemas.microsoft.com/office/word/2018/wordml/cex" xmlns:w16cid="http://schemas.microsoft.com/office/word/2016/wordml/cid" xmlns:w16="http://schemas.microsoft.com/office/word/2018/wordml">
+                <mc:Fallback xmlns:w16="http://schemas.microsoft.com/office/word/2018/wordml" xmlns:w16cid="http://schemas.microsoft.com/office/word/2016/wordml/cid" xmlns:w16cex="http://schemas.microsoft.com/office/word/2018/wordml/cex" xmlns:am3d="http://schemas.microsoft.com/office/drawing/2017/model3d" xmlns:aink="http://schemas.microsoft.com/office/drawing/2016/ink" xmlns:cx8="http://schemas.microsoft.com/office/drawing/2016/5/14/chartex" xmlns:cx7="http://schemas.microsoft.com/office/drawing/2016/5/13/chartex" xmlns:cx6="http://schemas.microsoft.com/office/drawing/2016/5/12/chartex" xmlns:cx5="http://schemas.microsoft.com/office/drawing/2016/5/11/chartex" xmlns:cx4="http://schemas.microsoft.com/office/drawing/2016/5/10/chartex" xmlns:cx3="http://schemas.microsoft.com/office/drawing/2016/5/9/chartex" xmlns:cx2="http://schemas.microsoft.com/office/drawing/2015/10/21/chartex">
                   <w:pict>
                     <v:line w14:anchorId="6F6B58D9" id="Conector recto 19" o:spid="_x0000_s1026" alt="Línea azul" style="visibility:visible;mso-wrap-style:square;mso-left-percent:-10001;mso-top-percent:-10001;mso-position-horizontal:absolute;mso-position-horizontal-relative:char;mso-position-vertical:absolute;mso-position-vertical-relative:line;mso-left-percent:-10001;mso-top-percent:-10001" from="0,0" to="41.1pt,0" o:gfxdata="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" strokecolor="#718eb5 [3206]" strokeweight="1.5pt">
                       <v:stroke joinstyle="miter"/>
@@ -3532,7 +3701,7 @@
                     </wp:inline>
                   </w:drawing>
                 </mc:Choice>
-                <mc:Fallback xmlns:cx2="http://schemas.microsoft.com/office/drawing/2015/10/21/chartex" xmlns:cx3="http://schemas.microsoft.com/office/drawing/2016/5/9/chartex" xmlns:cx4="http://schemas.microsoft.com/office/drawing/2016/5/10/chartex" xmlns:cx5="http://schemas.microsoft.com/office/drawing/2016/5/11/chartex" xmlns:cx6="http://schemas.microsoft.com/office/drawing/2016/5/12/chartex" xmlns:cx7="http://schemas.microsoft.com/office/drawing/2016/5/13/chartex" xmlns:cx8="http://schemas.microsoft.com/office/drawing/2016/5/14/chartex" xmlns:aink="http://schemas.microsoft.com/office/drawing/2016/ink" xmlns:am3d="http://schemas.microsoft.com/office/drawing/2017/model3d" xmlns:w16cex="http://schemas.microsoft.com/office/word/2018/wordml/cex" xmlns:w16cid="http://schemas.microsoft.com/office/word/2016/wordml/cid" xmlns:w16="http://schemas.microsoft.com/office/word/2018/wordml">
+                <mc:Fallback xmlns:w16="http://schemas.microsoft.com/office/word/2018/wordml" xmlns:w16cid="http://schemas.microsoft.com/office/word/2016/wordml/cid" xmlns:w16cex="http://schemas.microsoft.com/office/word/2018/wordml/cex" xmlns:am3d="http://schemas.microsoft.com/office/drawing/2017/model3d" xmlns:aink="http://schemas.microsoft.com/office/drawing/2016/ink" xmlns:cx8="http://schemas.microsoft.com/office/drawing/2016/5/14/chartex" xmlns:cx7="http://schemas.microsoft.com/office/drawing/2016/5/13/chartex" xmlns:cx6="http://schemas.microsoft.com/office/drawing/2016/5/12/chartex" xmlns:cx5="http://schemas.microsoft.com/office/drawing/2016/5/11/chartex" xmlns:cx4="http://schemas.microsoft.com/office/drawing/2016/5/10/chartex" xmlns:cx3="http://schemas.microsoft.com/office/drawing/2016/5/9/chartex" xmlns:cx2="http://schemas.microsoft.com/office/drawing/2015/10/21/chartex">
                   <w:pict>
                     <v:line w14:anchorId="6333AFF5" id="Conector recto 22" o:spid="_x0000_s1026" alt="Línea azul" style="visibility:visible;mso-wrap-style:square;mso-left-percent:-10001;mso-top-percent:-10001;mso-position-horizontal:absolute;mso-position-horizontal-relative:char;mso-position-vertical:absolute;mso-position-vertical-relative:line;mso-left-percent:-10001;mso-top-percent:-10001" from="0,0" to="158.75pt,0" o:gfxdata="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" strokecolor="#718eb5 [3206]" strokeweight=".28pt">
                       <v:stroke joinstyle="miter"/>
@@ -3597,7 +3766,7 @@
                           </pic:cNvPicPr>
                         </pic:nvPicPr>
                         <pic:blipFill>
-                          <a:blip r:embed="rId17">
+                          <a:blip r:embed="rId20">
                             <a:extLst>
                               <a:ext uri="{28A0092B-C50C-407E-A947-70E740481C1C}">
                                 <a14:useLocalDpi xmlns:a14="http://schemas.microsoft.com/office/drawing/2010/main" val="0"/>
@@ -3786,7 +3955,7 @@
         <v:path o:extrusionok="f" gradientshapeok="t" o:connecttype="rect"/>
         <o:lock v:ext="edit" aspectratio="t"/>
       </v:shapetype>
-      <v:shape id="_x0000_i1055" type="#_x0000_t75" alt="Icono de correo electrónico" style="width:15.45pt;height:12.45pt;visibility:visible;mso-wrap-style:square" o:bullet="t">
+      <v:shape id="_x0000_i1073" type="#_x0000_t75" alt="Icono de correo electrónico" style="width:15.45pt;height:12.45pt;visibility:visible;mso-wrap-style:square" o:bullet="t">
         <v:imagedata r:id="rId1" o:title="Icono de correo electrónico"/>
       </v:shape>
     </w:pict>
@@ -4018,6 +4187,119 @@
     </w:lvl>
   </w:abstractNum>
   <w:abstractNum w:abstractNumId="2" w15:restartNumberingAfterBreak="0">
+    <w:nsid w:val="41407F83"/>
+    <w:multiLevelType w:val="hybridMultilevel"/>
+    <w:tmpl w:val="4B927A68"/>
+    <w:lvl w:ilvl="0" w:tplc="0C0A0001">
+      <w:start w:val="1"/>
+      <w:numFmt w:val="bullet"/>
+      <w:lvlText w:val=""/>
+      <w:lvlJc w:val="left"/>
+      <w:pPr>
+        <w:ind w:left="720" w:hanging="360"/>
+      </w:pPr>
+      <w:rPr>
+        <w:rFonts w:ascii="Symbol" w:hAnsi="Symbol" w:hint="default"/>
+      </w:rPr>
+    </w:lvl>
+    <w:lvl w:ilvl="1" w:tplc="0C0A0003" w:tentative="1">
+      <w:start w:val="1"/>
+      <w:numFmt w:val="bullet"/>
+      <w:lvlText w:val="o"/>
+      <w:lvlJc w:val="left"/>
+      <w:pPr>
+        <w:ind w:left="1440" w:hanging="360"/>
+      </w:pPr>
+      <w:rPr>
+        <w:rFonts w:ascii="Courier New" w:hAnsi="Courier New" w:cs="Courier New" w:hint="default"/>
+      </w:rPr>
+    </w:lvl>
+    <w:lvl w:ilvl="2" w:tplc="0C0A0005" w:tentative="1">
+      <w:start w:val="1"/>
+      <w:numFmt w:val="bullet"/>
+      <w:lvlText w:val=""/>
+      <w:lvlJc w:val="left"/>
+      <w:pPr>
+        <w:ind w:left="2160" w:hanging="360"/>
+      </w:pPr>
+      <w:rPr>
+        <w:rFonts w:ascii="Wingdings" w:hAnsi="Wingdings" w:hint="default"/>
+      </w:rPr>
+    </w:lvl>
+    <w:lvl w:ilvl="3" w:tplc="0C0A0001" w:tentative="1">
+      <w:start w:val="1"/>
+      <w:numFmt w:val="bullet"/>
+      <w:lvlText w:val=""/>
+      <w:lvlJc w:val="left"/>
+      <w:pPr>
+        <w:ind w:left="2880" w:hanging="360"/>
+      </w:pPr>
+      <w:rPr>
+        <w:rFonts w:ascii="Symbol" w:hAnsi="Symbol" w:hint="default"/>
+      </w:rPr>
+    </w:lvl>
+    <w:lvl w:ilvl="4" w:tplc="0C0A0003" w:tentative="1">
+      <w:start w:val="1"/>
+      <w:numFmt w:val="bullet"/>
+      <w:lvlText w:val="o"/>
+      <w:lvlJc w:val="left"/>
+      <w:pPr>
+        <w:ind w:left="3600" w:hanging="360"/>
+      </w:pPr>
+      <w:rPr>
+        <w:rFonts w:ascii="Courier New" w:hAnsi="Courier New" w:cs="Courier New" w:hint="default"/>
+      </w:rPr>
+    </w:lvl>
+    <w:lvl w:ilvl="5" w:tplc="0C0A0005" w:tentative="1">
+      <w:start w:val="1"/>
+      <w:numFmt w:val="bullet"/>
+      <w:lvlText w:val=""/>
+      <w:lvlJc w:val="left"/>
+      <w:pPr>
+        <w:ind w:left="4320" w:hanging="360"/>
+      </w:pPr>
+      <w:rPr>
+        <w:rFonts w:ascii="Wingdings" w:hAnsi="Wingdings" w:hint="default"/>
+      </w:rPr>
+    </w:lvl>
+    <w:lvl w:ilvl="6" w:tplc="0C0A0001" w:tentative="1">
+      <w:start w:val="1"/>
+      <w:numFmt w:val="bullet"/>
+      <w:lvlText w:val=""/>
+      <w:lvlJc w:val="left"/>
+      <w:pPr>
+        <w:ind w:left="5040" w:hanging="360"/>
+      </w:pPr>
+      <w:rPr>
+        <w:rFonts w:ascii="Symbol" w:hAnsi="Symbol" w:hint="default"/>
+      </w:rPr>
+    </w:lvl>
+    <w:lvl w:ilvl="7" w:tplc="0C0A0003" w:tentative="1">
+      <w:start w:val="1"/>
+      <w:numFmt w:val="bullet"/>
+      <w:lvlText w:val="o"/>
+      <w:lvlJc w:val="left"/>
+      <w:pPr>
+        <w:ind w:left="5760" w:hanging="360"/>
+      </w:pPr>
+      <w:rPr>
+        <w:rFonts w:ascii="Courier New" w:hAnsi="Courier New" w:cs="Courier New" w:hint="default"/>
+      </w:rPr>
+    </w:lvl>
+    <w:lvl w:ilvl="8" w:tplc="0C0A0005" w:tentative="1">
+      <w:start w:val="1"/>
+      <w:numFmt w:val="bullet"/>
+      <w:lvlText w:val=""/>
+      <w:lvlJc w:val="left"/>
+      <w:pPr>
+        <w:ind w:left="6480" w:hanging="360"/>
+      </w:pPr>
+      <w:rPr>
+        <w:rFonts w:ascii="Wingdings" w:hAnsi="Wingdings" w:hint="default"/>
+      </w:rPr>
+    </w:lvl>
+  </w:abstractNum>
+  <w:abstractNum w:abstractNumId="3" w15:restartNumberingAfterBreak="0">
     <w:nsid w:val="581149C4"/>
     <w:multiLevelType w:val="hybridMultilevel"/>
     <w:tmpl w:val="DB10AB74"/>
@@ -4133,13 +4415,16 @@
     </w:lvl>
   </w:abstractNum>
   <w:num w:numId="1">
-    <w:abstractNumId w:val="2"/>
+    <w:abstractNumId w:val="3"/>
   </w:num>
   <w:num w:numId="2">
     <w:abstractNumId w:val="0"/>
   </w:num>
   <w:num w:numId="3">
     <w:abstractNumId w:val="1"/>
+  </w:num>
+  <w:num w:numId="4">
+    <w:abstractNumId w:val="2"/>
   </w:num>
 </w:numbering>
 </file>
@@ -5068,6 +5353,18 @@
       <w:lang w:val="en-US"/>
     </w:rPr>
   </w:style>
+  <w:style w:type="character" w:styleId="FollowedHyperlink">
+    <w:name w:val="FollowedHyperlink"/>
+    <w:basedOn w:val="DefaultParagraphFont"/>
+    <w:uiPriority w:val="99"/>
+    <w:semiHidden/>
+    <w:unhideWhenUsed/>
+    <w:rsid w:val="00616437"/>
+    <w:rPr>
+      <w:color w:val="954F72" w:themeColor="followedHyperlink"/>
+      <w:u w:val="single"/>
+    </w:rPr>
+  </w:style>
 </w:styles>
 </file>
 
@@ -5273,20 +5570,20 @@
 </file>
 
 <file path=customXml/item1.xml><?xml version="1.0" encoding="utf-8"?>
-<p:properties xmlns:p="http://schemas.microsoft.com/office/2006/metadata/properties" xmlns:xsi="http://www.w3.org/2001/XMLSchema-instance" xmlns:pc="http://schemas.microsoft.com/office/infopath/2007/PartnerControls">
-  <documentManagement>
-    <MediaServiceKeyPoints xmlns="71af3243-3dd4-4a8d-8c0d-dd76da1f02a5" xsi:nil="true"/>
-  </documentManagement>
-</p:properties>
-</file>
-
-<file path=customXml/item2.xml><?xml version="1.0" encoding="utf-8"?>
 <?mso-contentType ?>
 <FormTemplates xmlns="http://schemas.microsoft.com/sharepoint/v3/contenttype/forms">
   <Display>DocumentLibraryForm</Display>
   <Edit>DocumentLibraryForm</Edit>
   <New>DocumentLibraryForm</New>
 </FormTemplates>
+</file>
+
+<file path=customXml/item2.xml><?xml version="1.0" encoding="utf-8"?>
+<p:properties xmlns:p="http://schemas.microsoft.com/office/2006/metadata/properties" xmlns:xsi="http://www.w3.org/2001/XMLSchema-instance" xmlns:pc="http://schemas.microsoft.com/office/infopath/2007/PartnerControls">
+  <documentManagement>
+    <MediaServiceKeyPoints xmlns="71af3243-3dd4-4a8d-8c0d-dd76da1f02a5" xsi:nil="true"/>
+  </documentManagement>
+</p:properties>
 </file>
 
 <file path=customXml/item3.xml><?xml version="1.0" encoding="utf-8"?>
@@ -5505,19 +5802,19 @@
 </file>
 
 <file path=customXml/itemProps1.xml><?xml version="1.0" encoding="utf-8"?>
+<ds:datastoreItem xmlns:ds="http://schemas.openxmlformats.org/officeDocument/2006/customXml" ds:itemID="{EBA4E611-6C4A-43EF-9618-381D1DDF3E77}">
+  <ds:schemaRefs>
+    <ds:schemaRef ds:uri="http://schemas.microsoft.com/sharepoint/v3/contenttype/forms"/>
+  </ds:schemaRefs>
+</ds:datastoreItem>
+</file>
+
+<file path=customXml/itemProps2.xml><?xml version="1.0" encoding="utf-8"?>
 <ds:datastoreItem xmlns:ds="http://schemas.openxmlformats.org/officeDocument/2006/customXml" ds:itemID="{301A123E-AC83-4E4A-BE5D-B91DD96A3404}">
   <ds:schemaRefs>
     <ds:schemaRef ds:uri="http://schemas.microsoft.com/office/2006/metadata/properties"/>
     <ds:schemaRef ds:uri="http://schemas.microsoft.com/office/infopath/2007/PartnerControls"/>
     <ds:schemaRef ds:uri="71af3243-3dd4-4a8d-8c0d-dd76da1f02a5"/>
-  </ds:schemaRefs>
-</ds:datastoreItem>
-</file>
-
-<file path=customXml/itemProps2.xml><?xml version="1.0" encoding="utf-8"?>
-<ds:datastoreItem xmlns:ds="http://schemas.openxmlformats.org/officeDocument/2006/customXml" ds:itemID="{EBA4E611-6C4A-43EF-9618-381D1DDF3E77}">
-  <ds:schemaRefs>
-    <ds:schemaRef ds:uri="http://schemas.microsoft.com/sharepoint/v3/contenttype/forms"/>
   </ds:schemaRefs>
 </ds:datastoreItem>
 </file>
@@ -5542,7 +5839,7 @@
 </file>
 
 <file path=customXml/itemProps4.xml><?xml version="1.0" encoding="utf-8"?>
-<ds:datastoreItem xmlns:ds="http://schemas.openxmlformats.org/officeDocument/2006/customXml" ds:itemID="{D0423C20-4870-4877-803C-8B5A7699DD67}">
+<ds:datastoreItem xmlns:ds="http://schemas.openxmlformats.org/officeDocument/2006/customXml" ds:itemID="{651150D5-F672-4035-A963-C5C49377770A}">
   <ds:schemaRefs>
     <ds:schemaRef ds:uri="http://schemas.openxmlformats.org/officeDocument/2006/bibliography"/>
   </ds:schemaRefs>

</xml_diff>

<commit_message>
Updated:  cvs have been updated
</commit_message>
<xml_diff>
--- a/src/assets/cv/cv-2025_en.docx
+++ b/src/assets/cv/cv-2025_en.docx
@@ -299,7 +299,7 @@
                       <wp:docPr id="3" name="Forma libre: Forma 3">
                         <a:extLst xmlns:a="http://schemas.openxmlformats.org/drawingml/2006/main">
                           <a:ext uri="{C183D7F6-B498-43B3-948B-1728B52AA6E4}">
-                            <adec:decorative xmlns:adec="http://schemas.microsoft.com/office/drawing/2017/decorative" xmlns:w16="http://schemas.microsoft.com/office/word/2018/wordml" xmlns:w16cid="http://schemas.microsoft.com/office/word/2016/wordml/cid" xmlns:w16cex="http://schemas.microsoft.com/office/word/2018/wordml/cex" xmlns:w="http://schemas.openxmlformats.org/wordprocessingml/2006/main" xmlns:w10="urn:schemas-microsoft-com:office:word" xmlns:v="urn:schemas-microsoft-com:vml" xmlns:o="urn:schemas-microsoft-com:office:office" xmlns:am3d="http://schemas.microsoft.com/office/drawing/2017/model3d" xmlns:aink="http://schemas.microsoft.com/office/drawing/2016/ink" xmlns:cx8="http://schemas.microsoft.com/office/drawing/2016/5/14/chartex" xmlns:cx7="http://schemas.microsoft.com/office/drawing/2016/5/13/chartex" xmlns:cx6="http://schemas.microsoft.com/office/drawing/2016/5/12/chartex" xmlns:cx5="http://schemas.microsoft.com/office/drawing/2016/5/11/chartex" xmlns:cx4="http://schemas.microsoft.com/office/drawing/2016/5/10/chartex" xmlns:cx3="http://schemas.microsoft.com/office/drawing/2016/5/9/chartex" xmlns:cx2="http://schemas.microsoft.com/office/drawing/2015/10/21/chartex" xmlns="" val="1"/>
+                            <adec:decorative xmlns="" xmlns:cx2="http://schemas.microsoft.com/office/drawing/2015/10/21/chartex" xmlns:cx3="http://schemas.microsoft.com/office/drawing/2016/5/9/chartex" xmlns:cx4="http://schemas.microsoft.com/office/drawing/2016/5/10/chartex" xmlns:cx5="http://schemas.microsoft.com/office/drawing/2016/5/11/chartex" xmlns:cx6="http://schemas.microsoft.com/office/drawing/2016/5/12/chartex" xmlns:cx7="http://schemas.microsoft.com/office/drawing/2016/5/13/chartex" xmlns:cx8="http://schemas.microsoft.com/office/drawing/2016/5/14/chartex" xmlns:aink="http://schemas.microsoft.com/office/drawing/2016/ink" xmlns:am3d="http://schemas.microsoft.com/office/drawing/2017/model3d" xmlns:o="urn:schemas-microsoft-com:office:office" xmlns:v="urn:schemas-microsoft-com:vml" xmlns:w10="urn:schemas-microsoft-com:office:word" xmlns:w="http://schemas.openxmlformats.org/wordprocessingml/2006/main" xmlns:w16cex="http://schemas.microsoft.com/office/word/2018/wordml/cex" xmlns:w16cid="http://schemas.microsoft.com/office/word/2016/wordml/cid" xmlns:w16="http://schemas.microsoft.com/office/word/2018/wordml" xmlns:adec="http://schemas.microsoft.com/office/drawing/2017/decorative" val="1"/>
                           </a:ext>
                         </a:extLst>
                       </wp:docPr>
@@ -477,7 +477,7 @@
                     </wp:inline>
                   </w:drawing>
                 </mc:Choice>
-                <mc:Fallback xmlns:w16="http://schemas.microsoft.com/office/word/2018/wordml" xmlns:w16cid="http://schemas.microsoft.com/office/word/2016/wordml/cid" xmlns:w16cex="http://schemas.microsoft.com/office/word/2018/wordml/cex" xmlns:am3d="http://schemas.microsoft.com/office/drawing/2017/model3d" xmlns:aink="http://schemas.microsoft.com/office/drawing/2016/ink" xmlns:cx8="http://schemas.microsoft.com/office/drawing/2016/5/14/chartex" xmlns:cx7="http://schemas.microsoft.com/office/drawing/2016/5/13/chartex" xmlns:cx6="http://schemas.microsoft.com/office/drawing/2016/5/12/chartex" xmlns:cx5="http://schemas.microsoft.com/office/drawing/2016/5/11/chartex" xmlns:cx4="http://schemas.microsoft.com/office/drawing/2016/5/10/chartex" xmlns:cx3="http://schemas.microsoft.com/office/drawing/2016/5/9/chartex" xmlns:cx2="http://schemas.microsoft.com/office/drawing/2015/10/21/chartex">
+                <mc:Fallback xmlns:cx2="http://schemas.microsoft.com/office/drawing/2015/10/21/chartex" xmlns:cx3="http://schemas.microsoft.com/office/drawing/2016/5/9/chartex" xmlns:cx4="http://schemas.microsoft.com/office/drawing/2016/5/10/chartex" xmlns:cx5="http://schemas.microsoft.com/office/drawing/2016/5/11/chartex" xmlns:cx6="http://schemas.microsoft.com/office/drawing/2016/5/12/chartex" xmlns:cx7="http://schemas.microsoft.com/office/drawing/2016/5/13/chartex" xmlns:cx8="http://schemas.microsoft.com/office/drawing/2016/5/14/chartex" xmlns:aink="http://schemas.microsoft.com/office/drawing/2016/ink" xmlns:am3d="http://schemas.microsoft.com/office/drawing/2017/model3d" xmlns:w16cex="http://schemas.microsoft.com/office/word/2018/wordml/cex" xmlns:w16cid="http://schemas.microsoft.com/office/word/2016/wordml/cid" xmlns:w16="http://schemas.microsoft.com/office/word/2018/wordml">
                   <w:pict>
                     <v:shape w14:anchorId="57D7B899" id="Forma libre: Forma 3" o:spid="_x0000_s1026" style="width:46.1pt;height:7.2pt;visibility:visible;mso-wrap-style:square;mso-left-percent:-10001;mso-top-percent:-10001;mso-position-horizontal:absolute;mso-position-horizontal-relative:char;mso-position-vertical:absolute;mso-position-vertical-relative:line;mso-left-percent:-10001;mso-top-percent:-10001;v-text-anchor:middle" coordsize="581601,88582" o:gfxdata="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" path="m542407,c520913,,501948,15186,498155,36698l,36698,,54415r498155,c501948,75928,520913,91113,542407,91113v25287,,45517,-20247,45517,-45556c587924,21513,567694,,542407,xm542407,73397v-12644,,-22758,-7593,-26551,-18982l515856,37964v3793,-11389,13907,-18982,26551,-18982c557579,18982,570223,31637,570223,46822v,15186,-12644,26575,-27816,26575xe" fillcolor="#718eb5" stroked="f" strokeweight=".35089mm">
                       <v:stroke joinstyle="miter"/>
@@ -516,7 +516,7 @@
                       <wp:docPr id="4" name="Forma libre: Forma 4">
                         <a:extLst xmlns:a="http://schemas.openxmlformats.org/drawingml/2006/main">
                           <a:ext uri="{C183D7F6-B498-43B3-948B-1728B52AA6E4}">
-                            <adec:decorative xmlns:adec="http://schemas.microsoft.com/office/drawing/2017/decorative" xmlns:w16="http://schemas.microsoft.com/office/word/2018/wordml" xmlns:w16cid="http://schemas.microsoft.com/office/word/2016/wordml/cid" xmlns:w16cex="http://schemas.microsoft.com/office/word/2018/wordml/cex" xmlns:w="http://schemas.openxmlformats.org/wordprocessingml/2006/main" xmlns:w10="urn:schemas-microsoft-com:office:word" xmlns:v="urn:schemas-microsoft-com:vml" xmlns:o="urn:schemas-microsoft-com:office:office" xmlns:am3d="http://schemas.microsoft.com/office/drawing/2017/model3d" xmlns:aink="http://schemas.microsoft.com/office/drawing/2016/ink" xmlns:cx8="http://schemas.microsoft.com/office/drawing/2016/5/14/chartex" xmlns:cx7="http://schemas.microsoft.com/office/drawing/2016/5/13/chartex" xmlns:cx6="http://schemas.microsoft.com/office/drawing/2016/5/12/chartex" xmlns:cx5="http://schemas.microsoft.com/office/drawing/2016/5/11/chartex" xmlns:cx4="http://schemas.microsoft.com/office/drawing/2016/5/10/chartex" xmlns:cx3="http://schemas.microsoft.com/office/drawing/2016/5/9/chartex" xmlns:cx2="http://schemas.microsoft.com/office/drawing/2015/10/21/chartex" xmlns="" val="1"/>
+                            <adec:decorative xmlns="" xmlns:cx2="http://schemas.microsoft.com/office/drawing/2015/10/21/chartex" xmlns:cx3="http://schemas.microsoft.com/office/drawing/2016/5/9/chartex" xmlns:cx4="http://schemas.microsoft.com/office/drawing/2016/5/10/chartex" xmlns:cx5="http://schemas.microsoft.com/office/drawing/2016/5/11/chartex" xmlns:cx6="http://schemas.microsoft.com/office/drawing/2016/5/12/chartex" xmlns:cx7="http://schemas.microsoft.com/office/drawing/2016/5/13/chartex" xmlns:cx8="http://schemas.microsoft.com/office/drawing/2016/5/14/chartex" xmlns:aink="http://schemas.microsoft.com/office/drawing/2016/ink" xmlns:am3d="http://schemas.microsoft.com/office/drawing/2017/model3d" xmlns:o="urn:schemas-microsoft-com:office:office" xmlns:v="urn:schemas-microsoft-com:vml" xmlns:w10="urn:schemas-microsoft-com:office:word" xmlns:w="http://schemas.openxmlformats.org/wordprocessingml/2006/main" xmlns:w16cex="http://schemas.microsoft.com/office/word/2018/wordml/cex" xmlns:w16cid="http://schemas.microsoft.com/office/word/2016/wordml/cid" xmlns:w16="http://schemas.microsoft.com/office/word/2018/wordml" xmlns:adec="http://schemas.microsoft.com/office/drawing/2017/decorative" val="1"/>
                           </a:ext>
                         </a:extLst>
                       </wp:docPr>
@@ -686,7 +686,7 @@
                     </wp:inline>
                   </w:drawing>
                 </mc:Choice>
-                <mc:Fallback xmlns:w16="http://schemas.microsoft.com/office/word/2018/wordml" xmlns:w16cid="http://schemas.microsoft.com/office/word/2016/wordml/cid" xmlns:w16cex="http://schemas.microsoft.com/office/word/2018/wordml/cex" xmlns:am3d="http://schemas.microsoft.com/office/drawing/2017/model3d" xmlns:aink="http://schemas.microsoft.com/office/drawing/2016/ink" xmlns:cx8="http://schemas.microsoft.com/office/drawing/2016/5/14/chartex" xmlns:cx7="http://schemas.microsoft.com/office/drawing/2016/5/13/chartex" xmlns:cx6="http://schemas.microsoft.com/office/drawing/2016/5/12/chartex" xmlns:cx5="http://schemas.microsoft.com/office/drawing/2016/5/11/chartex" xmlns:cx4="http://schemas.microsoft.com/office/drawing/2016/5/10/chartex" xmlns:cx3="http://schemas.microsoft.com/office/drawing/2016/5/9/chartex" xmlns:cx2="http://schemas.microsoft.com/office/drawing/2015/10/21/chartex">
+                <mc:Fallback xmlns:cx2="http://schemas.microsoft.com/office/drawing/2015/10/21/chartex" xmlns:cx3="http://schemas.microsoft.com/office/drawing/2016/5/9/chartex" xmlns:cx4="http://schemas.microsoft.com/office/drawing/2016/5/10/chartex" xmlns:cx5="http://schemas.microsoft.com/office/drawing/2016/5/11/chartex" xmlns:cx6="http://schemas.microsoft.com/office/drawing/2016/5/12/chartex" xmlns:cx7="http://schemas.microsoft.com/office/drawing/2016/5/13/chartex" xmlns:cx8="http://schemas.microsoft.com/office/drawing/2016/5/14/chartex" xmlns:aink="http://schemas.microsoft.com/office/drawing/2016/ink" xmlns:am3d="http://schemas.microsoft.com/office/drawing/2017/model3d" xmlns:w16cex="http://schemas.microsoft.com/office/word/2018/wordml/cex" xmlns:w16cid="http://schemas.microsoft.com/office/word/2016/wordml/cid" xmlns:w16="http://schemas.microsoft.com/office/word/2018/wordml">
                   <w:pict>
                     <v:shape w14:anchorId="5BC170F9" id="Forma libre: Forma 4" o:spid="_x0000_s1026" style="width:46.8pt;height:7pt;visibility:visible;mso-wrap-style:square;mso-left-percent:-10001;mso-top-percent:-10001;mso-position-horizontal:absolute;mso-position-horizontal-relative:char;mso-position-vertical:absolute;mso-position-vertical-relative:line;mso-left-percent:-10001;mso-top-percent:-10001;v-text-anchor:middle" coordsize="594245,88582" o:gfxdata="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" path="m598039,36698r-508270,c85976,15186,67011,,45517,,20230,,,20247,,45557,,70866,20230,91113,45517,91113v21494,,40459,-15185,44252,-36698l598039,54415r,-17717xm45517,73397c30344,73397,17701,60742,17701,45557v,-15186,12643,-27841,27816,-27841c60689,17716,73333,30371,73333,45557v,16451,-12644,27840,-27816,27840xe" fillcolor="#718eb5 [3206]" stroked="f" strokeweight=".35089mm">
                       <v:stroke joinstyle="miter"/>
@@ -1031,7 +1031,7 @@
                     </wp:inline>
                   </w:drawing>
                 </mc:Choice>
-                <mc:Fallback xmlns:w16="http://schemas.microsoft.com/office/word/2018/wordml" xmlns:w16cid="http://schemas.microsoft.com/office/word/2016/wordml/cid" xmlns:w16cex="http://schemas.microsoft.com/office/word/2018/wordml/cex" xmlns:am3d="http://schemas.microsoft.com/office/drawing/2017/model3d" xmlns:aink="http://schemas.microsoft.com/office/drawing/2016/ink" xmlns:cx8="http://schemas.microsoft.com/office/drawing/2016/5/14/chartex" xmlns:cx7="http://schemas.microsoft.com/office/drawing/2016/5/13/chartex" xmlns:cx6="http://schemas.microsoft.com/office/drawing/2016/5/12/chartex" xmlns:cx5="http://schemas.microsoft.com/office/drawing/2016/5/11/chartex" xmlns:cx4="http://schemas.microsoft.com/office/drawing/2016/5/10/chartex" xmlns:cx3="http://schemas.microsoft.com/office/drawing/2016/5/9/chartex" xmlns:cx2="http://schemas.microsoft.com/office/drawing/2015/10/21/chartex">
+                <mc:Fallback xmlns:cx2="http://schemas.microsoft.com/office/drawing/2015/10/21/chartex" xmlns:cx3="http://schemas.microsoft.com/office/drawing/2016/5/9/chartex" xmlns:cx4="http://schemas.microsoft.com/office/drawing/2016/5/10/chartex" xmlns:cx5="http://schemas.microsoft.com/office/drawing/2016/5/11/chartex" xmlns:cx6="http://schemas.microsoft.com/office/drawing/2016/5/12/chartex" xmlns:cx7="http://schemas.microsoft.com/office/drawing/2016/5/13/chartex" xmlns:cx8="http://schemas.microsoft.com/office/drawing/2016/5/14/chartex" xmlns:aink="http://schemas.microsoft.com/office/drawing/2016/ink" xmlns:am3d="http://schemas.microsoft.com/office/drawing/2017/model3d" xmlns:w16cex="http://schemas.microsoft.com/office/word/2018/wordml/cex" xmlns:w16cid="http://schemas.microsoft.com/office/word/2016/wordml/cid" xmlns:w16="http://schemas.microsoft.com/office/word/2018/wordml">
                   <w:pict>
                     <v:line w14:anchorId="2C21DCBE" id="Conector recto 13" o:spid="_x0000_s1026" alt="Línea azul" style="visibility:visible;mso-wrap-style:square;mso-left-percent:-10001;mso-top-percent:-10001;mso-position-horizontal:absolute;mso-position-horizontal-relative:char;mso-position-vertical:absolute;mso-position-vertical-relative:line;mso-left-percent:-10001;mso-top-percent:-10001" from="0,0" to="41.1pt,0" o:gfxdata="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" strokecolor="#718eb5 [3206]" strokeweight="1.5pt">
                       <v:stroke joinstyle="miter"/>
@@ -1079,7 +1079,7 @@
                                 <a14:useLocalDpi xmlns:a14="http://schemas.microsoft.com/office/drawing/2010/main" val="0"/>
                               </a:ext>
                               <a:ext uri="{96DAC541-7B7A-43D3-8B79-37D633B846F1}">
-                                <asvg:svgBlip xmlns:asvg="http://schemas.microsoft.com/office/drawing/2016/SVG/main" xmlns:w16="http://schemas.microsoft.com/office/word/2018/wordml" xmlns:w16cid="http://schemas.microsoft.com/office/word/2016/wordml/cid" xmlns:w16cex="http://schemas.microsoft.com/office/word/2018/wordml/cex" xmlns:w="http://schemas.openxmlformats.org/wordprocessingml/2006/main" xmlns:w10="urn:schemas-microsoft-com:office:word" xmlns:v="urn:schemas-microsoft-com:vml" xmlns:o="urn:schemas-microsoft-com:office:office" xmlns:am3d="http://schemas.microsoft.com/office/drawing/2017/model3d" xmlns:aink="http://schemas.microsoft.com/office/drawing/2016/ink" xmlns:cx8="http://schemas.microsoft.com/office/drawing/2016/5/14/chartex" xmlns:cx7="http://schemas.microsoft.com/office/drawing/2016/5/13/chartex" xmlns:cx6="http://schemas.microsoft.com/office/drawing/2016/5/12/chartex" xmlns:cx5="http://schemas.microsoft.com/office/drawing/2016/5/11/chartex" xmlns:cx4="http://schemas.microsoft.com/office/drawing/2016/5/10/chartex" xmlns:cx3="http://schemas.microsoft.com/office/drawing/2016/5/9/chartex" xmlns:cx2="http://schemas.microsoft.com/office/drawing/2015/10/21/chartex" xmlns="" r:embed="rId12"/>
+                                <asvg:svgBlip xmlns="" xmlns:cx2="http://schemas.microsoft.com/office/drawing/2015/10/21/chartex" xmlns:cx3="http://schemas.microsoft.com/office/drawing/2016/5/9/chartex" xmlns:cx4="http://schemas.microsoft.com/office/drawing/2016/5/10/chartex" xmlns:cx5="http://schemas.microsoft.com/office/drawing/2016/5/11/chartex" xmlns:cx6="http://schemas.microsoft.com/office/drawing/2016/5/12/chartex" xmlns:cx7="http://schemas.microsoft.com/office/drawing/2016/5/13/chartex" xmlns:cx8="http://schemas.microsoft.com/office/drawing/2016/5/14/chartex" xmlns:aink="http://schemas.microsoft.com/office/drawing/2016/ink" xmlns:am3d="http://schemas.microsoft.com/office/drawing/2017/model3d" xmlns:o="urn:schemas-microsoft-com:office:office" xmlns:v="urn:schemas-microsoft-com:vml" xmlns:w10="urn:schemas-microsoft-com:office:word" xmlns:w="http://schemas.openxmlformats.org/wordprocessingml/2006/main" xmlns:w16cex="http://schemas.microsoft.com/office/word/2018/wordml/cex" xmlns:w16cid="http://schemas.microsoft.com/office/word/2016/wordml/cid" xmlns:w16="http://schemas.microsoft.com/office/word/2018/wordml" xmlns:asvg="http://schemas.microsoft.com/office/drawing/2016/SVG/main" r:embed="rId12"/>
                               </a:ext>
                             </a:extLst>
                           </a:blip>
@@ -1161,7 +1161,7 @@
                                 <a14:useLocalDpi xmlns:a14="http://schemas.microsoft.com/office/drawing/2010/main" val="0"/>
                               </a:ext>
                               <a:ext uri="{96DAC541-7B7A-43D3-8B79-37D633B846F1}">
-                                <asvg:svgBlip xmlns:asvg="http://schemas.microsoft.com/office/drawing/2016/SVG/main" xmlns:w16="http://schemas.microsoft.com/office/word/2018/wordml" xmlns:w16cid="http://schemas.microsoft.com/office/word/2016/wordml/cid" xmlns:w16cex="http://schemas.microsoft.com/office/word/2018/wordml/cex" xmlns:w="http://schemas.openxmlformats.org/wordprocessingml/2006/main" xmlns:w10="urn:schemas-microsoft-com:office:word" xmlns:v="urn:schemas-microsoft-com:vml" xmlns:o="urn:schemas-microsoft-com:office:office" xmlns:am3d="http://schemas.microsoft.com/office/drawing/2017/model3d" xmlns:aink="http://schemas.microsoft.com/office/drawing/2016/ink" xmlns:cx8="http://schemas.microsoft.com/office/drawing/2016/5/14/chartex" xmlns:cx7="http://schemas.microsoft.com/office/drawing/2016/5/13/chartex" xmlns:cx6="http://schemas.microsoft.com/office/drawing/2016/5/12/chartex" xmlns:cx5="http://schemas.microsoft.com/office/drawing/2016/5/11/chartex" xmlns:cx4="http://schemas.microsoft.com/office/drawing/2016/5/10/chartex" xmlns:cx3="http://schemas.microsoft.com/office/drawing/2016/5/9/chartex" xmlns:cx2="http://schemas.microsoft.com/office/drawing/2015/10/21/chartex" xmlns="" r:embed="rId14"/>
+                                <asvg:svgBlip xmlns="" xmlns:cx2="http://schemas.microsoft.com/office/drawing/2015/10/21/chartex" xmlns:cx3="http://schemas.microsoft.com/office/drawing/2016/5/9/chartex" xmlns:cx4="http://schemas.microsoft.com/office/drawing/2016/5/10/chartex" xmlns:cx5="http://schemas.microsoft.com/office/drawing/2016/5/11/chartex" xmlns:cx6="http://schemas.microsoft.com/office/drawing/2016/5/12/chartex" xmlns:cx7="http://schemas.microsoft.com/office/drawing/2016/5/13/chartex" xmlns:cx8="http://schemas.microsoft.com/office/drawing/2016/5/14/chartex" xmlns:aink="http://schemas.microsoft.com/office/drawing/2016/ink" xmlns:am3d="http://schemas.microsoft.com/office/drawing/2017/model3d" xmlns:o="urn:schemas-microsoft-com:office:office" xmlns:v="urn:schemas-microsoft-com:vml" xmlns:w10="urn:schemas-microsoft-com:office:word" xmlns:w="http://schemas.openxmlformats.org/wordprocessingml/2006/main" xmlns:w16cex="http://schemas.microsoft.com/office/word/2018/wordml/cex" xmlns:w16cid="http://schemas.microsoft.com/office/word/2016/wordml/cid" xmlns:w16="http://schemas.microsoft.com/office/word/2018/wordml" xmlns:asvg="http://schemas.microsoft.com/office/drawing/2016/SVG/main" r:embed="rId14"/>
                               </a:ext>
                             </a:extLst>
                           </a:blip>
@@ -1211,7 +1211,7 @@
             </w:pPr>
             <w:r>
               <w:pict w14:anchorId="2E41298A">
-                <v:shape id="Gráfico 10" o:spid="_x0000_i1052" type="#_x0000_t75" alt="Icono de correo electrónico" style="width:15pt;height:12.45pt;visibility:visible;mso-wrap-style:square" o:bullet="t">
+                <v:shape id="Gráfico 10" o:spid="_x0000_i1026" type="#_x0000_t75" alt="Icono de correo electrónico" style="width:14.95pt;height:12.5pt;visibility:visible;mso-wrap-style:square" o:bullet="t">
                   <v:imagedata r:id="rId15" o:title="Icono de correo electrónico"/>
                 </v:shape>
               </w:pict>
@@ -1520,7 +1520,7 @@
                     </wp:inline>
                   </w:drawing>
                 </mc:Choice>
-                <mc:Fallback xmlns:w16="http://schemas.microsoft.com/office/word/2018/wordml" xmlns:w16cid="http://schemas.microsoft.com/office/word/2016/wordml/cid" xmlns:w16cex="http://schemas.microsoft.com/office/word/2018/wordml/cex" xmlns:am3d="http://schemas.microsoft.com/office/drawing/2017/model3d" xmlns:aink="http://schemas.microsoft.com/office/drawing/2016/ink" xmlns:cx8="http://schemas.microsoft.com/office/drawing/2016/5/14/chartex" xmlns:cx7="http://schemas.microsoft.com/office/drawing/2016/5/13/chartex" xmlns:cx6="http://schemas.microsoft.com/office/drawing/2016/5/12/chartex" xmlns:cx5="http://schemas.microsoft.com/office/drawing/2016/5/11/chartex" xmlns:cx4="http://schemas.microsoft.com/office/drawing/2016/5/10/chartex" xmlns:cx3="http://schemas.microsoft.com/office/drawing/2016/5/9/chartex" xmlns:cx2="http://schemas.microsoft.com/office/drawing/2015/10/21/chartex">
+                <mc:Fallback xmlns:cx2="http://schemas.microsoft.com/office/drawing/2015/10/21/chartex" xmlns:cx3="http://schemas.microsoft.com/office/drawing/2016/5/9/chartex" xmlns:cx4="http://schemas.microsoft.com/office/drawing/2016/5/10/chartex" xmlns:cx5="http://schemas.microsoft.com/office/drawing/2016/5/11/chartex" xmlns:cx6="http://schemas.microsoft.com/office/drawing/2016/5/12/chartex" xmlns:cx7="http://schemas.microsoft.com/office/drawing/2016/5/13/chartex" xmlns:cx8="http://schemas.microsoft.com/office/drawing/2016/5/14/chartex" xmlns:aink="http://schemas.microsoft.com/office/drawing/2016/ink" xmlns:am3d="http://schemas.microsoft.com/office/drawing/2017/model3d" xmlns:w16cex="http://schemas.microsoft.com/office/word/2018/wordml/cex" xmlns:w16cid="http://schemas.microsoft.com/office/word/2016/wordml/cid" xmlns:w16="http://schemas.microsoft.com/office/word/2018/wordml">
                   <w:pict>
                     <v:line w14:anchorId="132E0DEC" id="Conector recto 14" o:spid="_x0000_s1026" alt="Línea azul" style="visibility:visible;mso-wrap-style:square;mso-left-percent:-10001;mso-top-percent:-10001;mso-position-horizontal:absolute;mso-position-horizontal-relative:char;mso-position-vertical:absolute;mso-position-vertical-relative:line;mso-left-percent:-10001;mso-top-percent:-10001" from="0,0" to="41.1pt,0" o:gfxdata="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" strokecolor="#718eb5 [3206]" strokeweight="1.5pt">
                       <v:stroke joinstyle="miter"/>
@@ -1663,7 +1663,7 @@
                     </wp:inline>
                   </w:drawing>
                 </mc:Choice>
-                <mc:Fallback xmlns:w16="http://schemas.microsoft.com/office/word/2018/wordml" xmlns:w16cid="http://schemas.microsoft.com/office/word/2016/wordml/cid" xmlns:w16cex="http://schemas.microsoft.com/office/word/2018/wordml/cex" xmlns:am3d="http://schemas.microsoft.com/office/drawing/2017/model3d" xmlns:aink="http://schemas.microsoft.com/office/drawing/2016/ink" xmlns:cx8="http://schemas.microsoft.com/office/drawing/2016/5/14/chartex" xmlns:cx7="http://schemas.microsoft.com/office/drawing/2016/5/13/chartex" xmlns:cx6="http://schemas.microsoft.com/office/drawing/2016/5/12/chartex" xmlns:cx5="http://schemas.microsoft.com/office/drawing/2016/5/11/chartex" xmlns:cx4="http://schemas.microsoft.com/office/drawing/2016/5/10/chartex" xmlns:cx3="http://schemas.microsoft.com/office/drawing/2016/5/9/chartex" xmlns:cx2="http://schemas.microsoft.com/office/drawing/2015/10/21/chartex">
+                <mc:Fallback xmlns:cx2="http://schemas.microsoft.com/office/drawing/2015/10/21/chartex" xmlns:cx3="http://schemas.microsoft.com/office/drawing/2016/5/9/chartex" xmlns:cx4="http://schemas.microsoft.com/office/drawing/2016/5/10/chartex" xmlns:cx5="http://schemas.microsoft.com/office/drawing/2016/5/11/chartex" xmlns:cx6="http://schemas.microsoft.com/office/drawing/2016/5/12/chartex" xmlns:cx7="http://schemas.microsoft.com/office/drawing/2016/5/13/chartex" xmlns:cx8="http://schemas.microsoft.com/office/drawing/2016/5/14/chartex" xmlns:aink="http://schemas.microsoft.com/office/drawing/2016/ink" xmlns:am3d="http://schemas.microsoft.com/office/drawing/2017/model3d" xmlns:w16cex="http://schemas.microsoft.com/office/word/2018/wordml/cex" xmlns:w16cid="http://schemas.microsoft.com/office/word/2016/wordml/cid" xmlns:w16="http://schemas.microsoft.com/office/word/2018/wordml">
                   <w:pict>
                     <v:line w14:anchorId="08C6CFB9" id="Conector recto 17" o:spid="_x0000_s1026" alt="Línea azul" style="visibility:visible;mso-wrap-style:square;mso-left-percent:-10001;mso-top-percent:-10001;mso-position-horizontal:absolute;mso-position-horizontal-relative:char;mso-position-vertical:absolute;mso-position-vertical-relative:line;mso-left-percent:-10001;mso-top-percent:-10001" from="0,0" to="41.1pt,0" o:gfxdata="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" strokecolor="#718eb5 [3206]" strokeweight="1.5pt">
                       <v:stroke joinstyle="miter"/>
@@ -2197,7 +2197,7 @@
                 <w:color w:val="806153" w:themeColor="accent4"/>
                 <w:lang w:val="en-TT"/>
               </w:rPr>
-              <w:t>January 2025 – May 2025</w:t>
+              <w:t xml:space="preserve">January 2025 – </w:t>
             </w:r>
           </w:p>
           <w:p>
@@ -2462,21 +2462,7 @@
                 <w:noProof/>
                 <w:lang w:val="en-TT"/>
               </w:rPr>
-              <w:t xml:space="preserve"> </w:t>
-            </w:r>
-            <w:r>
-              <w:rPr>
-                <w:noProof/>
-                <w:lang w:val="en-TT"/>
-              </w:rPr>
-              <w:t>Google Api Place</w:t>
-            </w:r>
-            <w:r>
-              <w:rPr>
-                <w:noProof/>
-                <w:lang w:val="en-TT"/>
-              </w:rPr>
-              <w:t xml:space="preserve">, </w:t>
+              <w:t xml:space="preserve"> Google Api Place, </w:t>
             </w:r>
             <w:r>
               <w:rPr>
@@ -2663,7 +2649,7 @@
                 <w:color w:val="666666" w:themeColor="background2"/>
                 <w:lang w:val="en-TT"/>
               </w:rPr>
-              <w:t>Migrated a JSF application to PrimeFaces.</w:t>
+              <w:t>Migrated a JSF Core application to PrimeFaces,</w:t>
             </w:r>
           </w:p>
           <w:p>
@@ -2693,7 +2679,17 @@
                 <w:color w:val="666666" w:themeColor="background2"/>
                 <w:lang w:val="en-TT"/>
               </w:rPr>
-              <w:t>ting from the migration process</w:t>
+              <w:t>ting from</w:t>
+            </w:r>
+            <w:bookmarkStart w:id="0" w:name="_GoBack"/>
+            <w:bookmarkEnd w:id="0"/>
+            <w:r>
+              <w:rPr>
+                <w:noProof/>
+                <w:color w:val="666666" w:themeColor="background2"/>
+                <w:lang w:val="en-TT"/>
+              </w:rPr>
+              <w:t xml:space="preserve"> the migration process</w:t>
             </w:r>
             <w:r>
               <w:rPr>
@@ -3047,22 +3043,33 @@
               </w:numPr>
               <w:rPr>
                 <w:noProof/>
-                <w:lang w:val="fr-FR"/>
-              </w:rPr>
-            </w:pPr>
-            <w:r>
-              <w:rPr>
-                <w:noProof/>
-                <w:color w:val="666666" w:themeColor="background2"/>
-              </w:rPr>
-              <w:t>Stack Tecnologico: Java 7</w:t>
-            </w:r>
-            <w:r>
-              <w:rPr>
-                <w:noProof/>
-                <w:color w:val="666666" w:themeColor="background2"/>
-              </w:rPr>
-              <w:t xml:space="preserve">, Spring Framework, Thymeleaf,Spring MVC, Spring boot, MySQL, Bootstrap 4, HTML, CSS, Eclipse IDE,Tomcat... </w:t>
+                <w:color w:val="666666" w:themeColor="background2"/>
+                <w:lang w:val="en-TT"/>
+              </w:rPr>
+            </w:pPr>
+            <w:r>
+              <w:rPr>
+                <w:noProof/>
+                <w:color w:val="666666" w:themeColor="background2"/>
+                <w:lang w:val="en-TT"/>
+              </w:rPr>
+              <w:t xml:space="preserve">Web application development using the MVC design pattern for the Spanish public service SEPE ( </w:t>
+            </w:r>
+            <w:r>
+              <w:rPr>
+                <w:noProof/>
+                <w:color w:val="666666" w:themeColor="background2"/>
+                <w:lang w:val="en-TT"/>
+              </w:rPr>
+              <w:t>Servicio Público de Empleo Estatal</w:t>
+            </w:r>
+            <w:r>
+              <w:rPr>
+                <w:noProof/>
+                <w:color w:val="666666" w:themeColor="background2"/>
+                <w:lang w:val="en-TT"/>
+              </w:rPr>
+              <w:t>).</w:t>
             </w:r>
           </w:p>
           <w:p>
@@ -3075,58 +3082,25 @@
               <w:rPr>
                 <w:noProof/>
                 <w:color w:val="666666" w:themeColor="background2"/>
-                <w:lang w:val="es-ES"/>
-              </w:rPr>
-            </w:pPr>
-            <w:r>
-              <w:rPr>
-                <w:noProof/>
-                <w:color w:val="666666" w:themeColor="background2"/>
-                <w:lang w:val="es-ES"/>
-              </w:rPr>
-              <w:t>Desarrollo de aplicación web, con patrón diseño MVC para servicio público Español (SEPE) Servicio Público de Empleo Estatal.</w:t>
+                <w:lang w:val="en-TT"/>
+              </w:rPr>
+            </w:pPr>
+            <w:r>
+              <w:rPr>
+                <w:noProof/>
+                <w:color w:val="666666" w:themeColor="background2"/>
+                <w:lang w:val="en-TT"/>
+              </w:rPr>
+              <w:t>Development of business logic, repository, and front-end logic using JSF 2.0.</w:t>
             </w:r>
           </w:p>
           <w:p>
             <w:pPr>
               <w:pStyle w:val="Date"/>
-              <w:numPr>
-                <w:ilvl w:val="0"/>
-                <w:numId w:val="2"/>
-              </w:numPr>
-              <w:rPr>
-                <w:noProof/>
-                <w:color w:val="666666" w:themeColor="background2"/>
-                <w:lang w:val="es-ES"/>
-              </w:rPr>
-            </w:pPr>
-            <w:r>
-              <w:rPr>
-                <w:noProof/>
-                <w:color w:val="666666" w:themeColor="background2"/>
-                <w:lang w:val="es-ES"/>
-              </w:rPr>
-              <w:t>Desarrollo de la logica de negocio, repositorio y lógica del front-end con JSF 2.0.</w:t>
-            </w:r>
-          </w:p>
-          <w:p>
-            <w:pPr>
-              <w:pStyle w:val="Date"/>
-              <w:ind w:left="763"/>
-              <w:rPr>
-                <w:noProof/>
-                <w:color w:val="666666" w:themeColor="background2"/>
-                <w:lang w:val="es-ES"/>
-              </w:rPr>
-            </w:pPr>
-          </w:p>
-          <w:p>
-            <w:pPr>
-              <w:pStyle w:val="Date"/>
-              <w:rPr>
-                <w:noProof/>
-                <w:color w:val="666666" w:themeColor="background2"/>
-                <w:lang w:val="es-ES"/>
+              <w:rPr>
+                <w:noProof/>
+                <w:color w:val="666666" w:themeColor="background2"/>
+                <w:lang w:val="en-TT"/>
               </w:rPr>
             </w:pPr>
             <w:r>
@@ -3135,7 +3109,7 @@
                 <w:i/>
                 <w:noProof/>
                 <w:color w:val="D29665" w:themeColor="accent2" w:themeShade="BF"/>
-                <w:lang w:val="es-ES"/>
+                <w:lang w:val="en-TT"/>
               </w:rPr>
               <w:t>Stack</w:t>
             </w:r>
@@ -3143,7 +3117,7 @@
               <w:rPr>
                 <w:noProof/>
                 <w:color w:val="666666" w:themeColor="background2"/>
-                <w:lang w:val="es-ES"/>
+                <w:lang w:val="en-TT"/>
               </w:rPr>
               <w:t xml:space="preserve"> </w:t>
             </w:r>
@@ -3151,7 +3125,7 @@
               <w:rPr>
                 <w:noProof/>
                 <w:color w:val="666666" w:themeColor="background2"/>
-                <w:lang w:val="es-ES"/>
+                <w:lang w:val="en-TT"/>
               </w:rPr>
               <w:t>: Java 7,</w:t>
             </w:r>
@@ -3159,7 +3133,7 @@
               <w:rPr>
                 <w:noProof/>
                 <w:color w:val="666666" w:themeColor="background2"/>
-                <w:lang w:val="es-ES"/>
+                <w:lang w:val="en-TT"/>
               </w:rPr>
               <w:t xml:space="preserve"> </w:t>
             </w:r>
@@ -3167,17 +3141,15 @@
               <w:rPr>
                 <w:noProof/>
                 <w:color w:val="666666" w:themeColor="background2"/>
-                <w:lang w:val="es-ES"/>
+                <w:lang w:val="en-TT"/>
               </w:rPr>
               <w:t>1</w:t>
             </w:r>
-            <w:bookmarkStart w:id="0" w:name="_GoBack"/>
-            <w:bookmarkEnd w:id="0"/>
-            <w:r>
-              <w:rPr>
-                <w:noProof/>
-                <w:color w:val="666666" w:themeColor="background2"/>
-                <w:lang w:val="es-ES"/>
+            <w:r>
+              <w:rPr>
+                <w:noProof/>
+                <w:color w:val="666666" w:themeColor="background2"/>
+                <w:lang w:val="en-TT"/>
               </w:rPr>
               <w:t xml:space="preserve"> Spring Web Flow, jQuery, JSF 2.2, JPA 2.0,o</w:t>
             </w:r>
@@ -3185,7 +3157,7 @@
               <w:rPr>
                 <w:noProof/>
                 <w:color w:val="666666" w:themeColor="background2"/>
-                <w:lang w:val="es-ES"/>
+                <w:lang w:val="en-TT"/>
               </w:rPr>
               <w:t>racle database, CSS, boostrap 3, JPA</w:t>
             </w:r>
@@ -3193,7 +3165,7 @@
               <w:rPr>
                 <w:noProof/>
                 <w:color w:val="666666" w:themeColor="background2"/>
-                <w:lang w:val="es-ES"/>
+                <w:lang w:val="en-TT"/>
               </w:rPr>
               <w:t>, Hibernate</w:t>
             </w:r>
@@ -3201,7 +3173,7 @@
               <w:rPr>
                 <w:noProof/>
                 <w:color w:val="666666" w:themeColor="background2"/>
-                <w:lang w:val="es-ES"/>
+                <w:lang w:val="en-TT"/>
               </w:rPr>
               <w:t>, IBM webSphere, IBM RTC Jazz</w:t>
             </w:r>
@@ -3211,7 +3183,7 @@
               <w:pStyle w:val="NoSpacing"/>
               <w:rPr>
                 <w:noProof/>
-                <w:lang w:val="es-ES"/>
+                <w:lang w:val="en-TT"/>
               </w:rPr>
             </w:pPr>
           </w:p>
@@ -3543,7 +3515,7 @@
                     </wp:inline>
                   </w:drawing>
                 </mc:Choice>
-                <mc:Fallback xmlns:w16="http://schemas.microsoft.com/office/word/2018/wordml" xmlns:w16cid="http://schemas.microsoft.com/office/word/2016/wordml/cid" xmlns:w16cex="http://schemas.microsoft.com/office/word/2018/wordml/cex" xmlns:am3d="http://schemas.microsoft.com/office/drawing/2017/model3d" xmlns:aink="http://schemas.microsoft.com/office/drawing/2016/ink" xmlns:cx8="http://schemas.microsoft.com/office/drawing/2016/5/14/chartex" xmlns:cx7="http://schemas.microsoft.com/office/drawing/2016/5/13/chartex" xmlns:cx6="http://schemas.microsoft.com/office/drawing/2016/5/12/chartex" xmlns:cx5="http://schemas.microsoft.com/office/drawing/2016/5/11/chartex" xmlns:cx4="http://schemas.microsoft.com/office/drawing/2016/5/10/chartex" xmlns:cx3="http://schemas.microsoft.com/office/drawing/2016/5/9/chartex" xmlns:cx2="http://schemas.microsoft.com/office/drawing/2015/10/21/chartex">
+                <mc:Fallback xmlns:cx2="http://schemas.microsoft.com/office/drawing/2015/10/21/chartex" xmlns:cx3="http://schemas.microsoft.com/office/drawing/2016/5/9/chartex" xmlns:cx4="http://schemas.microsoft.com/office/drawing/2016/5/10/chartex" xmlns:cx5="http://schemas.microsoft.com/office/drawing/2016/5/11/chartex" xmlns:cx6="http://schemas.microsoft.com/office/drawing/2016/5/12/chartex" xmlns:cx7="http://schemas.microsoft.com/office/drawing/2016/5/13/chartex" xmlns:cx8="http://schemas.microsoft.com/office/drawing/2016/5/14/chartex" xmlns:aink="http://schemas.microsoft.com/office/drawing/2016/ink" xmlns:am3d="http://schemas.microsoft.com/office/drawing/2017/model3d" xmlns:w16cex="http://schemas.microsoft.com/office/word/2018/wordml/cex" xmlns:w16cid="http://schemas.microsoft.com/office/word/2016/wordml/cid" xmlns:w16="http://schemas.microsoft.com/office/word/2018/wordml">
                   <w:pict>
                     <v:line w14:anchorId="6F6B58D9" id="Conector recto 19" o:spid="_x0000_s1026" alt="Línea azul" style="visibility:visible;mso-wrap-style:square;mso-left-percent:-10001;mso-top-percent:-10001;mso-position-horizontal:absolute;mso-position-horizontal-relative:char;mso-position-vertical:absolute;mso-position-vertical-relative:line;mso-left-percent:-10001;mso-top-percent:-10001" from="0,0" to="41.1pt,0" o:gfxdata="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" strokecolor="#718eb5 [3206]" strokeweight="1.5pt">
                       <v:stroke joinstyle="miter"/>
@@ -3701,7 +3673,7 @@
                     </wp:inline>
                   </w:drawing>
                 </mc:Choice>
-                <mc:Fallback xmlns:w16="http://schemas.microsoft.com/office/word/2018/wordml" xmlns:w16cid="http://schemas.microsoft.com/office/word/2016/wordml/cid" xmlns:w16cex="http://schemas.microsoft.com/office/word/2018/wordml/cex" xmlns:am3d="http://schemas.microsoft.com/office/drawing/2017/model3d" xmlns:aink="http://schemas.microsoft.com/office/drawing/2016/ink" xmlns:cx8="http://schemas.microsoft.com/office/drawing/2016/5/14/chartex" xmlns:cx7="http://schemas.microsoft.com/office/drawing/2016/5/13/chartex" xmlns:cx6="http://schemas.microsoft.com/office/drawing/2016/5/12/chartex" xmlns:cx5="http://schemas.microsoft.com/office/drawing/2016/5/11/chartex" xmlns:cx4="http://schemas.microsoft.com/office/drawing/2016/5/10/chartex" xmlns:cx3="http://schemas.microsoft.com/office/drawing/2016/5/9/chartex" xmlns:cx2="http://schemas.microsoft.com/office/drawing/2015/10/21/chartex">
+                <mc:Fallback xmlns:cx2="http://schemas.microsoft.com/office/drawing/2015/10/21/chartex" xmlns:cx3="http://schemas.microsoft.com/office/drawing/2016/5/9/chartex" xmlns:cx4="http://schemas.microsoft.com/office/drawing/2016/5/10/chartex" xmlns:cx5="http://schemas.microsoft.com/office/drawing/2016/5/11/chartex" xmlns:cx6="http://schemas.microsoft.com/office/drawing/2016/5/12/chartex" xmlns:cx7="http://schemas.microsoft.com/office/drawing/2016/5/13/chartex" xmlns:cx8="http://schemas.microsoft.com/office/drawing/2016/5/14/chartex" xmlns:aink="http://schemas.microsoft.com/office/drawing/2016/ink" xmlns:am3d="http://schemas.microsoft.com/office/drawing/2017/model3d" xmlns:w16cex="http://schemas.microsoft.com/office/word/2018/wordml/cex" xmlns:w16cid="http://schemas.microsoft.com/office/word/2016/wordml/cid" xmlns:w16="http://schemas.microsoft.com/office/word/2018/wordml">
                   <w:pict>
                     <v:line w14:anchorId="6333AFF5" id="Conector recto 22" o:spid="_x0000_s1026" alt="Línea azul" style="visibility:visible;mso-wrap-style:square;mso-left-percent:-10001;mso-top-percent:-10001;mso-position-horizontal:absolute;mso-position-horizontal-relative:char;mso-position-vertical:absolute;mso-position-vertical-relative:line;mso-left-percent:-10001;mso-top-percent:-10001" from="0,0" to="158.75pt,0" o:gfxdata="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" strokecolor="#718eb5 [3206]" strokeweight=".28pt">
                       <v:stroke joinstyle="miter"/>
@@ -3955,7 +3927,7 @@
         <v:path o:extrusionok="f" gradientshapeok="t" o:connecttype="rect"/>
         <o:lock v:ext="edit" aspectratio="t"/>
       </v:shapetype>
-      <v:shape id="_x0000_i1073" type="#_x0000_t75" alt="Icono de correo electrónico" style="width:15.45pt;height:12.45pt;visibility:visible;mso-wrap-style:square" o:bullet="t">
+      <v:shape id="_x0000_i1031" type="#_x0000_t75" alt="Icono de correo electrónico" style="width:15.35pt;height:12.5pt;visibility:visible;mso-wrap-style:square" o:bullet="t">
         <v:imagedata r:id="rId1" o:title="Icono de correo electrónico"/>
       </v:shape>
     </w:pict>
@@ -5570,20 +5542,20 @@
 </file>
 
 <file path=customXml/item1.xml><?xml version="1.0" encoding="utf-8"?>
+<p:properties xmlns:p="http://schemas.microsoft.com/office/2006/metadata/properties" xmlns:xsi="http://www.w3.org/2001/XMLSchema-instance" xmlns:pc="http://schemas.microsoft.com/office/infopath/2007/PartnerControls">
+  <documentManagement>
+    <MediaServiceKeyPoints xmlns="71af3243-3dd4-4a8d-8c0d-dd76da1f02a5" xsi:nil="true"/>
+  </documentManagement>
+</p:properties>
+</file>
+
+<file path=customXml/item2.xml><?xml version="1.0" encoding="utf-8"?>
 <?mso-contentType ?>
 <FormTemplates xmlns="http://schemas.microsoft.com/sharepoint/v3/contenttype/forms">
   <Display>DocumentLibraryForm</Display>
   <Edit>DocumentLibraryForm</Edit>
   <New>DocumentLibraryForm</New>
 </FormTemplates>
-</file>
-
-<file path=customXml/item2.xml><?xml version="1.0" encoding="utf-8"?>
-<p:properties xmlns:p="http://schemas.microsoft.com/office/2006/metadata/properties" xmlns:xsi="http://www.w3.org/2001/XMLSchema-instance" xmlns:pc="http://schemas.microsoft.com/office/infopath/2007/PartnerControls">
-  <documentManagement>
-    <MediaServiceKeyPoints xmlns="71af3243-3dd4-4a8d-8c0d-dd76da1f02a5" xsi:nil="true"/>
-  </documentManagement>
-</p:properties>
 </file>
 
 <file path=customXml/item3.xml><?xml version="1.0" encoding="utf-8"?>
@@ -5802,19 +5774,19 @@
 </file>
 
 <file path=customXml/itemProps1.xml><?xml version="1.0" encoding="utf-8"?>
-<ds:datastoreItem xmlns:ds="http://schemas.openxmlformats.org/officeDocument/2006/customXml" ds:itemID="{EBA4E611-6C4A-43EF-9618-381D1DDF3E77}">
+<ds:datastoreItem xmlns:ds="http://schemas.openxmlformats.org/officeDocument/2006/customXml" ds:itemID="{301A123E-AC83-4E4A-BE5D-B91DD96A3404}">
   <ds:schemaRefs>
-    <ds:schemaRef ds:uri="http://schemas.microsoft.com/sharepoint/v3/contenttype/forms"/>
+    <ds:schemaRef ds:uri="http://schemas.microsoft.com/office/2006/metadata/properties"/>
+    <ds:schemaRef ds:uri="http://schemas.microsoft.com/office/infopath/2007/PartnerControls"/>
+    <ds:schemaRef ds:uri="71af3243-3dd4-4a8d-8c0d-dd76da1f02a5"/>
   </ds:schemaRefs>
 </ds:datastoreItem>
 </file>
 
 <file path=customXml/itemProps2.xml><?xml version="1.0" encoding="utf-8"?>
-<ds:datastoreItem xmlns:ds="http://schemas.openxmlformats.org/officeDocument/2006/customXml" ds:itemID="{301A123E-AC83-4E4A-BE5D-B91DD96A3404}">
+<ds:datastoreItem xmlns:ds="http://schemas.openxmlformats.org/officeDocument/2006/customXml" ds:itemID="{EBA4E611-6C4A-43EF-9618-381D1DDF3E77}">
   <ds:schemaRefs>
-    <ds:schemaRef ds:uri="http://schemas.microsoft.com/office/2006/metadata/properties"/>
-    <ds:schemaRef ds:uri="http://schemas.microsoft.com/office/infopath/2007/PartnerControls"/>
-    <ds:schemaRef ds:uri="71af3243-3dd4-4a8d-8c0d-dd76da1f02a5"/>
+    <ds:schemaRef ds:uri="http://schemas.microsoft.com/sharepoint/v3/contenttype/forms"/>
   </ds:schemaRefs>
 </ds:datastoreItem>
 </file>
@@ -5839,7 +5811,7 @@
 </file>
 
 <file path=customXml/itemProps4.xml><?xml version="1.0" encoding="utf-8"?>
-<ds:datastoreItem xmlns:ds="http://schemas.openxmlformats.org/officeDocument/2006/customXml" ds:itemID="{651150D5-F672-4035-A963-C5C49377770A}">
+<ds:datastoreItem xmlns:ds="http://schemas.openxmlformats.org/officeDocument/2006/customXml" ds:itemID="{D345379D-7D8E-471D-B86E-788EB33E6F00}">
   <ds:schemaRefs>
     <ds:schemaRef ds:uri="http://schemas.openxmlformats.org/officeDocument/2006/bibliography"/>
   </ds:schemaRefs>

</xml_diff>

<commit_message>
updated: CVs has been added photo
</commit_message>
<xml_diff>
--- a/src/assets/cv/cv-2025_en.docx
+++ b/src/assets/cv/cv-2025_en.docx
@@ -299,7 +299,7 @@
                       <wp:docPr id="3" name="Forma libre: Forma 3">
                         <a:extLst xmlns:a="http://schemas.openxmlformats.org/drawingml/2006/main">
                           <a:ext uri="{C183D7F6-B498-43B3-948B-1728B52AA6E4}">
-                            <adec:decorative xmlns:adec="http://schemas.microsoft.com/office/drawing/2017/decorative" xmlns:w16="http://schemas.microsoft.com/office/word/2018/wordml" xmlns:w16cid="http://schemas.microsoft.com/office/word/2016/wordml/cid" xmlns:w16cex="http://schemas.microsoft.com/office/word/2018/wordml/cex" xmlns:w="http://schemas.openxmlformats.org/wordprocessingml/2006/main" xmlns:w10="urn:schemas-microsoft-com:office:word" xmlns:v="urn:schemas-microsoft-com:vml" xmlns:o="urn:schemas-microsoft-com:office:office" xmlns:am3d="http://schemas.microsoft.com/office/drawing/2017/model3d" xmlns:aink="http://schemas.microsoft.com/office/drawing/2016/ink" xmlns:cx8="http://schemas.microsoft.com/office/drawing/2016/5/14/chartex" xmlns:cx7="http://schemas.microsoft.com/office/drawing/2016/5/13/chartex" xmlns:cx6="http://schemas.microsoft.com/office/drawing/2016/5/12/chartex" xmlns:cx5="http://schemas.microsoft.com/office/drawing/2016/5/11/chartex" xmlns:cx4="http://schemas.microsoft.com/office/drawing/2016/5/10/chartex" xmlns:cx3="http://schemas.microsoft.com/office/drawing/2016/5/9/chartex" xmlns:cx2="http://schemas.microsoft.com/office/drawing/2015/10/21/chartex" xmlns="" val="1"/>
+                            <adec:decorative xmlns="" xmlns:cx2="http://schemas.microsoft.com/office/drawing/2015/10/21/chartex" xmlns:cx3="http://schemas.microsoft.com/office/drawing/2016/5/9/chartex" xmlns:cx4="http://schemas.microsoft.com/office/drawing/2016/5/10/chartex" xmlns:cx5="http://schemas.microsoft.com/office/drawing/2016/5/11/chartex" xmlns:cx6="http://schemas.microsoft.com/office/drawing/2016/5/12/chartex" xmlns:cx7="http://schemas.microsoft.com/office/drawing/2016/5/13/chartex" xmlns:cx8="http://schemas.microsoft.com/office/drawing/2016/5/14/chartex" xmlns:aink="http://schemas.microsoft.com/office/drawing/2016/ink" xmlns:am3d="http://schemas.microsoft.com/office/drawing/2017/model3d" xmlns:o="urn:schemas-microsoft-com:office:office" xmlns:v="urn:schemas-microsoft-com:vml" xmlns:w10="urn:schemas-microsoft-com:office:word" xmlns:w="http://schemas.openxmlformats.org/wordprocessingml/2006/main" xmlns:w16cex="http://schemas.microsoft.com/office/word/2018/wordml/cex" xmlns:w16cid="http://schemas.microsoft.com/office/word/2016/wordml/cid" xmlns:w16="http://schemas.microsoft.com/office/word/2018/wordml" xmlns:adec="http://schemas.microsoft.com/office/drawing/2017/decorative" val="1"/>
                           </a:ext>
                         </a:extLst>
                       </wp:docPr>
@@ -477,7 +477,7 @@
                     </wp:inline>
                   </w:drawing>
                 </mc:Choice>
-                <mc:Fallback xmlns:w16="http://schemas.microsoft.com/office/word/2018/wordml" xmlns:w16cid="http://schemas.microsoft.com/office/word/2016/wordml/cid" xmlns:w16cex="http://schemas.microsoft.com/office/word/2018/wordml/cex" xmlns:am3d="http://schemas.microsoft.com/office/drawing/2017/model3d" xmlns:aink="http://schemas.microsoft.com/office/drawing/2016/ink" xmlns:cx8="http://schemas.microsoft.com/office/drawing/2016/5/14/chartex" xmlns:cx7="http://schemas.microsoft.com/office/drawing/2016/5/13/chartex" xmlns:cx6="http://schemas.microsoft.com/office/drawing/2016/5/12/chartex" xmlns:cx5="http://schemas.microsoft.com/office/drawing/2016/5/11/chartex" xmlns:cx4="http://schemas.microsoft.com/office/drawing/2016/5/10/chartex" xmlns:cx3="http://schemas.microsoft.com/office/drawing/2016/5/9/chartex" xmlns:cx2="http://schemas.microsoft.com/office/drawing/2015/10/21/chartex">
+                <mc:Fallback xmlns:cx2="http://schemas.microsoft.com/office/drawing/2015/10/21/chartex" xmlns:cx3="http://schemas.microsoft.com/office/drawing/2016/5/9/chartex" xmlns:cx4="http://schemas.microsoft.com/office/drawing/2016/5/10/chartex" xmlns:cx5="http://schemas.microsoft.com/office/drawing/2016/5/11/chartex" xmlns:cx6="http://schemas.microsoft.com/office/drawing/2016/5/12/chartex" xmlns:cx7="http://schemas.microsoft.com/office/drawing/2016/5/13/chartex" xmlns:cx8="http://schemas.microsoft.com/office/drawing/2016/5/14/chartex" xmlns:aink="http://schemas.microsoft.com/office/drawing/2016/ink" xmlns:am3d="http://schemas.microsoft.com/office/drawing/2017/model3d" xmlns:w16cex="http://schemas.microsoft.com/office/word/2018/wordml/cex" xmlns:w16cid="http://schemas.microsoft.com/office/word/2016/wordml/cid" xmlns:w16="http://schemas.microsoft.com/office/word/2018/wordml">
                   <w:pict>
                     <v:shape w14:anchorId="57D7B899" id="Forma libre: Forma 3" o:spid="_x0000_s1026" style="width:46.1pt;height:7.2pt;visibility:visible;mso-wrap-style:square;mso-left-percent:-10001;mso-top-percent:-10001;mso-position-horizontal:absolute;mso-position-horizontal-relative:char;mso-position-vertical:absolute;mso-position-vertical-relative:line;mso-left-percent:-10001;mso-top-percent:-10001;v-text-anchor:middle" coordsize="581601,88582" o:gfxdata="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" path="m542407,c520913,,501948,15186,498155,36698l,36698,,54415r498155,c501948,75928,520913,91113,542407,91113v25287,,45517,-20247,45517,-45556c587924,21513,567694,,542407,xm542407,73397v-12644,,-22758,-7593,-26551,-18982l515856,37964v3793,-11389,13907,-18982,26551,-18982c557579,18982,570223,31637,570223,46822v,15186,-12644,26575,-27816,26575xe" fillcolor="#718eb5" stroked="f" strokeweight=".35089mm">
                       <v:stroke joinstyle="miter"/>
@@ -516,7 +516,7 @@
                       <wp:docPr id="4" name="Forma libre: Forma 4">
                         <a:extLst xmlns:a="http://schemas.openxmlformats.org/drawingml/2006/main">
                           <a:ext uri="{C183D7F6-B498-43B3-948B-1728B52AA6E4}">
-                            <adec:decorative xmlns:adec="http://schemas.microsoft.com/office/drawing/2017/decorative" xmlns:w16="http://schemas.microsoft.com/office/word/2018/wordml" xmlns:w16cid="http://schemas.microsoft.com/office/word/2016/wordml/cid" xmlns:w16cex="http://schemas.microsoft.com/office/word/2018/wordml/cex" xmlns:w="http://schemas.openxmlformats.org/wordprocessingml/2006/main" xmlns:w10="urn:schemas-microsoft-com:office:word" xmlns:v="urn:schemas-microsoft-com:vml" xmlns:o="urn:schemas-microsoft-com:office:office" xmlns:am3d="http://schemas.microsoft.com/office/drawing/2017/model3d" xmlns:aink="http://schemas.microsoft.com/office/drawing/2016/ink" xmlns:cx8="http://schemas.microsoft.com/office/drawing/2016/5/14/chartex" xmlns:cx7="http://schemas.microsoft.com/office/drawing/2016/5/13/chartex" xmlns:cx6="http://schemas.microsoft.com/office/drawing/2016/5/12/chartex" xmlns:cx5="http://schemas.microsoft.com/office/drawing/2016/5/11/chartex" xmlns:cx4="http://schemas.microsoft.com/office/drawing/2016/5/10/chartex" xmlns:cx3="http://schemas.microsoft.com/office/drawing/2016/5/9/chartex" xmlns:cx2="http://schemas.microsoft.com/office/drawing/2015/10/21/chartex" xmlns="" val="1"/>
+                            <adec:decorative xmlns="" xmlns:cx2="http://schemas.microsoft.com/office/drawing/2015/10/21/chartex" xmlns:cx3="http://schemas.microsoft.com/office/drawing/2016/5/9/chartex" xmlns:cx4="http://schemas.microsoft.com/office/drawing/2016/5/10/chartex" xmlns:cx5="http://schemas.microsoft.com/office/drawing/2016/5/11/chartex" xmlns:cx6="http://schemas.microsoft.com/office/drawing/2016/5/12/chartex" xmlns:cx7="http://schemas.microsoft.com/office/drawing/2016/5/13/chartex" xmlns:cx8="http://schemas.microsoft.com/office/drawing/2016/5/14/chartex" xmlns:aink="http://schemas.microsoft.com/office/drawing/2016/ink" xmlns:am3d="http://schemas.microsoft.com/office/drawing/2017/model3d" xmlns:o="urn:schemas-microsoft-com:office:office" xmlns:v="urn:schemas-microsoft-com:vml" xmlns:w10="urn:schemas-microsoft-com:office:word" xmlns:w="http://schemas.openxmlformats.org/wordprocessingml/2006/main" xmlns:w16cex="http://schemas.microsoft.com/office/word/2018/wordml/cex" xmlns:w16cid="http://schemas.microsoft.com/office/word/2016/wordml/cid" xmlns:w16="http://schemas.microsoft.com/office/word/2018/wordml" xmlns:adec="http://schemas.microsoft.com/office/drawing/2017/decorative" val="1"/>
                           </a:ext>
                         </a:extLst>
                       </wp:docPr>
@@ -686,7 +686,7 @@
                     </wp:inline>
                   </w:drawing>
                 </mc:Choice>
-                <mc:Fallback xmlns:w16="http://schemas.microsoft.com/office/word/2018/wordml" xmlns:w16cid="http://schemas.microsoft.com/office/word/2016/wordml/cid" xmlns:w16cex="http://schemas.microsoft.com/office/word/2018/wordml/cex" xmlns:am3d="http://schemas.microsoft.com/office/drawing/2017/model3d" xmlns:aink="http://schemas.microsoft.com/office/drawing/2016/ink" xmlns:cx8="http://schemas.microsoft.com/office/drawing/2016/5/14/chartex" xmlns:cx7="http://schemas.microsoft.com/office/drawing/2016/5/13/chartex" xmlns:cx6="http://schemas.microsoft.com/office/drawing/2016/5/12/chartex" xmlns:cx5="http://schemas.microsoft.com/office/drawing/2016/5/11/chartex" xmlns:cx4="http://schemas.microsoft.com/office/drawing/2016/5/10/chartex" xmlns:cx3="http://schemas.microsoft.com/office/drawing/2016/5/9/chartex" xmlns:cx2="http://schemas.microsoft.com/office/drawing/2015/10/21/chartex">
+                <mc:Fallback xmlns:cx2="http://schemas.microsoft.com/office/drawing/2015/10/21/chartex" xmlns:cx3="http://schemas.microsoft.com/office/drawing/2016/5/9/chartex" xmlns:cx4="http://schemas.microsoft.com/office/drawing/2016/5/10/chartex" xmlns:cx5="http://schemas.microsoft.com/office/drawing/2016/5/11/chartex" xmlns:cx6="http://schemas.microsoft.com/office/drawing/2016/5/12/chartex" xmlns:cx7="http://schemas.microsoft.com/office/drawing/2016/5/13/chartex" xmlns:cx8="http://schemas.microsoft.com/office/drawing/2016/5/14/chartex" xmlns:aink="http://schemas.microsoft.com/office/drawing/2016/ink" xmlns:am3d="http://schemas.microsoft.com/office/drawing/2017/model3d" xmlns:w16cex="http://schemas.microsoft.com/office/word/2018/wordml/cex" xmlns:w16cid="http://schemas.microsoft.com/office/word/2016/wordml/cid" xmlns:w16="http://schemas.microsoft.com/office/word/2018/wordml">
                   <w:pict>
                     <v:shape w14:anchorId="5BC170F9" id="Forma libre: Forma 4" o:spid="_x0000_s1026" style="width:46.8pt;height:7pt;visibility:visible;mso-wrap-style:square;mso-left-percent:-10001;mso-top-percent:-10001;mso-position-horizontal:absolute;mso-position-horizontal-relative:char;mso-position-vertical:absolute;mso-position-vertical-relative:line;mso-left-percent:-10001;mso-top-percent:-10001;v-text-anchor:middle" coordsize="594245,88582" o:gfxdata="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" path="m598039,36698r-508270,c85976,15186,67011,,45517,,20230,,,20247,,45557,,70866,20230,91113,45517,91113v21494,,40459,-15185,44252,-36698l598039,54415r,-17717xm45517,73397c30344,73397,17701,60742,17701,45557v,-15186,12643,-27841,27816,-27841c60689,17716,73333,30371,73333,45557v,16451,-12644,27840,-27816,27840xe" fillcolor="#718eb5 [3206]" stroked="f" strokeweight=".35089mm">
                       <v:stroke joinstyle="miter"/>
@@ -954,6 +954,82 @@
             </w:tcBorders>
             <w:shd w:val="clear" w:color="auto" w:fill="DAE2EC" w:themeFill="accent5"/>
           </w:tcPr>
+          <w:p>
+            <w:pPr>
+              <w:pStyle w:val="Heading1"/>
+              <w:outlineLvl w:val="0"/>
+              <w:rPr>
+                <w:b/>
+                <w:noProof/>
+                <w:lang w:val="es-ES"/>
+              </w:rPr>
+            </w:pPr>
+            <w:r>
+              <w:rPr>
+                <w:noProof/>
+                <w:sz w:val="16"/>
+                <w:szCs w:val="16"/>
+                <w:lang w:val="es-ES" w:eastAsia="es-ES"/>
+              </w:rPr>
+              <w:drawing>
+                <wp:inline distT="0" distB="0" distL="0" distR="0" wp14:anchorId="362D0F15" wp14:editId="79A869C6">
+                  <wp:extent cx="1398270" cy="1344305"/>
+                  <wp:effectExtent l="0" t="0" r="0" b="8255"/>
+                  <wp:docPr id="15" name="Picture 15" descr="C:\Users\rafav\OneDrive\Desktop\1622505926749.jpg"/>
+                  <wp:cNvGraphicFramePr>
+                    <a:graphicFrameLocks xmlns:a="http://schemas.openxmlformats.org/drawingml/2006/main" noChangeAspect="1"/>
+                  </wp:cNvGraphicFramePr>
+                  <a:graphic xmlns:a="http://schemas.openxmlformats.org/drawingml/2006/main">
+                    <a:graphicData uri="http://schemas.openxmlformats.org/drawingml/2006/picture">
+                      <pic:pic xmlns:pic="http://schemas.openxmlformats.org/drawingml/2006/picture">
+                        <pic:nvPicPr>
+                          <pic:cNvPr id="0" name="Picture 3" descr="C:\Users\rafav\OneDrive\Desktop\1622505926749.jpg"/>
+                          <pic:cNvPicPr>
+                            <a:picLocks noChangeAspect="1" noChangeArrowheads="1"/>
+                          </pic:cNvPicPr>
+                        </pic:nvPicPr>
+                        <pic:blipFill>
+                          <a:blip r:embed="rId11" cstate="print">
+                            <a:extLst>
+                              <a:ext uri="{28A0092B-C50C-407E-A947-70E740481C1C}">
+                                <a14:useLocalDpi xmlns:a14="http://schemas.microsoft.com/office/drawing/2010/main" val="0"/>
+                              </a:ext>
+                            </a:extLst>
+                          </a:blip>
+                          <a:srcRect/>
+                          <a:stretch>
+                            <a:fillRect/>
+                          </a:stretch>
+                        </pic:blipFill>
+                        <pic:spPr bwMode="auto">
+                          <a:xfrm>
+                            <a:off x="0" y="0"/>
+                            <a:ext cx="1444336" cy="1388593"/>
+                          </a:xfrm>
+                          <a:prstGeom prst="rect">
+                            <a:avLst/>
+                          </a:prstGeom>
+                          <a:noFill/>
+                          <a:ln>
+                            <a:noFill/>
+                          </a:ln>
+                        </pic:spPr>
+                      </pic:pic>
+                    </a:graphicData>
+                  </a:graphic>
+                </wp:inline>
+              </w:drawing>
+            </w:r>
+          </w:p>
+          <w:p>
+            <w:pPr>
+              <w:rPr>
+                <w:lang w:val="es-ES"/>
+              </w:rPr>
+            </w:pPr>
+            <w:bookmarkStart w:id="0" w:name="_GoBack"/>
+            <w:bookmarkEnd w:id="0"/>
+          </w:p>
           <w:p>
             <w:pPr>
               <w:pStyle w:val="Heading1"/>
@@ -1031,7 +1107,7 @@
                     </wp:inline>
                   </w:drawing>
                 </mc:Choice>
-                <mc:Fallback xmlns:w16="http://schemas.microsoft.com/office/word/2018/wordml" xmlns:w16cid="http://schemas.microsoft.com/office/word/2016/wordml/cid" xmlns:w16cex="http://schemas.microsoft.com/office/word/2018/wordml/cex" xmlns:am3d="http://schemas.microsoft.com/office/drawing/2017/model3d" xmlns:aink="http://schemas.microsoft.com/office/drawing/2016/ink" xmlns:cx8="http://schemas.microsoft.com/office/drawing/2016/5/14/chartex" xmlns:cx7="http://schemas.microsoft.com/office/drawing/2016/5/13/chartex" xmlns:cx6="http://schemas.microsoft.com/office/drawing/2016/5/12/chartex" xmlns:cx5="http://schemas.microsoft.com/office/drawing/2016/5/11/chartex" xmlns:cx4="http://schemas.microsoft.com/office/drawing/2016/5/10/chartex" xmlns:cx3="http://schemas.microsoft.com/office/drawing/2016/5/9/chartex" xmlns:cx2="http://schemas.microsoft.com/office/drawing/2015/10/21/chartex">
+                <mc:Fallback xmlns:cx2="http://schemas.microsoft.com/office/drawing/2015/10/21/chartex" xmlns:cx3="http://schemas.microsoft.com/office/drawing/2016/5/9/chartex" xmlns:cx4="http://schemas.microsoft.com/office/drawing/2016/5/10/chartex" xmlns:cx5="http://schemas.microsoft.com/office/drawing/2016/5/11/chartex" xmlns:cx6="http://schemas.microsoft.com/office/drawing/2016/5/12/chartex" xmlns:cx7="http://schemas.microsoft.com/office/drawing/2016/5/13/chartex" xmlns:cx8="http://schemas.microsoft.com/office/drawing/2016/5/14/chartex" xmlns:aink="http://schemas.microsoft.com/office/drawing/2016/ink" xmlns:am3d="http://schemas.microsoft.com/office/drawing/2017/model3d" xmlns:w16cex="http://schemas.microsoft.com/office/word/2018/wordml/cex" xmlns:w16cid="http://schemas.microsoft.com/office/word/2016/wordml/cid" xmlns:w16="http://schemas.microsoft.com/office/word/2018/wordml">
                   <w:pict>
                     <v:line w14:anchorId="2C21DCBE" id="Conector recto 13" o:spid="_x0000_s1026" alt="Línea azul" style="visibility:visible;mso-wrap-style:square;mso-left-percent:-10001;mso-top-percent:-10001;mso-position-horizontal:absolute;mso-position-horizontal-relative:char;mso-position-vertical:absolute;mso-position-vertical-relative:line;mso-left-percent:-10001;mso-top-percent:-10001" from="0,0" to="41.1pt,0" o:gfxdata="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" strokecolor="#718eb5 [3206]" strokeweight="1.5pt">
                       <v:stroke joinstyle="miter"/>
@@ -1073,13 +1149,13 @@
                           <pic:cNvPicPr/>
                         </pic:nvPicPr>
                         <pic:blipFill>
-                          <a:blip r:embed="rId11" cstate="print">
+                          <a:blip r:embed="rId12" cstate="print">
                             <a:extLst>
                               <a:ext uri="{28A0092B-C50C-407E-A947-70E740481C1C}">
                                 <a14:useLocalDpi xmlns:a14="http://schemas.microsoft.com/office/drawing/2010/main" val="0"/>
                               </a:ext>
                               <a:ext uri="{96DAC541-7B7A-43D3-8B79-37D633B846F1}">
-                                <asvg:svgBlip xmlns:asvg="http://schemas.microsoft.com/office/drawing/2016/SVG/main" xmlns:w16="http://schemas.microsoft.com/office/word/2018/wordml" xmlns:w16cid="http://schemas.microsoft.com/office/word/2016/wordml/cid" xmlns:w16cex="http://schemas.microsoft.com/office/word/2018/wordml/cex" xmlns:w="http://schemas.openxmlformats.org/wordprocessingml/2006/main" xmlns:w10="urn:schemas-microsoft-com:office:word" xmlns:v="urn:schemas-microsoft-com:vml" xmlns:o="urn:schemas-microsoft-com:office:office" xmlns:am3d="http://schemas.microsoft.com/office/drawing/2017/model3d" xmlns:aink="http://schemas.microsoft.com/office/drawing/2016/ink" xmlns:cx8="http://schemas.microsoft.com/office/drawing/2016/5/14/chartex" xmlns:cx7="http://schemas.microsoft.com/office/drawing/2016/5/13/chartex" xmlns:cx6="http://schemas.microsoft.com/office/drawing/2016/5/12/chartex" xmlns:cx5="http://schemas.microsoft.com/office/drawing/2016/5/11/chartex" xmlns:cx4="http://schemas.microsoft.com/office/drawing/2016/5/10/chartex" xmlns:cx3="http://schemas.microsoft.com/office/drawing/2016/5/9/chartex" xmlns:cx2="http://schemas.microsoft.com/office/drawing/2015/10/21/chartex" xmlns="" r:embed="rId12"/>
+                                <asvg:svgBlip xmlns="" xmlns:cx2="http://schemas.microsoft.com/office/drawing/2015/10/21/chartex" xmlns:cx3="http://schemas.microsoft.com/office/drawing/2016/5/9/chartex" xmlns:cx4="http://schemas.microsoft.com/office/drawing/2016/5/10/chartex" xmlns:cx5="http://schemas.microsoft.com/office/drawing/2016/5/11/chartex" xmlns:cx6="http://schemas.microsoft.com/office/drawing/2016/5/12/chartex" xmlns:cx7="http://schemas.microsoft.com/office/drawing/2016/5/13/chartex" xmlns:cx8="http://schemas.microsoft.com/office/drawing/2016/5/14/chartex" xmlns:aink="http://schemas.microsoft.com/office/drawing/2016/ink" xmlns:am3d="http://schemas.microsoft.com/office/drawing/2017/model3d" xmlns:o="urn:schemas-microsoft-com:office:office" xmlns:v="urn:schemas-microsoft-com:vml" xmlns:w10="urn:schemas-microsoft-com:office:word" xmlns:w="http://schemas.openxmlformats.org/wordprocessingml/2006/main" xmlns:w16cex="http://schemas.microsoft.com/office/word/2018/wordml/cex" xmlns:w16cid="http://schemas.microsoft.com/office/word/2016/wordml/cid" xmlns:w16="http://schemas.microsoft.com/office/word/2018/wordml" xmlns:asvg="http://schemas.microsoft.com/office/drawing/2016/SVG/main" r:embed="rId13"/>
                               </a:ext>
                             </a:extLst>
                           </a:blip>
@@ -1155,13 +1231,13 @@
                           <pic:cNvPicPr/>
                         </pic:nvPicPr>
                         <pic:blipFill>
-                          <a:blip r:embed="rId13" cstate="print">
+                          <a:blip r:embed="rId14" cstate="print">
                             <a:extLst>
                               <a:ext uri="{28A0092B-C50C-407E-A947-70E740481C1C}">
                                 <a14:useLocalDpi xmlns:a14="http://schemas.microsoft.com/office/drawing/2010/main" val="0"/>
                               </a:ext>
                               <a:ext uri="{96DAC541-7B7A-43D3-8B79-37D633B846F1}">
-                                <asvg:svgBlip xmlns:asvg="http://schemas.microsoft.com/office/drawing/2016/SVG/main" xmlns:w16="http://schemas.microsoft.com/office/word/2018/wordml" xmlns:w16cid="http://schemas.microsoft.com/office/word/2016/wordml/cid" xmlns:w16cex="http://schemas.microsoft.com/office/word/2018/wordml/cex" xmlns:w="http://schemas.openxmlformats.org/wordprocessingml/2006/main" xmlns:w10="urn:schemas-microsoft-com:office:word" xmlns:v="urn:schemas-microsoft-com:vml" xmlns:o="urn:schemas-microsoft-com:office:office" xmlns:am3d="http://schemas.microsoft.com/office/drawing/2017/model3d" xmlns:aink="http://schemas.microsoft.com/office/drawing/2016/ink" xmlns:cx8="http://schemas.microsoft.com/office/drawing/2016/5/14/chartex" xmlns:cx7="http://schemas.microsoft.com/office/drawing/2016/5/13/chartex" xmlns:cx6="http://schemas.microsoft.com/office/drawing/2016/5/12/chartex" xmlns:cx5="http://schemas.microsoft.com/office/drawing/2016/5/11/chartex" xmlns:cx4="http://schemas.microsoft.com/office/drawing/2016/5/10/chartex" xmlns:cx3="http://schemas.microsoft.com/office/drawing/2016/5/9/chartex" xmlns:cx2="http://schemas.microsoft.com/office/drawing/2015/10/21/chartex" xmlns="" r:embed="rId14"/>
+                                <asvg:svgBlip xmlns="" xmlns:cx2="http://schemas.microsoft.com/office/drawing/2015/10/21/chartex" xmlns:cx3="http://schemas.microsoft.com/office/drawing/2016/5/9/chartex" xmlns:cx4="http://schemas.microsoft.com/office/drawing/2016/5/10/chartex" xmlns:cx5="http://schemas.microsoft.com/office/drawing/2016/5/11/chartex" xmlns:cx6="http://schemas.microsoft.com/office/drawing/2016/5/12/chartex" xmlns:cx7="http://schemas.microsoft.com/office/drawing/2016/5/13/chartex" xmlns:cx8="http://schemas.microsoft.com/office/drawing/2016/5/14/chartex" xmlns:aink="http://schemas.microsoft.com/office/drawing/2016/ink" xmlns:am3d="http://schemas.microsoft.com/office/drawing/2017/model3d" xmlns:o="urn:schemas-microsoft-com:office:office" xmlns:v="urn:schemas-microsoft-com:vml" xmlns:w10="urn:schemas-microsoft-com:office:word" xmlns:w="http://schemas.openxmlformats.org/wordprocessingml/2006/main" xmlns:w16cex="http://schemas.microsoft.com/office/word/2018/wordml/cex" xmlns:w16cid="http://schemas.microsoft.com/office/word/2016/wordml/cid" xmlns:w16="http://schemas.microsoft.com/office/word/2018/wordml" xmlns:asvg="http://schemas.microsoft.com/office/drawing/2016/SVG/main" r:embed="rId15"/>
                               </a:ext>
                             </a:extLst>
                           </a:blip>
@@ -1211,8 +1287,8 @@
             </w:pPr>
             <w:r>
               <w:pict w14:anchorId="2E41298A">
-                <v:shape id="Gráfico 10" o:spid="_x0000_i1026" type="#_x0000_t75" alt="Icono de correo electrónico" style="width:14.95pt;height:12.5pt;visibility:visible;mso-wrap-style:square" o:bullet="t">
-                  <v:imagedata r:id="rId15" o:title="Icono de correo electrónico"/>
+                <v:shape id="Gráfico 10" o:spid="_x0000_i1026" type="#_x0000_t75" alt="Icono de correo electrónico" style="width:15.05pt;height:12.35pt;visibility:visible;mso-wrap-style:square" o:bullet="t">
+                  <v:imagedata r:id="rId16" o:title="Icono de correo electrónico"/>
                 </v:shape>
               </w:pict>
             </w:r>
@@ -1294,7 +1370,7 @@
                           </pic:cNvPicPr>
                         </pic:nvPicPr>
                         <pic:blipFill>
-                          <a:blip r:embed="rId16">
+                          <a:blip r:embed="rId17">
                             <a:extLst>
                               <a:ext uri="{28A0092B-C50C-407E-A947-70E740481C1C}">
                                 <a14:useLocalDpi xmlns:a14="http://schemas.microsoft.com/office/drawing/2010/main" val="0"/>
@@ -1331,7 +1407,7 @@
               </w:rPr>
               <w:t xml:space="preserve"> </w:t>
             </w:r>
-            <w:hyperlink r:id="rId17" w:history="1">
+            <w:hyperlink r:id="rId18" w:history="1">
               <w:r>
                 <w:rPr>
                   <w:rStyle w:val="Hyperlink"/>
@@ -1378,7 +1454,7 @@
                           </pic:cNvPicPr>
                         </pic:nvPicPr>
                         <pic:blipFill>
-                          <a:blip r:embed="rId18" cstate="print">
+                          <a:blip r:embed="rId19" cstate="print">
                             <a:extLst>
                               <a:ext uri="{28A0092B-C50C-407E-A947-70E740481C1C}">
                                 <a14:useLocalDpi xmlns:a14="http://schemas.microsoft.com/office/drawing/2010/main" val="0"/>
@@ -1418,7 +1494,7 @@
               </w:rPr>
               <w:t xml:space="preserve">    </w:t>
             </w:r>
-            <w:hyperlink r:id="rId19" w:history="1">
+            <w:hyperlink r:id="rId20" w:history="1">
               <w:r>
                 <w:rPr>
                   <w:rStyle w:val="Hyperlink"/>
@@ -1520,7 +1596,7 @@
                     </wp:inline>
                   </w:drawing>
                 </mc:Choice>
-                <mc:Fallback xmlns:w16="http://schemas.microsoft.com/office/word/2018/wordml" xmlns:w16cid="http://schemas.microsoft.com/office/word/2016/wordml/cid" xmlns:w16cex="http://schemas.microsoft.com/office/word/2018/wordml/cex" xmlns:am3d="http://schemas.microsoft.com/office/drawing/2017/model3d" xmlns:aink="http://schemas.microsoft.com/office/drawing/2016/ink" xmlns:cx8="http://schemas.microsoft.com/office/drawing/2016/5/14/chartex" xmlns:cx7="http://schemas.microsoft.com/office/drawing/2016/5/13/chartex" xmlns:cx6="http://schemas.microsoft.com/office/drawing/2016/5/12/chartex" xmlns:cx5="http://schemas.microsoft.com/office/drawing/2016/5/11/chartex" xmlns:cx4="http://schemas.microsoft.com/office/drawing/2016/5/10/chartex" xmlns:cx3="http://schemas.microsoft.com/office/drawing/2016/5/9/chartex" xmlns:cx2="http://schemas.microsoft.com/office/drawing/2015/10/21/chartex">
+                <mc:Fallback xmlns:cx2="http://schemas.microsoft.com/office/drawing/2015/10/21/chartex" xmlns:cx3="http://schemas.microsoft.com/office/drawing/2016/5/9/chartex" xmlns:cx4="http://schemas.microsoft.com/office/drawing/2016/5/10/chartex" xmlns:cx5="http://schemas.microsoft.com/office/drawing/2016/5/11/chartex" xmlns:cx6="http://schemas.microsoft.com/office/drawing/2016/5/12/chartex" xmlns:cx7="http://schemas.microsoft.com/office/drawing/2016/5/13/chartex" xmlns:cx8="http://schemas.microsoft.com/office/drawing/2016/5/14/chartex" xmlns:aink="http://schemas.microsoft.com/office/drawing/2016/ink" xmlns:am3d="http://schemas.microsoft.com/office/drawing/2017/model3d" xmlns:w16cex="http://schemas.microsoft.com/office/word/2018/wordml/cex" xmlns:w16cid="http://schemas.microsoft.com/office/word/2016/wordml/cid" xmlns:w16="http://schemas.microsoft.com/office/word/2018/wordml">
                   <w:pict>
                     <v:line w14:anchorId="132E0DEC" id="Conector recto 14" o:spid="_x0000_s1026" alt="Línea azul" style="visibility:visible;mso-wrap-style:square;mso-left-percent:-10001;mso-top-percent:-10001;mso-position-horizontal:absolute;mso-position-horizontal-relative:char;mso-position-vertical:absolute;mso-position-vertical-relative:line;mso-left-percent:-10001;mso-top-percent:-10001" from="0,0" to="41.1pt,0" o:gfxdata="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" strokecolor="#718eb5 [3206]" strokeweight="1.5pt">
                       <v:stroke joinstyle="miter"/>
@@ -1600,6 +1676,7 @@
                 <w:noProof/>
                 <w:lang w:val="es-ES"/>
               </w:rPr>
+              <w:lastRenderedPageBreak/>
               <w:t>technologies</w:t>
             </w:r>
           </w:p>
@@ -1663,7 +1740,7 @@
                     </wp:inline>
                   </w:drawing>
                 </mc:Choice>
-                <mc:Fallback xmlns:w16="http://schemas.microsoft.com/office/word/2018/wordml" xmlns:w16cid="http://schemas.microsoft.com/office/word/2016/wordml/cid" xmlns:w16cex="http://schemas.microsoft.com/office/word/2018/wordml/cex" xmlns:am3d="http://schemas.microsoft.com/office/drawing/2017/model3d" xmlns:aink="http://schemas.microsoft.com/office/drawing/2016/ink" xmlns:cx8="http://schemas.microsoft.com/office/drawing/2016/5/14/chartex" xmlns:cx7="http://schemas.microsoft.com/office/drawing/2016/5/13/chartex" xmlns:cx6="http://schemas.microsoft.com/office/drawing/2016/5/12/chartex" xmlns:cx5="http://schemas.microsoft.com/office/drawing/2016/5/11/chartex" xmlns:cx4="http://schemas.microsoft.com/office/drawing/2016/5/10/chartex" xmlns:cx3="http://schemas.microsoft.com/office/drawing/2016/5/9/chartex" xmlns:cx2="http://schemas.microsoft.com/office/drawing/2015/10/21/chartex">
+                <mc:Fallback xmlns:cx2="http://schemas.microsoft.com/office/drawing/2015/10/21/chartex" xmlns:cx3="http://schemas.microsoft.com/office/drawing/2016/5/9/chartex" xmlns:cx4="http://schemas.microsoft.com/office/drawing/2016/5/10/chartex" xmlns:cx5="http://schemas.microsoft.com/office/drawing/2016/5/11/chartex" xmlns:cx6="http://schemas.microsoft.com/office/drawing/2016/5/12/chartex" xmlns:cx7="http://schemas.microsoft.com/office/drawing/2016/5/13/chartex" xmlns:cx8="http://schemas.microsoft.com/office/drawing/2016/5/14/chartex" xmlns:aink="http://schemas.microsoft.com/office/drawing/2016/ink" xmlns:am3d="http://schemas.microsoft.com/office/drawing/2017/model3d" xmlns:w16cex="http://schemas.microsoft.com/office/word/2018/wordml/cex" xmlns:w16cid="http://schemas.microsoft.com/office/word/2016/wordml/cid" xmlns:w16="http://schemas.microsoft.com/office/word/2018/wordml">
                   <w:pict>
                     <v:line w14:anchorId="08C6CFB9" id="Conector recto 17" o:spid="_x0000_s1026" alt="Línea azul" style="visibility:visible;mso-wrap-style:square;mso-left-percent:-10001;mso-top-percent:-10001;mso-position-horizontal:absolute;mso-position-horizontal-relative:char;mso-position-vertical:absolute;mso-position-vertical-relative:line;mso-left-percent:-10001;mso-top-percent:-10001" from="0,0" to="41.1pt,0" o:gfxdata="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" strokecolor="#718eb5 [3206]" strokeweight="1.5pt">
                       <v:stroke joinstyle="miter"/>
@@ -1790,8 +1867,6 @@
                 <w:lang w:val="es-ES"/>
               </w:rPr>
             </w:pPr>
-            <w:bookmarkStart w:id="0" w:name="_GoBack"/>
-            <w:bookmarkEnd w:id="0"/>
             <w:r>
               <w:rPr>
                 <w:noProof/>
@@ -1956,7 +2031,7 @@
                           </pic:cNvPicPr>
                         </pic:nvPicPr>
                         <pic:blipFill>
-                          <a:blip r:embed="rId20">
+                          <a:blip r:embed="rId21">
                             <a:extLst>
                               <a:ext uri="{28A0092B-C50C-407E-A947-70E740481C1C}">
                                 <a14:useLocalDpi xmlns:a14="http://schemas.microsoft.com/office/drawing/2010/main" val="0"/>
@@ -2707,7 +2782,6 @@
                 <w:color w:val="666666" w:themeColor="background2"/>
                 <w:lang w:val="en-TT"/>
               </w:rPr>
-              <w:lastRenderedPageBreak/>
               <w:t>Development of a batch processing solution for case file management using Spring Batch.</w:t>
             </w:r>
             <w:r>
@@ -3107,15 +3181,7 @@
                 <w:color w:val="666666" w:themeColor="background2"/>
                 <w:lang w:val="en-TT"/>
               </w:rPr>
-              <w:t xml:space="preserve"> </w:t>
-            </w:r>
-            <w:r>
-              <w:rPr>
-                <w:noProof/>
-                <w:color w:val="666666" w:themeColor="background2"/>
-                <w:lang w:val="en-TT"/>
-              </w:rPr>
-              <w:t>Java 7,  JSF, JSP, JDBC, Spring Web Flow, JUnit, Mockito, jQuery, JSF 2.2, JPA 2.0,oracle database, CSS, boostrap 3, JPA, Hibernate, IBM webSphere, IBM RTC Jazz</w:t>
+              <w:t xml:space="preserve"> Java 7,  JSF, JSP, JDBC, Spring Web Flow, JUnit, Mockito, jQuery, JSF 2.2, JPA 2.0,oracle database, CSS, boostrap 3, JPA, Hibernate, IBM webSphere, IBM RTC Jazz</w:t>
             </w:r>
           </w:p>
           <w:p>
@@ -3214,6 +3280,7 @@
                 <w:szCs w:val="26"/>
                 <w:lang w:val="en-TT"/>
               </w:rPr>
+              <w:lastRenderedPageBreak/>
               <w:t xml:space="preserve">Internship | Inventory Stock Automation in Java </w:t>
             </w:r>
             <w:r>
@@ -3391,7 +3458,6 @@
               </w:rPr>
             </w:pPr>
             <w:r>
-              <w:lastRenderedPageBreak/>
               <w:t xml:space="preserve"> Education</w:t>
             </w:r>
           </w:p>
@@ -3455,7 +3521,7 @@
                     </wp:inline>
                   </w:drawing>
                 </mc:Choice>
-                <mc:Fallback xmlns:w16="http://schemas.microsoft.com/office/word/2018/wordml" xmlns:w16cid="http://schemas.microsoft.com/office/word/2016/wordml/cid" xmlns:w16cex="http://schemas.microsoft.com/office/word/2018/wordml/cex" xmlns:am3d="http://schemas.microsoft.com/office/drawing/2017/model3d" xmlns:aink="http://schemas.microsoft.com/office/drawing/2016/ink" xmlns:cx8="http://schemas.microsoft.com/office/drawing/2016/5/14/chartex" xmlns:cx7="http://schemas.microsoft.com/office/drawing/2016/5/13/chartex" xmlns:cx6="http://schemas.microsoft.com/office/drawing/2016/5/12/chartex" xmlns:cx5="http://schemas.microsoft.com/office/drawing/2016/5/11/chartex" xmlns:cx4="http://schemas.microsoft.com/office/drawing/2016/5/10/chartex" xmlns:cx3="http://schemas.microsoft.com/office/drawing/2016/5/9/chartex" xmlns:cx2="http://schemas.microsoft.com/office/drawing/2015/10/21/chartex">
+                <mc:Fallback xmlns:cx2="http://schemas.microsoft.com/office/drawing/2015/10/21/chartex" xmlns:cx3="http://schemas.microsoft.com/office/drawing/2016/5/9/chartex" xmlns:cx4="http://schemas.microsoft.com/office/drawing/2016/5/10/chartex" xmlns:cx5="http://schemas.microsoft.com/office/drawing/2016/5/11/chartex" xmlns:cx6="http://schemas.microsoft.com/office/drawing/2016/5/12/chartex" xmlns:cx7="http://schemas.microsoft.com/office/drawing/2016/5/13/chartex" xmlns:cx8="http://schemas.microsoft.com/office/drawing/2016/5/14/chartex" xmlns:aink="http://schemas.microsoft.com/office/drawing/2016/ink" xmlns:am3d="http://schemas.microsoft.com/office/drawing/2017/model3d" xmlns:w16cex="http://schemas.microsoft.com/office/word/2018/wordml/cex" xmlns:w16cid="http://schemas.microsoft.com/office/word/2016/wordml/cid" xmlns:w16="http://schemas.microsoft.com/office/word/2018/wordml">
                   <w:pict>
                     <v:line w14:anchorId="6F6B58D9" id="Conector recto 19" o:spid="_x0000_s1026" alt="Línea azul" style="visibility:visible;mso-wrap-style:square;mso-left-percent:-10001;mso-top-percent:-10001;mso-position-horizontal:absolute;mso-position-horizontal-relative:char;mso-position-vertical:absolute;mso-position-vertical-relative:line;mso-left-percent:-10001;mso-top-percent:-10001" from="0,0" to="41.1pt,0" o:gfxdata="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" strokecolor="#718eb5 [3206]" strokeweight="1.5pt">
                       <v:stroke joinstyle="miter"/>
@@ -3613,7 +3679,7 @@
                     </wp:inline>
                   </w:drawing>
                 </mc:Choice>
-                <mc:Fallback xmlns:w16="http://schemas.microsoft.com/office/word/2018/wordml" xmlns:w16cid="http://schemas.microsoft.com/office/word/2016/wordml/cid" xmlns:w16cex="http://schemas.microsoft.com/office/word/2018/wordml/cex" xmlns:am3d="http://schemas.microsoft.com/office/drawing/2017/model3d" xmlns:aink="http://schemas.microsoft.com/office/drawing/2016/ink" xmlns:cx8="http://schemas.microsoft.com/office/drawing/2016/5/14/chartex" xmlns:cx7="http://schemas.microsoft.com/office/drawing/2016/5/13/chartex" xmlns:cx6="http://schemas.microsoft.com/office/drawing/2016/5/12/chartex" xmlns:cx5="http://schemas.microsoft.com/office/drawing/2016/5/11/chartex" xmlns:cx4="http://schemas.microsoft.com/office/drawing/2016/5/10/chartex" xmlns:cx3="http://schemas.microsoft.com/office/drawing/2016/5/9/chartex" xmlns:cx2="http://schemas.microsoft.com/office/drawing/2015/10/21/chartex">
+                <mc:Fallback xmlns:cx2="http://schemas.microsoft.com/office/drawing/2015/10/21/chartex" xmlns:cx3="http://schemas.microsoft.com/office/drawing/2016/5/9/chartex" xmlns:cx4="http://schemas.microsoft.com/office/drawing/2016/5/10/chartex" xmlns:cx5="http://schemas.microsoft.com/office/drawing/2016/5/11/chartex" xmlns:cx6="http://schemas.microsoft.com/office/drawing/2016/5/12/chartex" xmlns:cx7="http://schemas.microsoft.com/office/drawing/2016/5/13/chartex" xmlns:cx8="http://schemas.microsoft.com/office/drawing/2016/5/14/chartex" xmlns:aink="http://schemas.microsoft.com/office/drawing/2016/ink" xmlns:am3d="http://schemas.microsoft.com/office/drawing/2017/model3d" xmlns:w16cex="http://schemas.microsoft.com/office/word/2018/wordml/cex" xmlns:w16cid="http://schemas.microsoft.com/office/word/2016/wordml/cid" xmlns:w16="http://schemas.microsoft.com/office/word/2018/wordml">
                   <w:pict>
                     <v:line w14:anchorId="6333AFF5" id="Conector recto 22" o:spid="_x0000_s1026" alt="Línea azul" style="visibility:visible;mso-wrap-style:square;mso-left-percent:-10001;mso-top-percent:-10001;mso-position-horizontal:absolute;mso-position-horizontal-relative:char;mso-position-vertical:absolute;mso-position-vertical-relative:line;mso-left-percent:-10001;mso-top-percent:-10001" from="0,0" to="158.75pt,0" o:gfxdata="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" strokecolor="#718eb5 [3206]" strokeweight=".28pt">
                       <v:stroke joinstyle="miter"/>
@@ -3678,7 +3744,7 @@
                           </pic:cNvPicPr>
                         </pic:nvPicPr>
                         <pic:blipFill>
-                          <a:blip r:embed="rId20">
+                          <a:blip r:embed="rId21">
                             <a:extLst>
                               <a:ext uri="{28A0092B-C50C-407E-A947-70E740481C1C}">
                                 <a14:useLocalDpi xmlns:a14="http://schemas.microsoft.com/office/drawing/2010/main" val="0"/>
@@ -3867,7 +3933,7 @@
         <v:path o:extrusionok="f" gradientshapeok="t" o:connecttype="rect"/>
         <o:lock v:ext="edit" aspectratio="t"/>
       </v:shapetype>
-      <v:shape id="_x0000_i1030" type="#_x0000_t75" alt="Icono de correo electrónico" style="width:15.35pt;height:12.5pt;visibility:visible;mso-wrap-style:square" o:bullet="t">
+      <v:shape id="_x0000_i1034" type="#_x0000_t75" alt="Icono de correo electrónico" style="width:15.6pt;height:12.35pt;visibility:visible;mso-wrap-style:square" o:bullet="t">
         <v:imagedata r:id="rId1" o:title="Icono de correo electrónico"/>
       </v:shape>
     </w:pict>
@@ -5482,6 +5548,15 @@
 </file>
 
 <file path=customXml/item1.xml><?xml version="1.0" encoding="utf-8"?>
+<?mso-contentType ?>
+<FormTemplates xmlns="http://schemas.microsoft.com/sharepoint/v3/contenttype/forms">
+  <Display>DocumentLibraryForm</Display>
+  <Edit>DocumentLibraryForm</Edit>
+  <New>DocumentLibraryForm</New>
+</FormTemplates>
+</file>
+
+<file path=customXml/item2.xml><?xml version="1.0" encoding="utf-8"?>
 <ct:contentTypeSchema xmlns:ct="http://schemas.microsoft.com/office/2006/metadata/contentType" xmlns:ma="http://schemas.microsoft.com/office/2006/metadata/properties/metaAttributes" ct:_="" ma:_="" ma:contentTypeName="Document" ma:contentTypeID="0x01010079F111ED35F8CC479449609E8A0923A6" ma:contentTypeVersion="11" ma:contentTypeDescription="Create a new document." ma:contentTypeScope="" ma:versionID="9677210f24a1be23c92c90fd886aa0aa">
   <xsd:schema xmlns:xsd="http://www.w3.org/2001/XMLSchema" xmlns:xs="http://www.w3.org/2001/XMLSchema" xmlns:p="http://schemas.microsoft.com/office/2006/metadata/properties" xmlns:ns2="71af3243-3dd4-4a8d-8c0d-dd76da1f02a5" xmlns:ns3="16c05727-aa75-4e4a-9b5f-8a80a1165891" targetNamespace="http://schemas.microsoft.com/office/2006/metadata/properties" ma:root="true" ma:fieldsID="60e05723c5c1908df1a1a4ebf11d344e" ns2:_="" ns3:_="">
     <xsd:import namespace="71af3243-3dd4-4a8d-8c0d-dd76da1f02a5"/>
@@ -5692,15 +5767,6 @@
 </ct:contentTypeSchema>
 </file>
 
-<file path=customXml/item2.xml><?xml version="1.0" encoding="utf-8"?>
-<?mso-contentType ?>
-<FormTemplates xmlns="http://schemas.microsoft.com/sharepoint/v3/contenttype/forms">
-  <Display>DocumentLibraryForm</Display>
-  <Edit>DocumentLibraryForm</Edit>
-  <New>DocumentLibraryForm</New>
-</FormTemplates>
-</file>
-
 <file path=customXml/item3.xml><?xml version="1.0" encoding="utf-8"?>
 <p:properties xmlns:p="http://schemas.microsoft.com/office/2006/metadata/properties" xmlns:xsi="http://www.w3.org/2001/XMLSchema-instance" xmlns:pc="http://schemas.microsoft.com/office/infopath/2007/PartnerControls">
   <documentManagement>
@@ -5714,6 +5780,14 @@
 </file>
 
 <file path=customXml/itemProps1.xml><?xml version="1.0" encoding="utf-8"?>
+<ds:datastoreItem xmlns:ds="http://schemas.openxmlformats.org/officeDocument/2006/customXml" ds:itemID="{EBA4E611-6C4A-43EF-9618-381D1DDF3E77}">
+  <ds:schemaRefs>
+    <ds:schemaRef ds:uri="http://schemas.microsoft.com/sharepoint/v3/contenttype/forms"/>
+  </ds:schemaRefs>
+</ds:datastoreItem>
+</file>
+
+<file path=customXml/itemProps2.xml><?xml version="1.0" encoding="utf-8"?>
 <ds:datastoreItem xmlns:ds="http://schemas.openxmlformats.org/officeDocument/2006/customXml" ds:itemID="{F4B5F871-14B8-4D95-A6C1-9EDE59C15A15}">
   <ds:schemaRefs>
     <ds:schemaRef ds:uri="http://schemas.microsoft.com/office/2006/metadata/contentType"/>
@@ -5732,14 +5806,6 @@
 </ds:datastoreItem>
 </file>
 
-<file path=customXml/itemProps2.xml><?xml version="1.0" encoding="utf-8"?>
-<ds:datastoreItem xmlns:ds="http://schemas.openxmlformats.org/officeDocument/2006/customXml" ds:itemID="{EBA4E611-6C4A-43EF-9618-381D1DDF3E77}">
-  <ds:schemaRefs>
-    <ds:schemaRef ds:uri="http://schemas.microsoft.com/sharepoint/v3/contenttype/forms"/>
-  </ds:schemaRefs>
-</ds:datastoreItem>
-</file>
-
 <file path=customXml/itemProps3.xml><?xml version="1.0" encoding="utf-8"?>
 <ds:datastoreItem xmlns:ds="http://schemas.openxmlformats.org/officeDocument/2006/customXml" ds:itemID="{301A123E-AC83-4E4A-BE5D-B91DD96A3404}">
   <ds:schemaRefs>
@@ -5751,7 +5817,7 @@
 </file>
 
 <file path=customXml/itemProps4.xml><?xml version="1.0" encoding="utf-8"?>
-<ds:datastoreItem xmlns:ds="http://schemas.openxmlformats.org/officeDocument/2006/customXml" ds:itemID="{EA601729-5737-4EE9-A6A5-29A4DDAB67FA}">
+<ds:datastoreItem xmlns:ds="http://schemas.openxmlformats.org/officeDocument/2006/customXml" ds:itemID="{A9B18BD3-4DB2-43B6-B627-E859BD44F952}">
   <ds:schemaRefs>
     <ds:schemaRef ds:uri="http://schemas.openxmlformats.org/officeDocument/2006/bibliography"/>
   </ds:schemaRefs>

</xml_diff>

<commit_message>
UPDATED: CV_en. Improving profile text
</commit_message>
<xml_diff>
--- a/src/assets/cv/cv-2025_en.docx
+++ b/src/assets/cv/cv-2025_en.docx
@@ -511,18 +511,7 @@
                 <w:szCs w:val="48"/>
                 <w:lang w:val="en-TT"/>
               </w:rPr>
-              <w:t xml:space="preserve"> Ma</w:t>
-            </w:r>
-            <w:bookmarkStart w:id="0" w:name="_GoBack"/>
-            <w:bookmarkEnd w:id="0"/>
-            <w:r>
-              <w:rPr>
-                <w:noProof/>
-                <w:sz w:val="44"/>
-                <w:szCs w:val="48"/>
-                <w:lang w:val="en-TT"/>
-              </w:rPr>
-              <w:t>lave</w:t>
+              <w:t xml:space="preserve"> Malave</w:t>
             </w:r>
             <w:r>
               <w:rPr>
@@ -2521,14 +2510,42 @@
                 <w:noProof/>
                 <w:lang w:val="en-TT"/>
               </w:rPr>
-              <w:t xml:space="preserve"> </w:t>
-            </w:r>
-            <w:r>
-              <w:rPr>
-                <w:noProof/>
-                <w:lang w:val="en-TT"/>
-              </w:rPr>
-              <w:t>the backend with technologies as Java and Spring Boot</w:t>
+              <w:t>the backend side</w:t>
+            </w:r>
+            <w:r>
+              <w:rPr>
+                <w:noProof/>
+                <w:lang w:val="en-TT"/>
+              </w:rPr>
+              <w:t>, mainly s</w:t>
+            </w:r>
+            <w:r>
+              <w:rPr>
+                <w:noProof/>
+                <w:lang w:val="en-TT"/>
+              </w:rPr>
+              <w:t xml:space="preserve">pecialized in </w:t>
+            </w:r>
+            <w:r>
+              <w:rPr>
+                <w:noProof/>
+                <w:lang w:val="en-TT"/>
+              </w:rPr>
+              <w:t xml:space="preserve">technologies </w:t>
+            </w:r>
+            <w:r>
+              <w:rPr>
+                <w:noProof/>
+                <w:lang w:val="en-TT"/>
+              </w:rPr>
+              <w:t xml:space="preserve">such </w:t>
+            </w:r>
+            <w:r>
+              <w:rPr>
+                <w:noProof/>
+                <w:lang w:val="en-TT"/>
+              </w:rPr>
+              <w:t>as Java and Spring Boot</w:t>
             </w:r>
             <w:r>
               <w:rPr>
@@ -2537,14 +2554,6 @@
               </w:rPr>
               <w:t>. I have contributed to real-world projects for both public and private sector companies, working with monolithic architectures and microservices. Involved throughout the entire development cycle, from functional analysis to deployment.</w:t>
             </w:r>
-          </w:p>
-          <w:p>
-            <w:pPr>
-              <w:rPr>
-                <w:noProof/>
-                <w:lang w:val="en-TT"/>
-              </w:rPr>
-            </w:pPr>
           </w:p>
           <w:p>
             <w:pPr>
@@ -2687,7 +2696,27 @@
                 <w:szCs w:val="26"/>
                 <w:lang w:val="en-TT"/>
               </w:rPr>
-              <w:t>are Developer Freelancer, Remote</w:t>
+              <w:t>are Developer</w:t>
+            </w:r>
+            <w:r>
+              <w:rPr>
+                <w:rFonts w:eastAsiaTheme="majorEastAsia" w:cstheme="majorBidi"/>
+                <w:color w:val="5E7697" w:themeColor="accent1"/>
+                <w:sz w:val="28"/>
+                <w:szCs w:val="26"/>
+                <w:lang w:val="en-TT"/>
+              </w:rPr>
+              <w:t xml:space="preserve"> at</w:t>
+            </w:r>
+            <w:r>
+              <w:rPr>
+                <w:rFonts w:eastAsiaTheme="majorEastAsia" w:cstheme="majorBidi"/>
+                <w:color w:val="5E7697" w:themeColor="accent1"/>
+                <w:sz w:val="28"/>
+                <w:szCs w:val="26"/>
+                <w:lang w:val="en-TT"/>
+              </w:rPr>
+              <w:t xml:space="preserve"> Freelancer, Remote</w:t>
             </w:r>
           </w:p>
           <w:p>
@@ -2750,7 +2779,17 @@
                 <w:color w:val="666666" w:themeColor="background2"/>
                 <w:lang w:val="en-TT"/>
               </w:rPr>
-              <w:t>Developed a web application for a transportation company focused on managing trips, vehicles, drivers, and maintenance tasks. The system enables recording and querying key informati</w:t>
+              <w:t>Developed a web application f</w:t>
+            </w:r>
+            <w:bookmarkStart w:id="0" w:name="_GoBack"/>
+            <w:bookmarkEnd w:id="0"/>
+            <w:r>
+              <w:rPr>
+                <w:noProof/>
+                <w:color w:val="666666" w:themeColor="background2"/>
+                <w:lang w:val="en-TT"/>
+              </w:rPr>
+              <w:t>or a transportation company focused on managing trips, vehicles, drivers, and maintenance tasks. The system enables recording and querying key informati</w:t>
             </w:r>
             <w:r>
               <w:rPr>
@@ -4605,14 +4644,14 @@
         <v:path o:extrusionok="f" gradientshapeok="t" o:connecttype="rect"/>
         <o:lock v:ext="edit" aspectratio="t"/>
       </v:shapetype>
-      <v:shape id="_x0000_i1030" type="#_x0000_t75" alt="Icono de correo electrónico" style="width:15.45pt;height:12.45pt;visibility:visible;mso-wrap-style:square" o:bullet="t">
+      <v:shape id="_x0000_i1036" type="#_x0000_t75" alt="Icono de correo electrónico" style="width:15.45pt;height:12.45pt;visibility:visible;mso-wrap-style:square" o:bullet="t">
         <v:imagedata r:id="rId1" o:title="Icono de correo electrónico"/>
       </v:shape>
     </w:pict>
   </w:numPicBullet>
   <w:numPicBullet w:numPicBulletId="1">
     <w:pict>
-      <v:shape id="_x0000_i1031" type="#_x0000_t75" style="width:351pt;height:351pt;visibility:visible;mso-wrap-style:square" o:bullet="t">
+      <v:shape id="_x0000_i1037" type="#_x0000_t75" style="width:351pt;height:351pt;visibility:visible;mso-wrap-style:square" o:bullet="t">
         <v:imagedata r:id="rId2" o:title="logotipo-de-github"/>
       </v:shape>
     </w:pict>
@@ -6496,7 +6535,7 @@
 </file>
 
 <file path=customXml/itemProps4.xml><?xml version="1.0" encoding="utf-8"?>
-<ds:datastoreItem xmlns:ds="http://schemas.openxmlformats.org/officeDocument/2006/customXml" ds:itemID="{3DFC4545-D995-4D30-8B89-FF2A7A41C759}">
+<ds:datastoreItem xmlns:ds="http://schemas.openxmlformats.org/officeDocument/2006/customXml" ds:itemID="{A81AA650-5973-49BD-ADA8-5A1E5A6D362B}">
   <ds:schemaRefs>
     <ds:schemaRef ds:uri="http://schemas.openxmlformats.org/officeDocument/2006/bibliography"/>
   </ds:schemaRefs>

</xml_diff>

<commit_message>
UPDATED: CV url to portfolio https
</commit_message>
<xml_diff>
--- a/src/assets/cv/cv-2025_en.docx
+++ b/src/assets/cv/cv-2025_en.docx
@@ -16,6 +16,7 @@
           <w:insideH w:val="none" w:sz="0" w:space="0" w:color="auto"/>
           <w:insideV w:val="none" w:sz="0" w:space="0" w:color="auto"/>
         </w:tblBorders>
+        <w:tblLayout w:type="fixed"/>
         <w:tblCellMar>
           <w:top w:w="418" w:type="dxa"/>
           <w:left w:w="504" w:type="dxa"/>
@@ -27,8 +28,8 @@
       <w:tblGrid>
         <w:gridCol w:w="601"/>
         <w:gridCol w:w="542"/>
-        <w:gridCol w:w="2997"/>
-        <w:gridCol w:w="5563"/>
+        <w:gridCol w:w="3095"/>
+        <w:gridCol w:w="5465"/>
         <w:gridCol w:w="784"/>
         <w:gridCol w:w="821"/>
       </w:tblGrid>
@@ -70,7 +71,7 @@
         </w:trPr>
         <w:tc>
           <w:tcPr>
-            <w:tcW w:w="570" w:type="dxa"/>
+            <w:tcW w:w="601" w:type="dxa"/>
             <w:vMerge w:val="restart"/>
             <w:tcBorders>
               <w:top w:val="nil"/>
@@ -97,7 +98,7 @@
         </w:tc>
         <w:tc>
           <w:tcPr>
-            <w:tcW w:w="504" w:type="dxa"/>
+            <w:tcW w:w="542" w:type="dxa"/>
             <w:vMerge w:val="restart"/>
             <w:tcBorders>
               <w:top w:val="nil"/>
@@ -123,7 +124,7 @@
         </w:tc>
         <w:tc>
           <w:tcPr>
-            <w:tcW w:w="8731" w:type="dxa"/>
+            <w:tcW w:w="8560" w:type="dxa"/>
             <w:gridSpan w:val="2"/>
             <w:tcBorders>
               <w:top w:val="nil"/>
@@ -150,7 +151,7 @@
         </w:tc>
         <w:tc>
           <w:tcPr>
-            <w:tcW w:w="729" w:type="dxa"/>
+            <w:tcW w:w="784" w:type="dxa"/>
             <w:vMerge w:val="restart"/>
             <w:tcBorders>
               <w:top w:val="nil"/>
@@ -176,7 +177,7 @@
         </w:tc>
         <w:tc>
           <w:tcPr>
-            <w:tcW w:w="774" w:type="dxa"/>
+            <w:tcW w:w="821" w:type="dxa"/>
             <w:vMerge w:val="restart"/>
             <w:tcBorders>
               <w:top w:val="nil"/>
@@ -208,7 +209,7 @@
         </w:trPr>
         <w:tc>
           <w:tcPr>
-            <w:tcW w:w="570" w:type="dxa"/>
+            <w:tcW w:w="601" w:type="dxa"/>
             <w:vMerge/>
             <w:tcBorders>
               <w:top w:val="nil"/>
@@ -235,7 +236,7 @@
         </w:tc>
         <w:tc>
           <w:tcPr>
-            <w:tcW w:w="504" w:type="dxa"/>
+            <w:tcW w:w="542" w:type="dxa"/>
             <w:vMerge/>
             <w:tcBorders>
               <w:top w:val="nil"/>
@@ -261,7 +262,7 @@
         </w:tc>
         <w:tc>
           <w:tcPr>
-            <w:tcW w:w="8731" w:type="dxa"/>
+            <w:tcW w:w="8560" w:type="dxa"/>
             <w:gridSpan w:val="2"/>
             <w:tcBorders>
               <w:top w:val="single" w:sz="12" w:space="0" w:color="000000" w:themeColor="text1"/>
@@ -299,7 +300,7 @@
                       <wp:docPr id="3" name="Forma libre: Forma 3">
                         <a:extLst xmlns:a="http://schemas.openxmlformats.org/drawingml/2006/main">
                           <a:ext uri="{C183D7F6-B498-43B3-948B-1728B52AA6E4}">
-                            <adec:decorative xmlns="" xmlns:cx2="http://schemas.microsoft.com/office/drawing/2015/10/21/chartex" xmlns:cx3="http://schemas.microsoft.com/office/drawing/2016/5/9/chartex" xmlns:cx4="http://schemas.microsoft.com/office/drawing/2016/5/10/chartex" xmlns:cx5="http://schemas.microsoft.com/office/drawing/2016/5/11/chartex" xmlns:cx6="http://schemas.microsoft.com/office/drawing/2016/5/12/chartex" xmlns:cx7="http://schemas.microsoft.com/office/drawing/2016/5/13/chartex" xmlns:cx8="http://schemas.microsoft.com/office/drawing/2016/5/14/chartex" xmlns:aink="http://schemas.microsoft.com/office/drawing/2016/ink" xmlns:am3d="http://schemas.microsoft.com/office/drawing/2017/model3d" xmlns:o="urn:schemas-microsoft-com:office:office" xmlns:v="urn:schemas-microsoft-com:vml" xmlns:w10="urn:schemas-microsoft-com:office:word" xmlns:w="http://schemas.openxmlformats.org/wordprocessingml/2006/main" xmlns:w16cex="http://schemas.microsoft.com/office/word/2018/wordml/cex" xmlns:w16cid="http://schemas.microsoft.com/office/word/2016/wordml/cid" xmlns:w16="http://schemas.microsoft.com/office/word/2018/wordml" xmlns:adec="http://schemas.microsoft.com/office/drawing/2017/decorative" val="1"/>
+                            <adec:decorative xmlns:adec="http://schemas.microsoft.com/office/drawing/2017/decorative" xmlns:w16="http://schemas.microsoft.com/office/word/2018/wordml" xmlns:w16cid="http://schemas.microsoft.com/office/word/2016/wordml/cid" xmlns:w16cex="http://schemas.microsoft.com/office/word/2018/wordml/cex" xmlns:w="http://schemas.openxmlformats.org/wordprocessingml/2006/main" xmlns:w10="urn:schemas-microsoft-com:office:word" xmlns:v="urn:schemas-microsoft-com:vml" xmlns:o="urn:schemas-microsoft-com:office:office" xmlns:am3d="http://schemas.microsoft.com/office/drawing/2017/model3d" xmlns:aink="http://schemas.microsoft.com/office/drawing/2016/ink" xmlns:cx8="http://schemas.microsoft.com/office/drawing/2016/5/14/chartex" xmlns:cx7="http://schemas.microsoft.com/office/drawing/2016/5/13/chartex" xmlns:cx6="http://schemas.microsoft.com/office/drawing/2016/5/12/chartex" xmlns:cx5="http://schemas.microsoft.com/office/drawing/2016/5/11/chartex" xmlns:cx4="http://schemas.microsoft.com/office/drawing/2016/5/10/chartex" xmlns:cx3="http://schemas.microsoft.com/office/drawing/2016/5/9/chartex" xmlns:cx2="http://schemas.microsoft.com/office/drawing/2015/10/21/chartex" xmlns="" val="1"/>
                           </a:ext>
                         </a:extLst>
                       </wp:docPr>
@@ -477,7 +478,7 @@
                     </wp:inline>
                   </w:drawing>
                 </mc:Choice>
-                <mc:Fallback xmlns:cx2="http://schemas.microsoft.com/office/drawing/2015/10/21/chartex" xmlns:cx3="http://schemas.microsoft.com/office/drawing/2016/5/9/chartex" xmlns:cx4="http://schemas.microsoft.com/office/drawing/2016/5/10/chartex" xmlns:cx5="http://schemas.microsoft.com/office/drawing/2016/5/11/chartex" xmlns:cx6="http://schemas.microsoft.com/office/drawing/2016/5/12/chartex" xmlns:cx7="http://schemas.microsoft.com/office/drawing/2016/5/13/chartex" xmlns:cx8="http://schemas.microsoft.com/office/drawing/2016/5/14/chartex" xmlns:aink="http://schemas.microsoft.com/office/drawing/2016/ink" xmlns:am3d="http://schemas.microsoft.com/office/drawing/2017/model3d" xmlns:w16cex="http://schemas.microsoft.com/office/word/2018/wordml/cex" xmlns:w16cid="http://schemas.microsoft.com/office/word/2016/wordml/cid" xmlns:w16="http://schemas.microsoft.com/office/word/2018/wordml">
+                <mc:Fallback xmlns:w16="http://schemas.microsoft.com/office/word/2018/wordml" xmlns:w16cid="http://schemas.microsoft.com/office/word/2016/wordml/cid" xmlns:w16cex="http://schemas.microsoft.com/office/word/2018/wordml/cex" xmlns:am3d="http://schemas.microsoft.com/office/drawing/2017/model3d" xmlns:aink="http://schemas.microsoft.com/office/drawing/2016/ink" xmlns:cx8="http://schemas.microsoft.com/office/drawing/2016/5/14/chartex" xmlns:cx7="http://schemas.microsoft.com/office/drawing/2016/5/13/chartex" xmlns:cx6="http://schemas.microsoft.com/office/drawing/2016/5/12/chartex" xmlns:cx5="http://schemas.microsoft.com/office/drawing/2016/5/11/chartex" xmlns:cx4="http://schemas.microsoft.com/office/drawing/2016/5/10/chartex" xmlns:cx3="http://schemas.microsoft.com/office/drawing/2016/5/9/chartex" xmlns:cx2="http://schemas.microsoft.com/office/drawing/2015/10/21/chartex">
                   <w:pict>
                     <v:shape w14:anchorId="57D7B899" id="Forma libre: Forma 3" o:spid="_x0000_s1026" style="width:46.1pt;height:7.2pt;visibility:visible;mso-wrap-style:square;mso-left-percent:-10001;mso-top-percent:-10001;mso-position-horizontal:absolute;mso-position-horizontal-relative:char;mso-position-vertical:absolute;mso-position-vertical-relative:line;mso-left-percent:-10001;mso-top-percent:-10001;v-text-anchor:middle" coordsize="581601,88582" o:gfxdata="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" path="m542407,c520913,,501948,15186,498155,36698l,36698,,54415r498155,c501948,75928,520913,91113,542407,91113v25287,,45517,-20247,45517,-45556c587924,21513,567694,,542407,xm542407,73397v-12644,,-22758,-7593,-26551,-18982l515856,37964v3793,-11389,13907,-18982,26551,-18982c557579,18982,570223,31637,570223,46822v,15186,-12644,26575,-27816,26575xe" fillcolor="#718eb5" stroked="f" strokeweight=".35089mm">
                       <v:stroke joinstyle="miter"/>
@@ -536,7 +537,7 @@
                       <wp:docPr id="4" name="Forma libre: Forma 4">
                         <a:extLst xmlns:a="http://schemas.openxmlformats.org/drawingml/2006/main">
                           <a:ext uri="{C183D7F6-B498-43B3-948B-1728B52AA6E4}">
-                            <adec:decorative xmlns="" xmlns:cx2="http://schemas.microsoft.com/office/drawing/2015/10/21/chartex" xmlns:cx3="http://schemas.microsoft.com/office/drawing/2016/5/9/chartex" xmlns:cx4="http://schemas.microsoft.com/office/drawing/2016/5/10/chartex" xmlns:cx5="http://schemas.microsoft.com/office/drawing/2016/5/11/chartex" xmlns:cx6="http://schemas.microsoft.com/office/drawing/2016/5/12/chartex" xmlns:cx7="http://schemas.microsoft.com/office/drawing/2016/5/13/chartex" xmlns:cx8="http://schemas.microsoft.com/office/drawing/2016/5/14/chartex" xmlns:aink="http://schemas.microsoft.com/office/drawing/2016/ink" xmlns:am3d="http://schemas.microsoft.com/office/drawing/2017/model3d" xmlns:o="urn:schemas-microsoft-com:office:office" xmlns:v="urn:schemas-microsoft-com:vml" xmlns:w10="urn:schemas-microsoft-com:office:word" xmlns:w="http://schemas.openxmlformats.org/wordprocessingml/2006/main" xmlns:w16cex="http://schemas.microsoft.com/office/word/2018/wordml/cex" xmlns:w16cid="http://schemas.microsoft.com/office/word/2016/wordml/cid" xmlns:w16="http://schemas.microsoft.com/office/word/2018/wordml" xmlns:adec="http://schemas.microsoft.com/office/drawing/2017/decorative" val="1"/>
+                            <adec:decorative xmlns:adec="http://schemas.microsoft.com/office/drawing/2017/decorative" xmlns:w16="http://schemas.microsoft.com/office/word/2018/wordml" xmlns:w16cid="http://schemas.microsoft.com/office/word/2016/wordml/cid" xmlns:w16cex="http://schemas.microsoft.com/office/word/2018/wordml/cex" xmlns:w="http://schemas.openxmlformats.org/wordprocessingml/2006/main" xmlns:w10="urn:schemas-microsoft-com:office:word" xmlns:v="urn:schemas-microsoft-com:vml" xmlns:o="urn:schemas-microsoft-com:office:office" xmlns:am3d="http://schemas.microsoft.com/office/drawing/2017/model3d" xmlns:aink="http://schemas.microsoft.com/office/drawing/2016/ink" xmlns:cx8="http://schemas.microsoft.com/office/drawing/2016/5/14/chartex" xmlns:cx7="http://schemas.microsoft.com/office/drawing/2016/5/13/chartex" xmlns:cx6="http://schemas.microsoft.com/office/drawing/2016/5/12/chartex" xmlns:cx5="http://schemas.microsoft.com/office/drawing/2016/5/11/chartex" xmlns:cx4="http://schemas.microsoft.com/office/drawing/2016/5/10/chartex" xmlns:cx3="http://schemas.microsoft.com/office/drawing/2016/5/9/chartex" xmlns:cx2="http://schemas.microsoft.com/office/drawing/2015/10/21/chartex" xmlns="" val="1"/>
                           </a:ext>
                         </a:extLst>
                       </wp:docPr>
@@ -706,7 +707,7 @@
                     </wp:inline>
                   </w:drawing>
                 </mc:Choice>
-                <mc:Fallback xmlns:cx2="http://schemas.microsoft.com/office/drawing/2015/10/21/chartex" xmlns:cx3="http://schemas.microsoft.com/office/drawing/2016/5/9/chartex" xmlns:cx4="http://schemas.microsoft.com/office/drawing/2016/5/10/chartex" xmlns:cx5="http://schemas.microsoft.com/office/drawing/2016/5/11/chartex" xmlns:cx6="http://schemas.microsoft.com/office/drawing/2016/5/12/chartex" xmlns:cx7="http://schemas.microsoft.com/office/drawing/2016/5/13/chartex" xmlns:cx8="http://schemas.microsoft.com/office/drawing/2016/5/14/chartex" xmlns:aink="http://schemas.microsoft.com/office/drawing/2016/ink" xmlns:am3d="http://schemas.microsoft.com/office/drawing/2017/model3d" xmlns:w16cex="http://schemas.microsoft.com/office/word/2018/wordml/cex" xmlns:w16cid="http://schemas.microsoft.com/office/word/2016/wordml/cid" xmlns:w16="http://schemas.microsoft.com/office/word/2018/wordml">
+                <mc:Fallback xmlns:w16="http://schemas.microsoft.com/office/word/2018/wordml" xmlns:w16cid="http://schemas.microsoft.com/office/word/2016/wordml/cid" xmlns:w16cex="http://schemas.microsoft.com/office/word/2018/wordml/cex" xmlns:am3d="http://schemas.microsoft.com/office/drawing/2017/model3d" xmlns:aink="http://schemas.microsoft.com/office/drawing/2016/ink" xmlns:cx8="http://schemas.microsoft.com/office/drawing/2016/5/14/chartex" xmlns:cx7="http://schemas.microsoft.com/office/drawing/2016/5/13/chartex" xmlns:cx6="http://schemas.microsoft.com/office/drawing/2016/5/12/chartex" xmlns:cx5="http://schemas.microsoft.com/office/drawing/2016/5/11/chartex" xmlns:cx4="http://schemas.microsoft.com/office/drawing/2016/5/10/chartex" xmlns:cx3="http://schemas.microsoft.com/office/drawing/2016/5/9/chartex" xmlns:cx2="http://schemas.microsoft.com/office/drawing/2015/10/21/chartex">
                   <w:pict>
                     <v:shape w14:anchorId="5BC170F9" id="Forma libre: Forma 4" o:spid="_x0000_s1026" style="width:46.8pt;height:7pt;visibility:visible;mso-wrap-style:square;mso-left-percent:-10001;mso-top-percent:-10001;mso-position-horizontal:absolute;mso-position-horizontal-relative:char;mso-position-vertical:absolute;mso-position-vertical-relative:line;mso-left-percent:-10001;mso-top-percent:-10001;v-text-anchor:middle" coordsize="594245,88582" o:gfxdata="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" path="m598039,36698r-508270,c85976,15186,67011,,45517,,20230,,,20247,,45557,,70866,20230,91113,45517,91113v21494,,40459,-15185,44252,-36698l598039,54415r,-17717xm45517,73397c30344,73397,17701,60742,17701,45557v,-15186,12643,-27841,27816,-27841c60689,17716,73333,30371,73333,45557v,16451,-12644,27840,-27816,27840xe" fillcolor="#718eb5 [3206]" stroked="f" strokeweight=".35089mm">
                       <v:stroke joinstyle="miter"/>
@@ -737,7 +738,7 @@
         </w:tc>
         <w:tc>
           <w:tcPr>
-            <w:tcW w:w="729" w:type="dxa"/>
+            <w:tcW w:w="784" w:type="dxa"/>
             <w:vMerge/>
             <w:tcBorders>
               <w:top w:val="nil"/>
@@ -763,7 +764,7 @@
         </w:tc>
         <w:tc>
           <w:tcPr>
-            <w:tcW w:w="774" w:type="dxa"/>
+            <w:tcW w:w="821" w:type="dxa"/>
             <w:vMerge/>
             <w:tcBorders>
               <w:top w:val="nil"/>
@@ -795,7 +796,7 @@
         </w:trPr>
         <w:tc>
           <w:tcPr>
-            <w:tcW w:w="570" w:type="dxa"/>
+            <w:tcW w:w="601" w:type="dxa"/>
             <w:vMerge/>
             <w:tcBorders>
               <w:top w:val="nil"/>
@@ -822,7 +823,7 @@
         </w:tc>
         <w:tc>
           <w:tcPr>
-            <w:tcW w:w="504" w:type="dxa"/>
+            <w:tcW w:w="542" w:type="dxa"/>
             <w:vMerge/>
             <w:tcBorders>
               <w:top w:val="nil"/>
@@ -848,7 +849,7 @@
         </w:tc>
         <w:tc>
           <w:tcPr>
-            <w:tcW w:w="8731" w:type="dxa"/>
+            <w:tcW w:w="8560" w:type="dxa"/>
             <w:gridSpan w:val="2"/>
             <w:tcBorders>
               <w:top w:val="single" w:sz="12" w:space="0" w:color="000000" w:themeColor="text1"/>
@@ -875,7 +876,7 @@
         </w:tc>
         <w:tc>
           <w:tcPr>
-            <w:tcW w:w="729" w:type="dxa"/>
+            <w:tcW w:w="784" w:type="dxa"/>
             <w:vMerge/>
             <w:tcBorders>
               <w:top w:val="nil"/>
@@ -901,7 +902,7 @@
         </w:tc>
         <w:tc>
           <w:tcPr>
-            <w:tcW w:w="774" w:type="dxa"/>
+            <w:tcW w:w="821" w:type="dxa"/>
             <w:vMerge/>
             <w:tcBorders>
               <w:top w:val="nil"/>
@@ -965,7 +966,7 @@
         </w:trPr>
         <w:tc>
           <w:tcPr>
-            <w:tcW w:w="4141" w:type="dxa"/>
+            <w:tcW w:w="4238" w:type="dxa"/>
             <w:gridSpan w:val="3"/>
             <w:tcBorders>
               <w:top w:val="single" w:sz="12" w:space="0" w:color="000000" w:themeColor="text1"/>
@@ -1125,7 +1126,7 @@
                     </wp:inline>
                   </w:drawing>
                 </mc:Choice>
-                <mc:Fallback xmlns:cx2="http://schemas.microsoft.com/office/drawing/2015/10/21/chartex" xmlns:cx3="http://schemas.microsoft.com/office/drawing/2016/5/9/chartex" xmlns:cx4="http://schemas.microsoft.com/office/drawing/2016/5/10/chartex" xmlns:cx5="http://schemas.microsoft.com/office/drawing/2016/5/11/chartex" xmlns:cx6="http://schemas.microsoft.com/office/drawing/2016/5/12/chartex" xmlns:cx7="http://schemas.microsoft.com/office/drawing/2016/5/13/chartex" xmlns:cx8="http://schemas.microsoft.com/office/drawing/2016/5/14/chartex" xmlns:aink="http://schemas.microsoft.com/office/drawing/2016/ink" xmlns:am3d="http://schemas.microsoft.com/office/drawing/2017/model3d" xmlns:w16cex="http://schemas.microsoft.com/office/word/2018/wordml/cex" xmlns:w16cid="http://schemas.microsoft.com/office/word/2016/wordml/cid" xmlns:w16="http://schemas.microsoft.com/office/word/2018/wordml">
+                <mc:Fallback xmlns:w16="http://schemas.microsoft.com/office/word/2018/wordml" xmlns:w16cid="http://schemas.microsoft.com/office/word/2016/wordml/cid" xmlns:w16cex="http://schemas.microsoft.com/office/word/2018/wordml/cex" xmlns:am3d="http://schemas.microsoft.com/office/drawing/2017/model3d" xmlns:aink="http://schemas.microsoft.com/office/drawing/2016/ink" xmlns:cx8="http://schemas.microsoft.com/office/drawing/2016/5/14/chartex" xmlns:cx7="http://schemas.microsoft.com/office/drawing/2016/5/13/chartex" xmlns:cx6="http://schemas.microsoft.com/office/drawing/2016/5/12/chartex" xmlns:cx5="http://schemas.microsoft.com/office/drawing/2016/5/11/chartex" xmlns:cx4="http://schemas.microsoft.com/office/drawing/2016/5/10/chartex" xmlns:cx3="http://schemas.microsoft.com/office/drawing/2016/5/9/chartex" xmlns:cx2="http://schemas.microsoft.com/office/drawing/2015/10/21/chartex">
                   <w:pict>
                     <v:line w14:anchorId="2C21DCBE" id="Conector recto 13" o:spid="_x0000_s1026" alt="Línea azul" style="visibility:visible;mso-wrap-style:square;mso-left-percent:-10001;mso-top-percent:-10001;mso-position-horizontal:absolute;mso-position-horizontal-relative:char;mso-position-vertical:absolute;mso-position-vertical-relative:line;mso-left-percent:-10001;mso-top-percent:-10001" from="0,0" to="41.1pt,0" o:gfxdata="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" strokecolor="#718eb5 [3206]" strokeweight="1.5pt">
                       <v:stroke joinstyle="miter"/>
@@ -1173,7 +1174,7 @@
                                 <a14:useLocalDpi xmlns:a14="http://schemas.microsoft.com/office/drawing/2010/main" val="0"/>
                               </a:ext>
                               <a:ext uri="{96DAC541-7B7A-43D3-8B79-37D633B846F1}">
-                                <asvg:svgBlip xmlns="" xmlns:cx2="http://schemas.microsoft.com/office/drawing/2015/10/21/chartex" xmlns:cx3="http://schemas.microsoft.com/office/drawing/2016/5/9/chartex" xmlns:cx4="http://schemas.microsoft.com/office/drawing/2016/5/10/chartex" xmlns:cx5="http://schemas.microsoft.com/office/drawing/2016/5/11/chartex" xmlns:cx6="http://schemas.microsoft.com/office/drawing/2016/5/12/chartex" xmlns:cx7="http://schemas.microsoft.com/office/drawing/2016/5/13/chartex" xmlns:cx8="http://schemas.microsoft.com/office/drawing/2016/5/14/chartex" xmlns:aink="http://schemas.microsoft.com/office/drawing/2016/ink" xmlns:am3d="http://schemas.microsoft.com/office/drawing/2017/model3d" xmlns:o="urn:schemas-microsoft-com:office:office" xmlns:v="urn:schemas-microsoft-com:vml" xmlns:w10="urn:schemas-microsoft-com:office:word" xmlns:w="http://schemas.openxmlformats.org/wordprocessingml/2006/main" xmlns:w16cex="http://schemas.microsoft.com/office/word/2018/wordml/cex" xmlns:w16cid="http://schemas.microsoft.com/office/word/2016/wordml/cid" xmlns:w16="http://schemas.microsoft.com/office/word/2018/wordml" xmlns:asvg="http://schemas.microsoft.com/office/drawing/2016/SVG/main" r:embed="rId13"/>
+                                <asvg:svgBlip xmlns:asvg="http://schemas.microsoft.com/office/drawing/2016/SVG/main" xmlns:w16="http://schemas.microsoft.com/office/word/2018/wordml" xmlns:w16cid="http://schemas.microsoft.com/office/word/2016/wordml/cid" xmlns:w16cex="http://schemas.microsoft.com/office/word/2018/wordml/cex" xmlns:w="http://schemas.openxmlformats.org/wordprocessingml/2006/main" xmlns:w10="urn:schemas-microsoft-com:office:word" xmlns:v="urn:schemas-microsoft-com:vml" xmlns:o="urn:schemas-microsoft-com:office:office" xmlns:am3d="http://schemas.microsoft.com/office/drawing/2017/model3d" xmlns:aink="http://schemas.microsoft.com/office/drawing/2016/ink" xmlns:cx8="http://schemas.microsoft.com/office/drawing/2016/5/14/chartex" xmlns:cx7="http://schemas.microsoft.com/office/drawing/2016/5/13/chartex" xmlns:cx6="http://schemas.microsoft.com/office/drawing/2016/5/12/chartex" xmlns:cx5="http://schemas.microsoft.com/office/drawing/2016/5/11/chartex" xmlns:cx4="http://schemas.microsoft.com/office/drawing/2016/5/10/chartex" xmlns:cx3="http://schemas.microsoft.com/office/drawing/2016/5/9/chartex" xmlns:cx2="http://schemas.microsoft.com/office/drawing/2015/10/21/chartex" xmlns="" r:embed="rId13"/>
                               </a:ext>
                             </a:extLst>
                           </a:blip>
@@ -1230,7 +1231,7 @@
             </w:pPr>
             <w:r>
               <w:pict w14:anchorId="2E41298A">
-                <v:shape id="Gráfico 10" o:spid="_x0000_i1031" type="#_x0000_t75" alt="Icono de correo electrónico" style="width:15pt;height:12.5pt;visibility:visible;mso-wrap-style:square" o:bullet="t">
+                <v:shape id="Gráfico 10" o:spid="_x0000_i1039" type="#_x0000_t75" alt="Icono de correo electrónico" style="width:15pt;height:12.5pt;visibility:visible;mso-wrap-style:square" o:bullet="t">
                   <v:imagedata r:id="rId14" o:title="Icono de correo electrónico"/>
                 </v:shape>
               </w:pict>
@@ -1288,7 +1289,9 @@
                 <w:lang w:val="es-ES"/>
               </w:rPr>
             </w:pPr>
-          </w:p>
+            <w:bookmarkStart w:id="0" w:name="_GoBack"/>
+          </w:p>
+          <w:bookmarkEnd w:id="0"/>
           <w:p>
             <w:pPr>
               <w:pStyle w:val="Contacto"/>
@@ -1375,7 +1378,7 @@
             <w:r>
               <w:rPr>
                 <w:noProof/>
-                <w:sz w:val="26"/>
+                <w:sz w:val="28"/>
                 <w:szCs w:val="26"/>
                 <w:lang w:val="es-ES" w:bidi="es-ES"/>
               </w:rPr>
@@ -1386,11 +1389,10 @@
                 <w:rPr>
                   <w:rStyle w:val="Hyperlink"/>
                   <w:noProof/>
-                  <w:sz w:val="16"/>
                   <w:szCs w:val="16"/>
                   <w:lang w:val="es-ES" w:bidi="es-ES"/>
                 </w:rPr>
-                <w:t>http://www.rafael-moreno-dev.com/</w:t>
+                <w:t>https://www.rafael-moreno-dev.com/</w:t>
               </w:r>
             </w:hyperlink>
           </w:p>
@@ -2309,13 +2311,11 @@
                 <w:lang w:val="es-ES"/>
               </w:rPr>
             </w:pPr>
-            <w:bookmarkStart w:id="0" w:name="_GoBack"/>
-            <w:bookmarkEnd w:id="0"/>
           </w:p>
         </w:tc>
         <w:tc>
           <w:tcPr>
-            <w:tcW w:w="7167" w:type="dxa"/>
+            <w:tcW w:w="7070" w:type="dxa"/>
             <w:gridSpan w:val="3"/>
             <w:tcBorders>
               <w:top w:val="single" w:sz="12" w:space="0" w:color="000000" w:themeColor="text1"/>
@@ -2402,7 +2402,7 @@
                     </wp:inline>
                   </w:drawing>
                 </mc:Choice>
-                <mc:Fallback xmlns:cx2="http://schemas.microsoft.com/office/drawing/2015/10/21/chartex" xmlns:cx3="http://schemas.microsoft.com/office/drawing/2016/5/9/chartex" xmlns:cx4="http://schemas.microsoft.com/office/drawing/2016/5/10/chartex" xmlns:cx5="http://schemas.microsoft.com/office/drawing/2016/5/11/chartex" xmlns:cx6="http://schemas.microsoft.com/office/drawing/2016/5/12/chartex" xmlns:cx7="http://schemas.microsoft.com/office/drawing/2016/5/13/chartex" xmlns:cx8="http://schemas.microsoft.com/office/drawing/2016/5/14/chartex" xmlns:aink="http://schemas.microsoft.com/office/drawing/2016/ink" xmlns:am3d="http://schemas.microsoft.com/office/drawing/2017/model3d" xmlns:w16cex="http://schemas.microsoft.com/office/word/2018/wordml/cex" xmlns:w16cid="http://schemas.microsoft.com/office/word/2016/wordml/cid" xmlns:w16="http://schemas.microsoft.com/office/word/2018/wordml">
+                <mc:Fallback xmlns:w16="http://schemas.microsoft.com/office/word/2018/wordml" xmlns:w16cid="http://schemas.microsoft.com/office/word/2016/wordml/cid" xmlns:w16cex="http://schemas.microsoft.com/office/word/2018/wordml/cex" xmlns:am3d="http://schemas.microsoft.com/office/drawing/2017/model3d" xmlns:aink="http://schemas.microsoft.com/office/drawing/2016/ink" xmlns:cx8="http://schemas.microsoft.com/office/drawing/2016/5/14/chartex" xmlns:cx7="http://schemas.microsoft.com/office/drawing/2016/5/13/chartex" xmlns:cx6="http://schemas.microsoft.com/office/drawing/2016/5/12/chartex" xmlns:cx5="http://schemas.microsoft.com/office/drawing/2016/5/11/chartex" xmlns:cx4="http://schemas.microsoft.com/office/drawing/2016/5/10/chartex" xmlns:cx3="http://schemas.microsoft.com/office/drawing/2016/5/9/chartex" xmlns:cx2="http://schemas.microsoft.com/office/drawing/2015/10/21/chartex">
                   <w:pict>
                     <v:line w14:anchorId="132E0DEC" id="Conector recto 14" o:spid="_x0000_s1026" alt="Línea azul" style="visibility:visible;mso-wrap-style:square;mso-left-percent:-10001;mso-top-percent:-10001;mso-position-horizontal:absolute;mso-position-horizontal-relative:char;mso-position-vertical:absolute;mso-position-vertical-relative:line;mso-left-percent:-10001;mso-top-percent:-10001" from="0,0" to="41.1pt,0" o:gfxdata="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" strokecolor="#718eb5 [3206]" strokeweight="1.5pt">
                       <v:stroke joinstyle="miter"/>
@@ -6283,6 +6283,14 @@
 </file>
 
 <file path=customXml/item1.xml><?xml version="1.0" encoding="utf-8"?>
+<p:properties xmlns:p="http://schemas.microsoft.com/office/2006/metadata/properties" xmlns:xsi="http://www.w3.org/2001/XMLSchema-instance" xmlns:pc="http://schemas.microsoft.com/office/infopath/2007/PartnerControls">
+  <documentManagement>
+    <MediaServiceKeyPoints xmlns="71af3243-3dd4-4a8d-8c0d-dd76da1f02a5" xsi:nil="true"/>
+  </documentManagement>
+</p:properties>
+</file>
+
+<file path=customXml/item2.xml><?xml version="1.0" encoding="utf-8"?>
 <ct:contentTypeSchema xmlns:ct="http://schemas.microsoft.com/office/2006/metadata/contentType" xmlns:ma="http://schemas.microsoft.com/office/2006/metadata/properties/metaAttributes" ct:_="" ma:_="" ma:contentTypeName="Document" ma:contentTypeID="0x01010079F111ED35F8CC479449609E8A0923A6" ma:contentTypeVersion="11" ma:contentTypeDescription="Create a new document." ma:contentTypeScope="" ma:versionID="9677210f24a1be23c92c90fd886aa0aa">
   <xsd:schema xmlns:xsd="http://www.w3.org/2001/XMLSchema" xmlns:xs="http://www.w3.org/2001/XMLSchema" xmlns:p="http://schemas.microsoft.com/office/2006/metadata/properties" xmlns:ns2="71af3243-3dd4-4a8d-8c0d-dd76da1f02a5" xmlns:ns3="16c05727-aa75-4e4a-9b5f-8a80a1165891" targetNamespace="http://schemas.microsoft.com/office/2006/metadata/properties" ma:root="true" ma:fieldsID="60e05723c5c1908df1a1a4ebf11d344e" ns2:_="" ns3:_="">
     <xsd:import namespace="71af3243-3dd4-4a8d-8c0d-dd76da1f02a5"/>
@@ -6493,14 +6501,6 @@
 </ct:contentTypeSchema>
 </file>
 
-<file path=customXml/item2.xml><?xml version="1.0" encoding="utf-8"?>
-<p:properties xmlns:p="http://schemas.microsoft.com/office/2006/metadata/properties" xmlns:xsi="http://www.w3.org/2001/XMLSchema-instance" xmlns:pc="http://schemas.microsoft.com/office/infopath/2007/PartnerControls">
-  <documentManagement>
-    <MediaServiceKeyPoints xmlns="71af3243-3dd4-4a8d-8c0d-dd76da1f02a5" xsi:nil="true"/>
-  </documentManagement>
-</p:properties>
-</file>
-
 <file path=customXml/item3.xml><?xml version="1.0" encoding="utf-8"?>
 <?mso-contentType ?>
 <FormTemplates xmlns="http://schemas.microsoft.com/sharepoint/v3/contenttype/forms">
@@ -6515,6 +6515,16 @@
 </file>
 
 <file path=customXml/itemProps1.xml><?xml version="1.0" encoding="utf-8"?>
+<ds:datastoreItem xmlns:ds="http://schemas.openxmlformats.org/officeDocument/2006/customXml" ds:itemID="{301A123E-AC83-4E4A-BE5D-B91DD96A3404}">
+  <ds:schemaRefs>
+    <ds:schemaRef ds:uri="http://schemas.microsoft.com/office/2006/metadata/properties"/>
+    <ds:schemaRef ds:uri="http://schemas.microsoft.com/office/infopath/2007/PartnerControls"/>
+    <ds:schemaRef ds:uri="71af3243-3dd4-4a8d-8c0d-dd76da1f02a5"/>
+  </ds:schemaRefs>
+</ds:datastoreItem>
+</file>
+
+<file path=customXml/itemProps2.xml><?xml version="1.0" encoding="utf-8"?>
 <ds:datastoreItem xmlns:ds="http://schemas.openxmlformats.org/officeDocument/2006/customXml" ds:itemID="{F4B5F871-14B8-4D95-A6C1-9EDE59C15A15}">
   <ds:schemaRefs>
     <ds:schemaRef ds:uri="http://schemas.microsoft.com/office/2006/metadata/contentType"/>
@@ -6533,16 +6543,6 @@
 </ds:datastoreItem>
 </file>
 
-<file path=customXml/itemProps2.xml><?xml version="1.0" encoding="utf-8"?>
-<ds:datastoreItem xmlns:ds="http://schemas.openxmlformats.org/officeDocument/2006/customXml" ds:itemID="{301A123E-AC83-4E4A-BE5D-B91DD96A3404}">
-  <ds:schemaRefs>
-    <ds:schemaRef ds:uri="http://schemas.microsoft.com/office/2006/metadata/properties"/>
-    <ds:schemaRef ds:uri="http://schemas.microsoft.com/office/infopath/2007/PartnerControls"/>
-    <ds:schemaRef ds:uri="71af3243-3dd4-4a8d-8c0d-dd76da1f02a5"/>
-  </ds:schemaRefs>
-</ds:datastoreItem>
-</file>
-
 <file path=customXml/itemProps3.xml><?xml version="1.0" encoding="utf-8"?>
 <ds:datastoreItem xmlns:ds="http://schemas.openxmlformats.org/officeDocument/2006/customXml" ds:itemID="{EBA4E611-6C4A-43EF-9618-381D1DDF3E77}">
   <ds:schemaRefs>
@@ -6552,7 +6552,7 @@
 </file>
 
 <file path=customXml/itemProps4.xml><?xml version="1.0" encoding="utf-8"?>
-<ds:datastoreItem xmlns:ds="http://schemas.openxmlformats.org/officeDocument/2006/customXml" ds:itemID="{E963853E-9B80-4A15-A74B-6C767619852E}">
+<ds:datastoreItem xmlns:ds="http://schemas.openxmlformats.org/officeDocument/2006/customXml" ds:itemID="{63E4CADC-158F-4CCF-B2B3-3DCCA1EF1039}">
   <ds:schemaRefs>
     <ds:schemaRef ds:uri="http://schemas.openxmlformats.org/officeDocument/2006/bibliography"/>
   </ds:schemaRefs>

</xml_diff>